<commit_message>
Backport changes to md
</commit_message>
<xml_diff>
--- a/nostarch/docx/chapter19.docx
+++ b/nostarch/docx/chapter19.docx
@@ -1181,14 +1181,11 @@
           <w:t xml:space="preserve">  |         ^^^^^^   --------- this expression has type `({integer}, {integer},</w:t>
         </w:r>
       </w:ins>
-    </w:p>
-    <w:p>
-      <w:pPr>
-        <w:pStyle w:val="CodeWide"/>
-        <w:rPr>
-          <w:ins w:id="49" w:author="Carol Nichols" w:date="2025-07-15T18:07:00Z" w16du:dateUtc="2025-07-15T22:07:00Z"/>
-        </w:rPr>
-      </w:pPr>
+      <w:ins w:id="49" w:author="Carol Nichols" w:date="2025-07-17T19:23:00Z" w16du:dateUtc="2025-07-17T23:23:00Z">
+        <w:r>
+          <w:t xml:space="preserve"> </w:t>
+        </w:r>
+      </w:ins>
       <w:ins w:id="50" w:author="Carol Nichols" w:date="2025-07-15T18:07:00Z" w16du:dateUtc="2025-07-15T22:07:00Z">
         <w:r>
           <w:t>{integer})`</w:t>
@@ -2838,7 +2835,38 @@
         </w:r>
         <w:proofErr w:type="spellEnd"/>
         <w:r>
-          <w:t> method takes the first message out of the receiver side of the channel and returns an Ok(value). When we first saw </w:t>
+          <w:t> method takes the first message out of the receiver side of the channel and returns an </w:t>
+        </w:r>
+      </w:ins>
+      <w:ins w:id="135" w:author="Carol Nichols" w:date="2025-07-16T17:17:00Z" w16du:dateUtc="2025-07-16T21:17:00Z">
+        <w:r>
+          <w:rPr>
+            <w:rStyle w:val="Literal"/>
+          </w:rPr>
+          <w:t>Ok(value</w:t>
+        </w:r>
+      </w:ins>
+      <w:ins w:id="136" w:author="Carol Nichols" w:date="2025-07-16T17:18:00Z" w16du:dateUtc="2025-07-16T21:18:00Z">
+        <w:r>
+          <w:rPr>
+            <w:rStyle w:val="Literal"/>
+          </w:rPr>
+          <w:t>)</w:t>
+        </w:r>
+      </w:ins>
+      <w:ins w:id="137" w:author="Chris Krycho" w:date="2025-03-07T09:04:00Z">
+        <w:del w:id="138" w:author="Carol Nichols" w:date="2025-07-16T17:17:00Z" w16du:dateUtc="2025-07-16T21:17:00Z">
+          <w:r>
+            <w:delText>Ok</w:delText>
+          </w:r>
+        </w:del>
+        <w:del w:id="139" w:author="Carol Nichols" w:date="2025-07-16T17:18:00Z" w16du:dateUtc="2025-07-16T21:18:00Z">
+          <w:r>
+            <w:delText>(value)</w:delText>
+          </w:r>
+        </w:del>
+        <w:r>
+          <w:t>. When we first saw </w:t>
         </w:r>
         <w:proofErr w:type="spellStart"/>
         <w:r>
@@ -2861,13 +2889,13 @@
           <w:t> loop. As Listing 19-</w:t>
         </w:r>
       </w:ins>
-      <w:ins w:id="135" w:author="Carol Nichols" w:date="2025-07-15T18:11:00Z" w16du:dateUtc="2025-07-15T22:11:00Z">
+      <w:ins w:id="140" w:author="Carol Nichols" w:date="2025-07-15T18:11:00Z" w16du:dateUtc="2025-07-15T22:11:00Z">
         <w:r>
           <w:t>4</w:t>
         </w:r>
       </w:ins>
-      <w:ins w:id="136" w:author="Chris Krycho" w:date="2025-03-07T09:04:00Z">
-        <w:del w:id="137" w:author="Carol Nichols" w:date="2025-07-15T18:11:00Z" w16du:dateUtc="2025-07-15T22:11:00Z">
+      <w:ins w:id="141" w:author="Chris Krycho" w:date="2025-03-07T09:04:00Z">
+        <w:del w:id="142" w:author="Carol Nichols" w:date="2025-07-15T18:11:00Z" w16du:dateUtc="2025-07-15T22:11:00Z">
           <w:r>
             <w:delText>2</w:delText>
           </w:r>
@@ -2906,7 +2934,7 @@
         </w:r>
       </w:ins>
       <w:commentRangeEnd w:id="85"/>
-      <w:del w:id="138" w:author="Chris Krycho" w:date="2025-03-07T09:04:00Z">
+      <w:del w:id="143" w:author="Chris Krycho" w:date="2025-03-07T09:04:00Z">
         <w:r>
           <w:commentReference w:id="85"/>
         </w:r>
@@ -3075,12 +3103,12 @@
       <w:r>
         <w:t xml:space="preserve"> is the pattern. Listing </w:t>
       </w:r>
-      <w:del w:id="139" w:author="Chris Krycho" w:date="2025-03-07T15:14:00Z">
+      <w:del w:id="144" w:author="Chris Krycho" w:date="2025-03-07T15:14:00Z">
         <w:r>
           <w:delText>18</w:delText>
         </w:r>
       </w:del>
-      <w:ins w:id="140" w:author="Chris Krycho" w:date="2025-03-07T15:14:00Z">
+      <w:ins w:id="145" w:author="Chris Krycho" w:date="2025-03-07T15:14:00Z">
         <w:r>
           <w:t>19</w:t>
         </w:r>
@@ -3088,12 +3116,12 @@
       <w:r>
         <w:t>-</w:t>
       </w:r>
-      <w:ins w:id="141" w:author="Carol Nichols" w:date="2025-07-15T18:11:00Z" w16du:dateUtc="2025-07-15T22:11:00Z">
+      <w:ins w:id="146" w:author="Carol Nichols" w:date="2025-07-15T18:11:00Z" w16du:dateUtc="2025-07-15T22:11:00Z">
         <w:r>
           <w:t>5</w:t>
         </w:r>
       </w:ins>
-      <w:del w:id="142" w:author="Carol Nichols" w:date="2025-07-15T18:11:00Z" w16du:dateUtc="2025-07-15T22:11:00Z">
+      <w:del w:id="147" w:author="Carol Nichols" w:date="2025-07-15T18:11:00Z" w16du:dateUtc="2025-07-15T22:11:00Z">
         <w:r>
           <w:delText>3</w:delText>
         </w:r>
@@ -3232,12 +3260,12 @@
       <w:r>
         <w:t>The code in Listing </w:t>
       </w:r>
-      <w:del w:id="143" w:author="Chris Krycho" w:date="2025-03-07T15:14:00Z">
+      <w:del w:id="148" w:author="Chris Krycho" w:date="2025-03-07T15:14:00Z">
         <w:r>
           <w:delText>18</w:delText>
         </w:r>
       </w:del>
-      <w:ins w:id="144" w:author="Chris Krycho" w:date="2025-03-07T15:14:00Z">
+      <w:ins w:id="149" w:author="Chris Krycho" w:date="2025-03-07T15:14:00Z">
         <w:r>
           <w:t>19</w:t>
         </w:r>
@@ -3245,12 +3273,12 @@
       <w:r>
         <w:t>-</w:t>
       </w:r>
-      <w:ins w:id="145" w:author="Carol Nichols" w:date="2025-07-15T18:11:00Z" w16du:dateUtc="2025-07-15T22:11:00Z">
+      <w:ins w:id="150" w:author="Carol Nichols" w:date="2025-07-15T18:11:00Z" w16du:dateUtc="2025-07-15T22:11:00Z">
         <w:r>
           <w:t>5</w:t>
         </w:r>
       </w:ins>
-      <w:del w:id="146" w:author="Carol Nichols" w:date="2025-07-15T18:11:00Z" w16du:dateUtc="2025-07-15T22:11:00Z">
+      <w:del w:id="151" w:author="Carol Nichols" w:date="2025-07-15T18:11:00Z" w16du:dateUtc="2025-07-15T22:11:00Z">
         <w:r>
           <w:delText>3</w:delText>
         </w:r>
@@ -3368,48 +3396,84 @@
         <w:pStyle w:val="HeadB"/>
         <w:spacing w:before="160"/>
         <w:rPr>
-          <w:del w:id="147" w:author="Carol Nichols" w:date="2025-07-15T18:07:00Z" w16du:dateUtc="2025-07-15T22:07:00Z"/>
-        </w:rPr>
-      </w:pPr>
-      <w:del w:id="148" w:author="Carol Nichols" w:date="2025-07-15T18:07:00Z" w16du:dateUtc="2025-07-15T22:07:00Z">
-        <w:r>
+          <w:del w:id="152" w:author="Carol Nichols" w:date="2025-07-15T18:07:00Z" w16du:dateUtc="2025-07-15T22:07:00Z"/>
+        </w:rPr>
+      </w:pPr>
+      <w:del w:id="153" w:author="Carol Nichols" w:date="2025-07-15T18:07:00Z" w16du:dateUtc="2025-07-15T22:07:00Z">
+        <w:r>
+          <w:rPr>
+            <w:b w:val="0"/>
+            <w:bCs w:val="0"/>
+            <w:i w:val="0"/>
+            <w:iCs w:val="0"/>
+          </w:rPr>
           <w:fldChar w:fldCharType="begin"/>
         </w:r>
         <w:r>
           <w:delInstrText xml:space="preserve"> XE "let keyword:using patterns with: " </w:delInstrText>
         </w:r>
         <w:r>
+          <w:rPr>
+            <w:b w:val="0"/>
+            <w:bCs w:val="0"/>
+            <w:i w:val="0"/>
+            <w:iCs w:val="0"/>
+          </w:rPr>
           <w:fldChar w:fldCharType="end"/>
         </w:r>
         <w:r>
+          <w:rPr>
+            <w:b w:val="0"/>
+            <w:bCs w:val="0"/>
+            <w:i w:val="0"/>
+            <w:iCs w:val="0"/>
+          </w:rPr>
           <w:fldChar w:fldCharType="begin"/>
         </w:r>
         <w:r>
           <w:delInstrText xml:space="preserve"> XE "patterns:in let statements: " </w:delInstrText>
         </w:r>
         <w:r>
+          <w:rPr>
+            <w:b w:val="0"/>
+            <w:bCs w:val="0"/>
+            <w:i w:val="0"/>
+            <w:iCs w:val="0"/>
+          </w:rPr>
           <w:fldChar w:fldCharType="end"/>
         </w:r>
         <w:r>
+          <w:rPr>
+            <w:b w:val="0"/>
+            <w:bCs w:val="0"/>
+            <w:i w:val="0"/>
+            <w:iCs w:val="0"/>
+          </w:rPr>
           <w:fldChar w:fldCharType="begin"/>
         </w:r>
         <w:r>
           <w:delInstrText xml:space="preserve"> XE "variables:creating with patterns: " </w:delInstrText>
         </w:r>
         <w:r>
+          <w:rPr>
+            <w:b w:val="0"/>
+            <w:bCs w:val="0"/>
+            <w:i w:val="0"/>
+            <w:iCs w:val="0"/>
+          </w:rPr>
           <w:fldChar w:fldCharType="end"/>
         </w:r>
         <w:r>
           <w:delText>let Statements</w:delText>
         </w:r>
-        <w:commentRangeStart w:id="149"/>
-        <w:commentRangeStart w:id="150"/>
-        <w:commentRangeEnd w:id="149"/>
-        <w:r>
-          <w:commentReference w:id="149"/>
+        <w:commentRangeStart w:id="154"/>
+        <w:commentRangeStart w:id="155"/>
+        <w:commentRangeEnd w:id="154"/>
+        <w:r>
+          <w:commentReference w:id="154"/>
         </w:r>
       </w:del>
-      <w:commentRangeEnd w:id="150"/>
+      <w:commentRangeEnd w:id="155"/>
       <w:r>
         <w:rPr>
           <w:rStyle w:val="CommentReference"/>
@@ -3421,17 +3485,17 @@
           <w:color w:val="auto"/>
           <w:lang w:val="en-CA"/>
         </w:rPr>
-        <w:commentReference w:id="150"/>
+        <w:commentReference w:id="155"/>
       </w:r>
     </w:p>
     <w:p>
       <w:pPr>
         <w:pStyle w:val="Body"/>
         <w:rPr>
-          <w:del w:id="151" w:author="Carol Nichols" w:date="2025-07-15T18:07:00Z" w16du:dateUtc="2025-07-15T22:07:00Z"/>
-        </w:rPr>
-      </w:pPr>
-      <w:del w:id="152" w:author="Carol Nichols" w:date="2025-07-15T18:07:00Z" w16du:dateUtc="2025-07-15T22:07:00Z">
+          <w:del w:id="156" w:author="Carol Nichols" w:date="2025-07-15T18:07:00Z" w16du:dateUtc="2025-07-15T22:07:00Z"/>
+        </w:rPr>
+      </w:pPr>
+      <w:del w:id="157" w:author="Carol Nichols" w:date="2025-07-15T18:07:00Z" w16du:dateUtc="2025-07-15T22:07:00Z">
         <w:r>
           <w:delText xml:space="preserve">Prior to this chapter, we had only explicitly discussed using patterns with </w:delText>
         </w:r>
@@ -3477,10 +3541,10 @@
       <w:pPr>
         <w:pStyle w:val="Code"/>
         <w:rPr>
-          <w:del w:id="153" w:author="Carol Nichols" w:date="2025-07-15T18:07:00Z" w16du:dateUtc="2025-07-15T22:07:00Z"/>
-        </w:rPr>
-      </w:pPr>
-      <w:del w:id="154" w:author="Carol Nichols" w:date="2025-07-15T18:07:00Z" w16du:dateUtc="2025-07-15T22:07:00Z">
+          <w:del w:id="158" w:author="Carol Nichols" w:date="2025-07-15T18:07:00Z" w16du:dateUtc="2025-07-15T22:07:00Z"/>
+        </w:rPr>
+      </w:pPr>
+      <w:del w:id="159" w:author="Carol Nichols" w:date="2025-07-15T18:07:00Z" w16du:dateUtc="2025-07-15T22:07:00Z">
         <w:r>
           <w:delText>let x = 5;</w:delText>
         </w:r>
@@ -3490,10 +3554,10 @@
       <w:pPr>
         <w:pStyle w:val="Body"/>
         <w:rPr>
-          <w:del w:id="155" w:author="Carol Nichols" w:date="2025-07-15T18:07:00Z" w16du:dateUtc="2025-07-15T22:07:00Z"/>
-        </w:rPr>
-      </w:pPr>
-      <w:del w:id="156" w:author="Carol Nichols" w:date="2025-07-15T18:07:00Z" w16du:dateUtc="2025-07-15T22:07:00Z">
+          <w:del w:id="160" w:author="Carol Nichols" w:date="2025-07-15T18:07:00Z" w16du:dateUtc="2025-07-15T22:07:00Z"/>
+        </w:rPr>
+      </w:pPr>
+      <w:del w:id="161" w:author="Carol Nichols" w:date="2025-07-15T18:07:00Z" w16du:dateUtc="2025-07-15T22:07:00Z">
         <w:r>
           <w:delText xml:space="preserve">Every time you’ve used a </w:delText>
         </w:r>
@@ -3521,10 +3585,10 @@
       <w:pPr>
         <w:pStyle w:val="Code"/>
         <w:rPr>
-          <w:del w:id="157" w:author="Carol Nichols" w:date="2025-07-15T18:07:00Z" w16du:dateUtc="2025-07-15T22:07:00Z"/>
-        </w:rPr>
-      </w:pPr>
-      <w:del w:id="158" w:author="Carol Nichols" w:date="2025-07-15T18:07:00Z" w16du:dateUtc="2025-07-15T22:07:00Z">
+          <w:del w:id="162" w:author="Carol Nichols" w:date="2025-07-15T18:07:00Z" w16du:dateUtc="2025-07-15T22:07:00Z"/>
+        </w:rPr>
+      </w:pPr>
+      <w:del w:id="163" w:author="Carol Nichols" w:date="2025-07-15T18:07:00Z" w16du:dateUtc="2025-07-15T22:07:00Z">
         <w:r>
           <w:delText xml:space="preserve">let </w:delText>
         </w:r>
@@ -3552,10 +3616,10 @@
       <w:pPr>
         <w:pStyle w:val="Body"/>
         <w:rPr>
-          <w:del w:id="159" w:author="Carol Nichols" w:date="2025-07-15T18:07:00Z" w16du:dateUtc="2025-07-15T22:07:00Z"/>
-        </w:rPr>
-      </w:pPr>
-      <w:del w:id="160" w:author="Carol Nichols" w:date="2025-07-15T18:07:00Z" w16du:dateUtc="2025-07-15T22:07:00Z">
+          <w:del w:id="164" w:author="Carol Nichols" w:date="2025-07-15T18:07:00Z" w16du:dateUtc="2025-07-15T22:07:00Z"/>
+        </w:rPr>
+      </w:pPr>
+      <w:del w:id="165" w:author="Carol Nichols" w:date="2025-07-15T18:07:00Z" w16du:dateUtc="2025-07-15T22:07:00Z">
         <w:r>
           <w:delText xml:space="preserve">In statements like </w:delText>
         </w:r>
@@ -3628,10 +3692,10 @@
       <w:pPr>
         <w:pStyle w:val="Body"/>
         <w:rPr>
-          <w:del w:id="161" w:author="Carol Nichols" w:date="2025-07-15T18:07:00Z" w16du:dateUtc="2025-07-15T22:07:00Z"/>
-        </w:rPr>
-      </w:pPr>
-      <w:del w:id="162" w:author="Carol Nichols" w:date="2025-07-15T18:07:00Z" w16du:dateUtc="2025-07-15T22:07:00Z">
+          <w:del w:id="166" w:author="Carol Nichols" w:date="2025-07-15T18:07:00Z" w16du:dateUtc="2025-07-15T22:07:00Z"/>
+        </w:rPr>
+      </w:pPr>
+      <w:del w:id="167" w:author="Carol Nichols" w:date="2025-07-15T18:07:00Z" w16du:dateUtc="2025-07-15T22:07:00Z">
         <w:r>
           <w:delText xml:space="preserve">To see the pattern-matching aspect of </w:delText>
         </w:r>
@@ -3645,14 +3709,14 @@
           <w:delText xml:space="preserve"> more clearly, consider Listing 18</w:delText>
         </w:r>
       </w:del>
-      <w:ins w:id="163" w:author="Chris Krycho" w:date="2025-03-07T15:14:00Z">
-        <w:del w:id="164" w:author="Carol Nichols" w:date="2025-07-15T18:07:00Z" w16du:dateUtc="2025-07-15T22:07:00Z">
+      <w:ins w:id="168" w:author="Chris Krycho" w:date="2025-03-07T15:14:00Z">
+        <w:del w:id="169" w:author="Carol Nichols" w:date="2025-07-15T18:07:00Z" w16du:dateUtc="2025-07-15T22:07:00Z">
           <w:r>
             <w:delText>19</w:delText>
           </w:r>
         </w:del>
       </w:ins>
-      <w:del w:id="165" w:author="Carol Nichols" w:date="2025-07-15T18:07:00Z" w16du:dateUtc="2025-07-15T22:07:00Z">
+      <w:del w:id="170" w:author="Carol Nichols" w:date="2025-07-15T18:07:00Z" w16du:dateUtc="2025-07-15T22:07:00Z">
         <w:r>
           <w:delText xml:space="preserve">-4, which uses a pattern with </w:delText>
         </w:r>
@@ -3671,10 +3735,10 @@
       <w:pPr>
         <w:pStyle w:val="Code"/>
         <w:rPr>
-          <w:del w:id="166" w:author="Carol Nichols" w:date="2025-07-15T18:07:00Z" w16du:dateUtc="2025-07-15T22:07:00Z"/>
-        </w:rPr>
-      </w:pPr>
-      <w:del w:id="167" w:author="Carol Nichols" w:date="2025-07-15T18:07:00Z" w16du:dateUtc="2025-07-15T22:07:00Z">
+          <w:del w:id="171" w:author="Carol Nichols" w:date="2025-07-15T18:07:00Z" w16du:dateUtc="2025-07-15T22:07:00Z"/>
+        </w:rPr>
+      </w:pPr>
+      <w:del w:id="172" w:author="Carol Nichols" w:date="2025-07-15T18:07:00Z" w16du:dateUtc="2025-07-15T22:07:00Z">
         <w:r>
           <w:delText>let (x, y, z) = (1, 2, 3);</w:delText>
         </w:r>
@@ -3684,10 +3748,10 @@
       <w:pPr>
         <w:pStyle w:val="CodeListingCaption"/>
         <w:rPr>
-          <w:del w:id="168" w:author="Carol Nichols" w:date="2025-07-15T18:07:00Z" w16du:dateUtc="2025-07-15T22:07:00Z"/>
-        </w:rPr>
-      </w:pPr>
-      <w:del w:id="169" w:author="Carol Nichols" w:date="2025-07-15T18:07:00Z" w16du:dateUtc="2025-07-15T22:07:00Z">
+          <w:del w:id="173" w:author="Carol Nichols" w:date="2025-07-15T18:07:00Z" w16du:dateUtc="2025-07-15T22:07:00Z"/>
+        </w:rPr>
+      </w:pPr>
+      <w:del w:id="174" w:author="Carol Nichols" w:date="2025-07-15T18:07:00Z" w16du:dateUtc="2025-07-15T22:07:00Z">
         <w:r>
           <w:delText>Using a pattern to destructure a tuple and create three variables at once</w:delText>
         </w:r>
@@ -3697,10 +3761,10 @@
       <w:pPr>
         <w:pStyle w:val="Body"/>
         <w:rPr>
-          <w:del w:id="170" w:author="Carol Nichols" w:date="2025-07-15T18:07:00Z" w16du:dateUtc="2025-07-15T22:07:00Z"/>
-        </w:rPr>
-      </w:pPr>
-      <w:del w:id="171" w:author="Carol Nichols" w:date="2025-07-15T18:07:00Z" w16du:dateUtc="2025-07-15T22:07:00Z">
+          <w:del w:id="175" w:author="Carol Nichols" w:date="2025-07-15T18:07:00Z" w16du:dateUtc="2025-07-15T22:07:00Z"/>
+        </w:rPr>
+      </w:pPr>
+      <w:del w:id="176" w:author="Carol Nichols" w:date="2025-07-15T18:07:00Z" w16du:dateUtc="2025-07-15T22:07:00Z">
         <w:r>
           <w:delText xml:space="preserve">Here, we match a tuple against a pattern. Rust compares the value </w:delText>
         </w:r>
@@ -3785,22 +3849,22 @@
       <w:pPr>
         <w:pStyle w:val="Body"/>
         <w:rPr>
-          <w:del w:id="172" w:author="Carol Nichols" w:date="2025-07-15T18:07:00Z" w16du:dateUtc="2025-07-15T22:07:00Z"/>
-        </w:rPr>
-      </w:pPr>
-      <w:del w:id="173" w:author="Carol Nichols" w:date="2025-07-15T18:07:00Z" w16du:dateUtc="2025-07-15T22:07:00Z">
+          <w:del w:id="177" w:author="Carol Nichols" w:date="2025-07-15T18:07:00Z" w16du:dateUtc="2025-07-15T22:07:00Z"/>
+        </w:rPr>
+      </w:pPr>
+      <w:del w:id="178" w:author="Carol Nichols" w:date="2025-07-15T18:07:00Z" w16du:dateUtc="2025-07-15T22:07:00Z">
         <w:r>
           <w:delText>If the number of elements in the pattern doesn’t match the number of elements in the tuple, the overall type won’t match and we’ll get a compiler error. For example, Listing 18</w:delText>
         </w:r>
       </w:del>
-      <w:ins w:id="174" w:author="Chris Krycho" w:date="2025-03-07T15:14:00Z">
-        <w:del w:id="175" w:author="Carol Nichols" w:date="2025-07-15T18:07:00Z" w16du:dateUtc="2025-07-15T22:07:00Z">
+      <w:ins w:id="179" w:author="Chris Krycho" w:date="2025-03-07T15:14:00Z">
+        <w:del w:id="180" w:author="Carol Nichols" w:date="2025-07-15T18:07:00Z" w16du:dateUtc="2025-07-15T22:07:00Z">
           <w:r>
             <w:delText>19</w:delText>
           </w:r>
         </w:del>
       </w:ins>
-      <w:del w:id="176" w:author="Carol Nichols" w:date="2025-07-15T18:07:00Z" w16du:dateUtc="2025-07-15T22:07:00Z">
+      <w:del w:id="181" w:author="Carol Nichols" w:date="2025-07-15T18:07:00Z" w16du:dateUtc="2025-07-15T22:07:00Z">
         <w:r>
           <w:delText>-5 shows an attempt to destructure a tuple with three elements into two variables, which won’t work.</w:delText>
         </w:r>
@@ -3810,10 +3874,10 @@
       <w:pPr>
         <w:pStyle w:val="Code"/>
         <w:rPr>
-          <w:del w:id="177" w:author="Carol Nichols" w:date="2025-07-15T18:07:00Z" w16du:dateUtc="2025-07-15T22:07:00Z"/>
-        </w:rPr>
-      </w:pPr>
-      <w:del w:id="178" w:author="Carol Nichols" w:date="2025-07-15T18:07:00Z" w16du:dateUtc="2025-07-15T22:07:00Z">
+          <w:del w:id="182" w:author="Carol Nichols" w:date="2025-07-15T18:07:00Z" w16du:dateUtc="2025-07-15T22:07:00Z"/>
+        </w:rPr>
+      </w:pPr>
+      <w:del w:id="183" w:author="Carol Nichols" w:date="2025-07-15T18:07:00Z" w16du:dateUtc="2025-07-15T22:07:00Z">
         <w:r>
           <w:delText>let (x, y) = (1, 2, 3);</w:delText>
         </w:r>
@@ -3823,10 +3887,10 @@
       <w:pPr>
         <w:pStyle w:val="CodeListingCaption"/>
         <w:rPr>
-          <w:del w:id="179" w:author="Carol Nichols" w:date="2025-07-15T18:07:00Z" w16du:dateUtc="2025-07-15T22:07:00Z"/>
-        </w:rPr>
-      </w:pPr>
-      <w:del w:id="180" w:author="Carol Nichols" w:date="2025-07-15T18:07:00Z" w16du:dateUtc="2025-07-15T22:07:00Z">
+          <w:del w:id="184" w:author="Carol Nichols" w:date="2025-07-15T18:07:00Z" w16du:dateUtc="2025-07-15T22:07:00Z"/>
+        </w:rPr>
+      </w:pPr>
+      <w:del w:id="185" w:author="Carol Nichols" w:date="2025-07-15T18:07:00Z" w16du:dateUtc="2025-07-15T22:07:00Z">
         <w:r>
           <w:delText>Incorrectly constructing a pattern whose variables don’t match the number of elements in the tuple</w:delText>
         </w:r>
@@ -3836,10 +3900,10 @@
       <w:pPr>
         <w:pStyle w:val="Body"/>
         <w:rPr>
-          <w:del w:id="181" w:author="Carol Nichols" w:date="2025-07-15T18:07:00Z" w16du:dateUtc="2025-07-15T22:07:00Z"/>
-        </w:rPr>
-      </w:pPr>
-      <w:del w:id="182" w:author="Carol Nichols" w:date="2025-07-15T18:07:00Z" w16du:dateUtc="2025-07-15T22:07:00Z">
+          <w:del w:id="186" w:author="Carol Nichols" w:date="2025-07-15T18:07:00Z" w16du:dateUtc="2025-07-15T22:07:00Z"/>
+        </w:rPr>
+      </w:pPr>
+      <w:del w:id="187" w:author="Carol Nichols" w:date="2025-07-15T18:07:00Z" w16du:dateUtc="2025-07-15T22:07:00Z">
         <w:r>
           <w:delText>Attempting to compile this code results in this type error:</w:delText>
         </w:r>
@@ -3849,10 +3913,10 @@
       <w:pPr>
         <w:pStyle w:val="CodeWide"/>
         <w:rPr>
-          <w:del w:id="183" w:author="Carol Nichols" w:date="2025-07-15T18:07:00Z" w16du:dateUtc="2025-07-15T22:07:00Z"/>
-        </w:rPr>
-      </w:pPr>
-      <w:del w:id="184" w:author="Carol Nichols" w:date="2025-07-15T18:07:00Z" w16du:dateUtc="2025-07-15T22:07:00Z">
+          <w:del w:id="188" w:author="Carol Nichols" w:date="2025-07-15T18:07:00Z" w16du:dateUtc="2025-07-15T22:07:00Z"/>
+        </w:rPr>
+      </w:pPr>
+      <w:del w:id="189" w:author="Carol Nichols" w:date="2025-07-15T18:07:00Z" w16du:dateUtc="2025-07-15T22:07:00Z">
         <w:r>
           <w:delText>error[E0308]: mismatched types</w:delText>
         </w:r>
@@ -3862,10 +3926,10 @@
       <w:pPr>
         <w:pStyle w:val="CodeWide"/>
         <w:rPr>
-          <w:del w:id="185" w:author="Carol Nichols" w:date="2025-07-15T18:07:00Z" w16du:dateUtc="2025-07-15T22:07:00Z"/>
-        </w:rPr>
-      </w:pPr>
-      <w:del w:id="186" w:author="Carol Nichols" w:date="2025-07-15T18:07:00Z" w16du:dateUtc="2025-07-15T22:07:00Z">
+          <w:del w:id="190" w:author="Carol Nichols" w:date="2025-07-15T18:07:00Z" w16du:dateUtc="2025-07-15T22:07:00Z"/>
+        </w:rPr>
+      </w:pPr>
+      <w:del w:id="191" w:author="Carol Nichols" w:date="2025-07-15T18:07:00Z" w16du:dateUtc="2025-07-15T22:07:00Z">
         <w:r>
           <w:delText xml:space="preserve"> --&gt; src/main.rs:2:9</w:delText>
         </w:r>
@@ -3875,10 +3939,10 @@
       <w:pPr>
         <w:pStyle w:val="CodeWide"/>
         <w:rPr>
-          <w:del w:id="187" w:author="Carol Nichols" w:date="2025-07-15T18:07:00Z" w16du:dateUtc="2025-07-15T22:07:00Z"/>
-        </w:rPr>
-      </w:pPr>
-      <w:del w:id="188" w:author="Carol Nichols" w:date="2025-07-15T18:07:00Z" w16du:dateUtc="2025-07-15T22:07:00Z">
+          <w:del w:id="192" w:author="Carol Nichols" w:date="2025-07-15T18:07:00Z" w16du:dateUtc="2025-07-15T22:07:00Z"/>
+        </w:rPr>
+      </w:pPr>
+      <w:del w:id="193" w:author="Carol Nichols" w:date="2025-07-15T18:07:00Z" w16du:dateUtc="2025-07-15T22:07:00Z">
         <w:r>
           <w:delText xml:space="preserve">  |</w:delText>
         </w:r>
@@ -3888,10 +3952,10 @@
       <w:pPr>
         <w:pStyle w:val="CodeWide"/>
         <w:rPr>
-          <w:del w:id="189" w:author="Carol Nichols" w:date="2025-07-15T18:07:00Z" w16du:dateUtc="2025-07-15T22:07:00Z"/>
-        </w:rPr>
-      </w:pPr>
-      <w:del w:id="190" w:author="Carol Nichols" w:date="2025-07-15T18:07:00Z" w16du:dateUtc="2025-07-15T22:07:00Z">
+          <w:del w:id="194" w:author="Carol Nichols" w:date="2025-07-15T18:07:00Z" w16du:dateUtc="2025-07-15T22:07:00Z"/>
+        </w:rPr>
+      </w:pPr>
+      <w:del w:id="195" w:author="Carol Nichols" w:date="2025-07-15T18:07:00Z" w16du:dateUtc="2025-07-15T22:07:00Z">
         <w:r>
           <w:delText>2 |     let (x, y) = (1, 2, 3);</w:delText>
         </w:r>
@@ -3901,10 +3965,10 @@
       <w:pPr>
         <w:pStyle w:val="CodeWide"/>
         <w:rPr>
-          <w:del w:id="191" w:author="Carol Nichols" w:date="2025-07-15T18:07:00Z" w16du:dateUtc="2025-07-15T22:07:00Z"/>
-        </w:rPr>
-      </w:pPr>
-      <w:del w:id="192" w:author="Carol Nichols" w:date="2025-07-15T18:07:00Z" w16du:dateUtc="2025-07-15T22:07:00Z">
+          <w:del w:id="196" w:author="Carol Nichols" w:date="2025-07-15T18:07:00Z" w16du:dateUtc="2025-07-15T22:07:00Z"/>
+        </w:rPr>
+      </w:pPr>
+      <w:del w:id="197" w:author="Carol Nichols" w:date="2025-07-15T18:07:00Z" w16du:dateUtc="2025-07-15T22:07:00Z">
         <w:r>
           <w:delText xml:space="preserve">  |         ^^^^^^   --------- this expression has type `({integer}, {integer},</w:delText>
         </w:r>
@@ -3914,10 +3978,10 @@
       <w:pPr>
         <w:pStyle w:val="CodeWide"/>
         <w:rPr>
-          <w:del w:id="193" w:author="Carol Nichols" w:date="2025-07-15T18:07:00Z" w16du:dateUtc="2025-07-15T22:07:00Z"/>
-        </w:rPr>
-      </w:pPr>
-      <w:del w:id="194" w:author="Carol Nichols" w:date="2025-07-15T18:07:00Z" w16du:dateUtc="2025-07-15T22:07:00Z">
+          <w:del w:id="198" w:author="Carol Nichols" w:date="2025-07-15T18:07:00Z" w16du:dateUtc="2025-07-15T22:07:00Z"/>
+        </w:rPr>
+      </w:pPr>
+      <w:del w:id="199" w:author="Carol Nichols" w:date="2025-07-15T18:07:00Z" w16du:dateUtc="2025-07-15T22:07:00Z">
         <w:r>
           <w:delText>{integer})`</w:delText>
         </w:r>
@@ -3927,10 +3991,10 @@
       <w:pPr>
         <w:pStyle w:val="CodeWide"/>
         <w:rPr>
-          <w:del w:id="195" w:author="Carol Nichols" w:date="2025-07-15T18:07:00Z" w16du:dateUtc="2025-07-15T22:07:00Z"/>
-        </w:rPr>
-      </w:pPr>
-      <w:del w:id="196" w:author="Carol Nichols" w:date="2025-07-15T18:07:00Z" w16du:dateUtc="2025-07-15T22:07:00Z">
+          <w:del w:id="200" w:author="Carol Nichols" w:date="2025-07-15T18:07:00Z" w16du:dateUtc="2025-07-15T22:07:00Z"/>
+        </w:rPr>
+      </w:pPr>
+      <w:del w:id="201" w:author="Carol Nichols" w:date="2025-07-15T18:07:00Z" w16du:dateUtc="2025-07-15T22:07:00Z">
         <w:r>
           <w:delText xml:space="preserve">  |         |</w:delText>
         </w:r>
@@ -3940,10 +4004,10 @@
       <w:pPr>
         <w:pStyle w:val="CodeWide"/>
         <w:rPr>
-          <w:del w:id="197" w:author="Carol Nichols" w:date="2025-07-15T18:07:00Z" w16du:dateUtc="2025-07-15T22:07:00Z"/>
-        </w:rPr>
-      </w:pPr>
-      <w:del w:id="198" w:author="Carol Nichols" w:date="2025-07-15T18:07:00Z" w16du:dateUtc="2025-07-15T22:07:00Z">
+          <w:del w:id="202" w:author="Carol Nichols" w:date="2025-07-15T18:07:00Z" w16du:dateUtc="2025-07-15T22:07:00Z"/>
+        </w:rPr>
+      </w:pPr>
+      <w:del w:id="203" w:author="Carol Nichols" w:date="2025-07-15T18:07:00Z" w16du:dateUtc="2025-07-15T22:07:00Z">
         <w:r>
           <w:delText xml:space="preserve">  |         expected a tuple with 3 elements, found one with 2 elements</w:delText>
         </w:r>
@@ -3953,10 +4017,10 @@
       <w:pPr>
         <w:pStyle w:val="CodeWide"/>
         <w:rPr>
-          <w:del w:id="199" w:author="Carol Nichols" w:date="2025-07-15T18:07:00Z" w16du:dateUtc="2025-07-15T22:07:00Z"/>
-        </w:rPr>
-      </w:pPr>
-      <w:del w:id="200" w:author="Carol Nichols" w:date="2025-07-15T18:07:00Z" w16du:dateUtc="2025-07-15T22:07:00Z">
+          <w:del w:id="204" w:author="Carol Nichols" w:date="2025-07-15T18:07:00Z" w16du:dateUtc="2025-07-15T22:07:00Z"/>
+        </w:rPr>
+      </w:pPr>
+      <w:del w:id="205" w:author="Carol Nichols" w:date="2025-07-15T18:07:00Z" w16du:dateUtc="2025-07-15T22:07:00Z">
         <w:r>
           <w:delText xml:space="preserve">  |</w:delText>
         </w:r>
@@ -3966,10 +4030,10 @@
       <w:pPr>
         <w:pStyle w:val="CodeWide"/>
         <w:rPr>
-          <w:del w:id="201" w:author="Carol Nichols" w:date="2025-07-15T18:07:00Z" w16du:dateUtc="2025-07-15T22:07:00Z"/>
-        </w:rPr>
-      </w:pPr>
-      <w:del w:id="202" w:author="Carol Nichols" w:date="2025-07-15T18:07:00Z" w16du:dateUtc="2025-07-15T22:07:00Z">
+          <w:del w:id="206" w:author="Carol Nichols" w:date="2025-07-15T18:07:00Z" w16du:dateUtc="2025-07-15T22:07:00Z"/>
+        </w:rPr>
+      </w:pPr>
+      <w:del w:id="207" w:author="Carol Nichols" w:date="2025-07-15T18:07:00Z" w16du:dateUtc="2025-07-15T22:07:00Z">
         <w:r>
           <w:delText xml:space="preserve">  = note: expected tuple `({integer}, {integer}, {integer})`</w:delText>
         </w:r>
@@ -3979,10 +4043,10 @@
       <w:pPr>
         <w:pStyle w:val="CodeWide"/>
         <w:rPr>
-          <w:del w:id="203" w:author="Carol Nichols" w:date="2025-07-15T18:07:00Z" w16du:dateUtc="2025-07-15T22:07:00Z"/>
-        </w:rPr>
-      </w:pPr>
-      <w:del w:id="204" w:author="Carol Nichols" w:date="2025-07-15T18:07:00Z" w16du:dateUtc="2025-07-15T22:07:00Z">
+          <w:del w:id="208" w:author="Carol Nichols" w:date="2025-07-15T18:07:00Z" w16du:dateUtc="2025-07-15T22:07:00Z"/>
+        </w:rPr>
+      </w:pPr>
+      <w:del w:id="209" w:author="Carol Nichols" w:date="2025-07-15T18:07:00Z" w16du:dateUtc="2025-07-15T22:07:00Z">
         <w:r>
           <w:delText xml:space="preserve">             found tuple `(_, _)`</w:delText>
         </w:r>
@@ -3992,10 +4056,10 @@
       <w:pPr>
         <w:pStyle w:val="Body"/>
         <w:rPr>
-          <w:del w:id="205" w:author="Carol Nichols" w:date="2025-07-15T18:07:00Z" w16du:dateUtc="2025-07-15T22:07:00Z"/>
-        </w:rPr>
-      </w:pPr>
-      <w:del w:id="206" w:author="Carol Nichols" w:date="2025-07-15T18:07:00Z" w16du:dateUtc="2025-07-15T22:07:00Z">
+          <w:del w:id="210" w:author="Carol Nichols" w:date="2025-07-15T18:07:00Z" w16du:dateUtc="2025-07-15T22:07:00Z"/>
+        </w:rPr>
+      </w:pPr>
+      <w:del w:id="211" w:author="Carol Nichols" w:date="2025-07-15T18:07:00Z" w16du:dateUtc="2025-07-15T22:07:00Z">
         <w:r>
           <w:delText xml:space="preserve">To fix the error, we could ignore one or more of the values in the tuple using </w:delText>
         </w:r>
@@ -4079,12 +4143,12 @@
       <w:r>
         <w:t>Function parameters can also be patterns. The code in Listing </w:t>
       </w:r>
-      <w:del w:id="207" w:author="Chris Krycho" w:date="2025-03-07T15:14:00Z">
+      <w:del w:id="212" w:author="Chris Krycho" w:date="2025-03-07T15:14:00Z">
         <w:r>
           <w:delText>18</w:delText>
         </w:r>
       </w:del>
-      <w:ins w:id="208" w:author="Chris Krycho" w:date="2025-03-07T15:14:00Z">
+      <w:ins w:id="213" w:author="Chris Krycho" w:date="2025-03-07T15:14:00Z">
         <w:r>
           <w:t>19</w:t>
         </w:r>
@@ -4182,12 +4246,12 @@
       <w:r>
         <w:t>, we could match a tuple in a function’s arguments to the pattern. Listing </w:t>
       </w:r>
-      <w:del w:id="209" w:author="Chris Krycho" w:date="2025-03-07T15:14:00Z">
+      <w:del w:id="214" w:author="Chris Krycho" w:date="2025-03-07T15:14:00Z">
         <w:r>
           <w:delText>18</w:delText>
         </w:r>
       </w:del>
-      <w:ins w:id="210" w:author="Chris Krycho" w:date="2025-03-07T15:14:00Z">
+      <w:ins w:id="215" w:author="Chris Krycho" w:date="2025-03-07T15:14:00Z">
         <w:r>
           <w:t>19</w:t>
         </w:r>
@@ -4607,7 +4671,7 @@
       <w:r>
         <w:t xml:space="preserve"> expressions</w:t>
       </w:r>
-      <w:ins w:id="211" w:author="Chris Krycho" w:date="2025-03-07T09:22:00Z">
+      <w:ins w:id="216" w:author="Chris Krycho" w:date="2025-03-07T09:22:00Z">
         <w:r>
           <w:t xml:space="preserve"> and the </w:t>
         </w:r>
@@ -4618,12 +4682,12 @@
           <w:t>let</w:t>
         </w:r>
       </w:ins>
-      <w:ins w:id="212" w:author="Chris Krycho" w:date="2025-03-07T09:48:00Z">
+      <w:ins w:id="217" w:author="Chris Krycho" w:date="2025-03-07T09:48:00Z">
         <w:r>
           <w:t>...</w:t>
         </w:r>
       </w:ins>
-      <w:ins w:id="213" w:author="Chris Krycho" w:date="2025-03-07T09:22:00Z">
+      <w:ins w:id="218" w:author="Chris Krycho" w:date="2025-03-07T09:22:00Z">
         <w:r>
           <w:rPr>
             <w:rStyle w:val="Literal"/>
@@ -4634,7 +4698,7 @@
       <w:r>
         <w:t xml:space="preserve"> </w:t>
       </w:r>
-      <w:ins w:id="214" w:author="Chris Krycho" w:date="2025-03-07T09:23:00Z">
+      <w:ins w:id="219" w:author="Chris Krycho" w:date="2025-03-07T09:23:00Z">
         <w:r>
           <w:t xml:space="preserve">statement </w:t>
         </w:r>
@@ -4659,12 +4723,12 @@
         <w:lastRenderedPageBreak/>
         <w:t>Let’s look at an example of what happens when we try to use a refutable pattern where Rust requires an irrefutable pattern and vice versa. Listing </w:t>
       </w:r>
-      <w:del w:id="215" w:author="Chris Krycho" w:date="2025-03-07T15:14:00Z">
+      <w:del w:id="220" w:author="Chris Krycho" w:date="2025-03-07T15:14:00Z">
         <w:r>
           <w:delText>18</w:delText>
         </w:r>
       </w:del>
-      <w:ins w:id="216" w:author="Chris Krycho" w:date="2025-03-07T15:14:00Z">
+      <w:ins w:id="221" w:author="Chris Krycho" w:date="2025-03-07T15:14:00Z">
         <w:r>
           <w:t>19</w:t>
         </w:r>
@@ -4780,11 +4844,11 @@
       <w:pPr>
         <w:pStyle w:val="CodeWide"/>
         <w:rPr>
-          <w:ins w:id="217" w:author="Chris Krycho" w:date="2025-03-07T09:44:00Z"/>
+          <w:ins w:id="222" w:author="Chris Krycho" w:date="2025-03-07T09:44:00Z"/>
           <w:lang w:eastAsia="en-GB"/>
         </w:rPr>
       </w:pPr>
-      <w:ins w:id="218" w:author="Chris Krycho" w:date="2025-03-07T09:44:00Z">
+      <w:ins w:id="223" w:author="Chris Krycho" w:date="2025-03-07T09:44:00Z">
         <w:r>
           <w:rPr>
             <w:lang w:eastAsia="en-GB"/>
@@ -4797,11 +4861,11 @@
       <w:pPr>
         <w:pStyle w:val="CodeWide"/>
         <w:rPr>
-          <w:ins w:id="219" w:author="Chris Krycho" w:date="2025-03-07T09:44:00Z"/>
+          <w:ins w:id="224" w:author="Chris Krycho" w:date="2025-03-07T09:44:00Z"/>
           <w:lang w:eastAsia="en-GB"/>
         </w:rPr>
       </w:pPr>
-      <w:ins w:id="220" w:author="Chris Krycho" w:date="2025-03-07T09:44:00Z">
+      <w:ins w:id="225" w:author="Chris Krycho" w:date="2025-03-07T09:44:00Z">
         <w:r>
           <w:rPr>
             <w:lang w:eastAsia="en-GB"/>
@@ -4828,11 +4892,11 @@
       <w:pPr>
         <w:pStyle w:val="CodeWide"/>
         <w:rPr>
-          <w:ins w:id="221" w:author="Chris Krycho" w:date="2025-03-07T09:44:00Z"/>
+          <w:ins w:id="226" w:author="Chris Krycho" w:date="2025-03-07T09:44:00Z"/>
           <w:lang w:eastAsia="en-GB"/>
         </w:rPr>
       </w:pPr>
-      <w:ins w:id="222" w:author="Chris Krycho" w:date="2025-03-07T09:44:00Z">
+      <w:ins w:id="227" w:author="Chris Krycho" w:date="2025-03-07T09:44:00Z">
         <w:r>
           <w:rPr>
             <w:lang w:eastAsia="en-GB"/>
@@ -4845,11 +4909,11 @@
       <w:pPr>
         <w:pStyle w:val="CodeWide"/>
         <w:rPr>
-          <w:ins w:id="223" w:author="Chris Krycho" w:date="2025-03-07T09:44:00Z"/>
+          <w:ins w:id="228" w:author="Chris Krycho" w:date="2025-03-07T09:44:00Z"/>
           <w:lang w:eastAsia="en-GB"/>
         </w:rPr>
       </w:pPr>
-      <w:ins w:id="224" w:author="Chris Krycho" w:date="2025-03-07T09:44:00Z">
+      <w:ins w:id="229" w:author="Chris Krycho" w:date="2025-03-07T09:44:00Z">
         <w:r>
           <w:rPr>
             <w:lang w:eastAsia="en-GB"/>
@@ -4876,11 +4940,11 @@
       <w:pPr>
         <w:pStyle w:val="CodeWide"/>
         <w:rPr>
-          <w:ins w:id="225" w:author="Chris Krycho" w:date="2025-03-07T09:44:00Z"/>
+          <w:ins w:id="230" w:author="Chris Krycho" w:date="2025-03-07T09:44:00Z"/>
           <w:lang w:eastAsia="en-GB"/>
         </w:rPr>
       </w:pPr>
-      <w:ins w:id="226" w:author="Chris Krycho" w:date="2025-03-07T09:44:00Z">
+      <w:ins w:id="231" w:author="Chris Krycho" w:date="2025-03-07T09:44:00Z">
         <w:r>
           <w:rPr>
             <w:lang w:eastAsia="en-GB"/>
@@ -4893,11 +4957,11 @@
       <w:pPr>
         <w:pStyle w:val="CodeWide"/>
         <w:rPr>
-          <w:ins w:id="227" w:author="Chris Krycho" w:date="2025-03-07T09:44:00Z"/>
+          <w:ins w:id="232" w:author="Chris Krycho" w:date="2025-03-07T09:44:00Z"/>
           <w:lang w:eastAsia="en-GB"/>
         </w:rPr>
       </w:pPr>
-      <w:ins w:id="228" w:author="Chris Krycho" w:date="2025-03-07T09:44:00Z">
+      <w:ins w:id="233" w:author="Chris Krycho" w:date="2025-03-07T09:44:00Z">
         <w:r>
           <w:rPr>
             <w:lang w:eastAsia="en-GB"/>
@@ -4910,11 +4974,12 @@
       <w:pPr>
         <w:pStyle w:val="CodeWide"/>
         <w:rPr>
-          <w:ins w:id="229" w:author="Chris Krycho" w:date="2025-03-07T09:44:00Z"/>
+          <w:ins w:id="234" w:author="Chris Krycho" w:date="2025-03-07T09:44:00Z"/>
+          <w:del w:id="235" w:author="Carol Nichols" w:date="2025-07-17T19:24:00Z" w16du:dateUtc="2025-07-17T23:24:00Z"/>
           <w:lang w:eastAsia="en-GB"/>
         </w:rPr>
       </w:pPr>
-      <w:ins w:id="230" w:author="Chris Krycho" w:date="2025-03-07T09:44:00Z">
+      <w:ins w:id="236" w:author="Chris Krycho" w:date="2025-03-07T09:44:00Z">
         <w:r>
           <w:rPr>
             <w:lang w:eastAsia="en-GB"/>
@@ -4922,16 +4987,24 @@
           <w:t xml:space="preserve">  = note: `let` bindings require an "irrefutable pattern", like a `struct` or</w:t>
         </w:r>
       </w:ins>
+      <w:ins w:id="237" w:author="Carol Nichols" w:date="2025-07-17T19:24:00Z" w16du:dateUtc="2025-07-17T23:24:00Z">
+        <w:r>
+          <w:rPr>
+            <w:lang w:eastAsia="en-GB"/>
+          </w:rPr>
+          <w:t xml:space="preserve"> </w:t>
+        </w:r>
+      </w:ins>
     </w:p>
     <w:p>
       <w:pPr>
         <w:pStyle w:val="CodeWide"/>
         <w:rPr>
-          <w:ins w:id="231" w:author="Chris Krycho" w:date="2025-03-07T09:44:00Z"/>
+          <w:ins w:id="238" w:author="Chris Krycho" w:date="2025-03-07T09:44:00Z"/>
           <w:lang w:eastAsia="en-GB"/>
         </w:rPr>
       </w:pPr>
-      <w:ins w:id="232" w:author="Chris Krycho" w:date="2025-03-07T09:44:00Z">
+      <w:ins w:id="239" w:author="Chris Krycho" w:date="2025-03-07T09:44:00Z">
         <w:r>
           <w:rPr>
             <w:lang w:eastAsia="en-GB"/>
@@ -4958,11 +5031,12 @@
       <w:pPr>
         <w:pStyle w:val="CodeWide"/>
         <w:rPr>
-          <w:ins w:id="233" w:author="Chris Krycho" w:date="2025-03-07T09:44:00Z"/>
+          <w:ins w:id="240" w:author="Chris Krycho" w:date="2025-03-07T09:44:00Z"/>
+          <w:del w:id="241" w:author="Carol Nichols" w:date="2025-07-17T19:24:00Z" w16du:dateUtc="2025-07-17T23:24:00Z"/>
           <w:lang w:eastAsia="en-GB"/>
         </w:rPr>
       </w:pPr>
-      <w:ins w:id="234" w:author="Chris Krycho" w:date="2025-03-07T09:44:00Z">
+      <w:ins w:id="242" w:author="Chris Krycho" w:date="2025-03-07T09:44:00Z">
         <w:r>
           <w:rPr>
             <w:lang w:eastAsia="en-GB"/>
@@ -4970,16 +5044,21 @@
           <w:t xml:space="preserve">  = note: for more information, visit</w:t>
         </w:r>
       </w:ins>
+      <w:ins w:id="243" w:author="Carol Nichols" w:date="2025-07-17T19:24:00Z" w16du:dateUtc="2025-07-17T23:24:00Z">
+        <w:r>
+          <w:t xml:space="preserve"> </w:t>
+        </w:r>
+      </w:ins>
     </w:p>
     <w:p>
       <w:pPr>
         <w:pStyle w:val="CodeWide"/>
         <w:rPr>
-          <w:ins w:id="235" w:author="Chris Krycho" w:date="2025-03-07T09:44:00Z"/>
+          <w:ins w:id="244" w:author="Chris Krycho" w:date="2025-03-07T09:44:00Z"/>
           <w:lang w:eastAsia="en-GB"/>
         </w:rPr>
       </w:pPr>
-      <w:ins w:id="236" w:author="Chris Krycho" w:date="2025-03-07T09:44:00Z">
+      <w:ins w:id="245" w:author="Chris Krycho" w:date="2025-03-07T09:44:00Z">
         <w:r>
           <w:t>https://doc.rust-lang.org/boo</w:t>
         </w:r>
@@ -4995,11 +5074,11 @@
       <w:pPr>
         <w:pStyle w:val="CodeWide"/>
         <w:rPr>
-          <w:ins w:id="237" w:author="Chris Krycho" w:date="2025-03-07T09:44:00Z"/>
+          <w:ins w:id="246" w:author="Chris Krycho" w:date="2025-03-07T09:44:00Z"/>
           <w:lang w:eastAsia="en-GB"/>
         </w:rPr>
       </w:pPr>
-      <w:ins w:id="238" w:author="Chris Krycho" w:date="2025-03-07T09:44:00Z">
+      <w:ins w:id="247" w:author="Chris Krycho" w:date="2025-03-07T09:44:00Z">
         <w:r>
           <w:rPr>
             <w:lang w:eastAsia="en-GB"/>
@@ -5012,11 +5091,11 @@
       <w:pPr>
         <w:pStyle w:val="CodeWide"/>
         <w:rPr>
-          <w:ins w:id="239" w:author="Chris Krycho" w:date="2025-03-07T09:44:00Z"/>
+          <w:ins w:id="248" w:author="Chris Krycho" w:date="2025-03-07T09:44:00Z"/>
           <w:lang w:eastAsia="en-GB"/>
         </w:rPr>
       </w:pPr>
-      <w:ins w:id="240" w:author="Chris Krycho" w:date="2025-03-07T09:44:00Z">
+      <w:ins w:id="249" w:author="Chris Krycho" w:date="2025-03-07T09:44:00Z">
         <w:r>
           <w:rPr>
             <w:lang w:eastAsia="en-GB"/>
@@ -5029,11 +5108,11 @@
       <w:pPr>
         <w:pStyle w:val="CodeWide"/>
         <w:rPr>
-          <w:ins w:id="241" w:author="Chris Krycho" w:date="2025-03-07T09:44:00Z"/>
+          <w:ins w:id="250" w:author="Chris Krycho" w:date="2025-03-07T09:44:00Z"/>
           <w:lang w:eastAsia="en-GB"/>
         </w:rPr>
       </w:pPr>
-      <w:ins w:id="242" w:author="Chris Krycho" w:date="2025-03-07T09:44:00Z">
+      <w:ins w:id="251" w:author="Chris Krycho" w:date="2025-03-07T09:44:00Z">
         <w:r>
           <w:rPr>
             <w:lang w:eastAsia="en-GB"/>
@@ -5046,11 +5125,11 @@
       <w:pPr>
         <w:pStyle w:val="CodeWide"/>
         <w:rPr>
-          <w:ins w:id="243" w:author="Chris Krycho" w:date="2025-03-07T09:44:00Z"/>
+          <w:ins w:id="252" w:author="Chris Krycho" w:date="2025-03-07T09:44:00Z"/>
           <w:lang w:eastAsia="en-GB"/>
         </w:rPr>
       </w:pPr>
-      <w:ins w:id="244" w:author="Chris Krycho" w:date="2025-03-07T09:44:00Z">
+      <w:ins w:id="253" w:author="Chris Krycho" w:date="2025-03-07T09:44:00Z">
         <w:r>
           <w:rPr>
             <w:lang w:eastAsia="en-GB"/>
@@ -5091,10 +5170,10 @@
       <w:pPr>
         <w:pStyle w:val="CodeWide"/>
         <w:rPr>
-          <w:del w:id="245" w:author="Chris Krycho" w:date="2025-03-07T09:44:00Z"/>
-        </w:rPr>
-      </w:pPr>
-      <w:ins w:id="246" w:author="Chris Krycho" w:date="2025-03-07T09:44:00Z">
+          <w:del w:id="254" w:author="Chris Krycho" w:date="2025-03-07T09:44:00Z"/>
+        </w:rPr>
+      </w:pPr>
+      <w:ins w:id="255" w:author="Chris Krycho" w:date="2025-03-07T09:44:00Z">
         <w:r>
           <w:rPr>
             <w:lang w:eastAsia="en-GB"/>
@@ -5102,7 +5181,7 @@
           <w:t xml:space="preserve">  |                                     ++++++++++++++++</w:t>
         </w:r>
       </w:ins>
-      <w:del w:id="247" w:author="Chris Krycho" w:date="2025-03-07T09:44:00Z">
+      <w:del w:id="256" w:author="Chris Krycho" w:date="2025-03-07T09:44:00Z">
         <w:r>
           <w:delText>error[E0005]: refutable pattern in local binding: `None` not covered</w:delText>
         </w:r>
@@ -5112,10 +5191,10 @@
       <w:pPr>
         <w:pStyle w:val="CodeWide"/>
         <w:rPr>
-          <w:del w:id="248" w:author="Chris Krycho" w:date="2025-03-07T09:44:00Z"/>
-        </w:rPr>
-      </w:pPr>
-      <w:del w:id="249" w:author="Chris Krycho" w:date="2025-03-07T09:44:00Z">
+          <w:del w:id="257" w:author="Chris Krycho" w:date="2025-03-07T09:44:00Z"/>
+        </w:rPr>
+      </w:pPr>
+      <w:del w:id="258" w:author="Chris Krycho" w:date="2025-03-07T09:44:00Z">
         <w:r>
           <w:delText xml:space="preserve">   --&gt; src/main.rs:3:9</w:delText>
         </w:r>
@@ -5125,10 +5204,10 @@
       <w:pPr>
         <w:pStyle w:val="CodeWide"/>
         <w:rPr>
-          <w:del w:id="250" w:author="Chris Krycho" w:date="2025-03-07T09:44:00Z"/>
-        </w:rPr>
-      </w:pPr>
-      <w:del w:id="251" w:author="Chris Krycho" w:date="2025-03-07T09:44:00Z">
+          <w:del w:id="259" w:author="Chris Krycho" w:date="2025-03-07T09:44:00Z"/>
+        </w:rPr>
+      </w:pPr>
+      <w:del w:id="260" w:author="Chris Krycho" w:date="2025-03-07T09:44:00Z">
         <w:r>
           <w:delText xml:space="preserve">    |</w:delText>
         </w:r>
@@ -5138,10 +5217,10 @@
       <w:pPr>
         <w:pStyle w:val="CodeWide"/>
         <w:rPr>
-          <w:del w:id="252" w:author="Chris Krycho" w:date="2025-03-07T09:44:00Z"/>
-        </w:rPr>
-      </w:pPr>
-      <w:del w:id="253" w:author="Chris Krycho" w:date="2025-03-07T09:44:00Z">
+          <w:del w:id="261" w:author="Chris Krycho" w:date="2025-03-07T09:44:00Z"/>
+        </w:rPr>
+      </w:pPr>
+      <w:del w:id="262" w:author="Chris Krycho" w:date="2025-03-07T09:44:00Z">
         <w:r>
           <w:delText>3   |     let Some(x) = some_option_value;</w:delText>
         </w:r>
@@ -5151,10 +5230,10 @@
       <w:pPr>
         <w:pStyle w:val="CodeWide"/>
         <w:rPr>
-          <w:del w:id="254" w:author="Chris Krycho" w:date="2025-03-07T09:44:00Z"/>
-        </w:rPr>
-      </w:pPr>
-      <w:del w:id="255" w:author="Chris Krycho" w:date="2025-03-07T09:44:00Z">
+          <w:del w:id="263" w:author="Chris Krycho" w:date="2025-03-07T09:44:00Z"/>
+        </w:rPr>
+      </w:pPr>
+      <w:del w:id="264" w:author="Chris Krycho" w:date="2025-03-07T09:44:00Z">
         <w:r>
           <w:delText xml:space="preserve">    |         ^^^^^^^ pattern `None` not covered</w:delText>
         </w:r>
@@ -5164,10 +5243,10 @@
       <w:pPr>
         <w:pStyle w:val="CodeWide"/>
         <w:rPr>
-          <w:del w:id="256" w:author="Chris Krycho" w:date="2025-03-07T09:44:00Z"/>
-        </w:rPr>
-      </w:pPr>
-      <w:del w:id="257" w:author="Chris Krycho" w:date="2025-03-07T09:44:00Z">
+          <w:del w:id="265" w:author="Chris Krycho" w:date="2025-03-07T09:44:00Z"/>
+        </w:rPr>
+      </w:pPr>
+      <w:del w:id="266" w:author="Chris Krycho" w:date="2025-03-07T09:44:00Z">
         <w:r>
           <w:delText xml:space="preserve">    |</w:delText>
         </w:r>
@@ -5177,10 +5256,10 @@
       <w:pPr>
         <w:pStyle w:val="CodeWide"/>
         <w:rPr>
-          <w:del w:id="258" w:author="Chris Krycho" w:date="2025-03-07T09:44:00Z"/>
-        </w:rPr>
-      </w:pPr>
-      <w:del w:id="259" w:author="Chris Krycho" w:date="2025-03-07T09:44:00Z">
+          <w:del w:id="267" w:author="Chris Krycho" w:date="2025-03-07T09:44:00Z"/>
+        </w:rPr>
+      </w:pPr>
+      <w:del w:id="268" w:author="Chris Krycho" w:date="2025-03-07T09:44:00Z">
         <w:r>
           <w:delText xml:space="preserve">    = note: `let` bindings require an "irrefutable pattern", like a `struct` or</w:delText>
         </w:r>
@@ -5190,10 +5269,10 @@
       <w:pPr>
         <w:pStyle w:val="CodeWide"/>
         <w:rPr>
-          <w:del w:id="260" w:author="Chris Krycho" w:date="2025-03-07T09:44:00Z"/>
-        </w:rPr>
-      </w:pPr>
-      <w:del w:id="261" w:author="Chris Krycho" w:date="2025-03-07T09:44:00Z">
+          <w:del w:id="269" w:author="Chris Krycho" w:date="2025-03-07T09:44:00Z"/>
+        </w:rPr>
+      </w:pPr>
+      <w:del w:id="270" w:author="Chris Krycho" w:date="2025-03-07T09:44:00Z">
         <w:r>
           <w:delText>an `enum` with only one variant</w:delText>
         </w:r>
@@ -5203,10 +5282,10 @@
       <w:pPr>
         <w:pStyle w:val="CodeWide"/>
         <w:rPr>
-          <w:del w:id="262" w:author="Chris Krycho" w:date="2025-03-07T09:44:00Z"/>
-        </w:rPr>
-      </w:pPr>
-      <w:del w:id="263" w:author="Chris Krycho" w:date="2025-03-07T09:44:00Z">
+          <w:del w:id="271" w:author="Chris Krycho" w:date="2025-03-07T09:44:00Z"/>
+        </w:rPr>
+      </w:pPr>
+      <w:del w:id="272" w:author="Chris Krycho" w:date="2025-03-07T09:44:00Z">
         <w:r>
           <w:delText xml:space="preserve">    = note: for more information, visit</w:delText>
         </w:r>
@@ -5216,10 +5295,10 @@
       <w:pPr>
         <w:pStyle w:val="CodeWide"/>
         <w:rPr>
-          <w:del w:id="264" w:author="Chris Krycho" w:date="2025-03-07T09:44:00Z"/>
-        </w:rPr>
-      </w:pPr>
-      <w:del w:id="265" w:author="Chris Krycho" w:date="2025-03-07T09:44:00Z">
+          <w:del w:id="273" w:author="Chris Krycho" w:date="2025-03-07T09:44:00Z"/>
+        </w:rPr>
+      </w:pPr>
+      <w:del w:id="274" w:author="Chris Krycho" w:date="2025-03-07T09:44:00Z">
         <w:r>
           <w:delText>https://doc.rust-lang.org/book/ch18-02-refutability.html</w:delText>
         </w:r>
@@ -5229,10 +5308,10 @@
       <w:pPr>
         <w:pStyle w:val="CodeWide"/>
         <w:rPr>
-          <w:del w:id="266" w:author="Chris Krycho" w:date="2025-03-07T09:44:00Z"/>
-        </w:rPr>
-      </w:pPr>
-      <w:del w:id="267" w:author="Chris Krycho" w:date="2025-03-07T09:44:00Z">
+          <w:del w:id="275" w:author="Chris Krycho" w:date="2025-03-07T09:44:00Z"/>
+        </w:rPr>
+      </w:pPr>
+      <w:del w:id="276" w:author="Chris Krycho" w:date="2025-03-07T09:44:00Z">
         <w:r>
           <w:delText xml:space="preserve">    = note: the matched value is of type `Option&lt;i32&gt;`</w:delText>
         </w:r>
@@ -5242,10 +5321,10 @@
       <w:pPr>
         <w:pStyle w:val="CodeWide"/>
         <w:rPr>
-          <w:del w:id="268" w:author="Chris Krycho" w:date="2025-03-07T09:44:00Z"/>
-        </w:rPr>
-      </w:pPr>
-      <w:del w:id="269" w:author="Chris Krycho" w:date="2025-03-07T09:44:00Z">
+          <w:del w:id="277" w:author="Chris Krycho" w:date="2025-03-07T09:44:00Z"/>
+        </w:rPr>
+      </w:pPr>
+      <w:del w:id="278" w:author="Chris Krycho" w:date="2025-03-07T09:44:00Z">
         <w:r>
           <w:delText>help: you might want to use `if let` to ignore the variant that isn't matched</w:delText>
         </w:r>
@@ -5255,10 +5334,10 @@
       <w:pPr>
         <w:pStyle w:val="CodeWide"/>
         <w:rPr>
-          <w:del w:id="270" w:author="Chris Krycho" w:date="2025-03-07T09:44:00Z"/>
-        </w:rPr>
-      </w:pPr>
-      <w:del w:id="271" w:author="Chris Krycho" w:date="2025-03-07T09:44:00Z">
+          <w:del w:id="279" w:author="Chris Krycho" w:date="2025-03-07T09:44:00Z"/>
+        </w:rPr>
+      </w:pPr>
+      <w:del w:id="280" w:author="Chris Krycho" w:date="2025-03-07T09:44:00Z">
         <w:r>
           <w:delText xml:space="preserve">    |</w:delText>
         </w:r>
@@ -5268,10 +5347,10 @@
       <w:pPr>
         <w:pStyle w:val="CodeWide"/>
         <w:rPr>
-          <w:del w:id="272" w:author="Chris Krycho" w:date="2025-03-07T09:44:00Z"/>
-        </w:rPr>
-      </w:pPr>
-      <w:del w:id="273" w:author="Chris Krycho" w:date="2025-03-07T09:44:00Z">
+          <w:del w:id="281" w:author="Chris Krycho" w:date="2025-03-07T09:44:00Z"/>
+        </w:rPr>
+      </w:pPr>
+      <w:del w:id="282" w:author="Chris Krycho" w:date="2025-03-07T09:44:00Z">
         <w:r>
           <w:delText>3   |     let x = if let Some(x) = some_option_value { x } else { todo!() };</w:delText>
         </w:r>
@@ -5284,7 +5363,7 @@
           <w:lang w:eastAsia="en-GB"/>
         </w:rPr>
       </w:pPr>
-      <w:del w:id="274" w:author="Chris Krycho" w:date="2025-03-07T09:44:00Z">
+      <w:del w:id="283" w:author="Chris Krycho" w:date="2025-03-07T09:44:00Z">
         <w:r>
           <w:delText xml:space="preserve">    |     ++++++++++                                 ++++++++++++++++++++++</w:delText>
         </w:r>
@@ -5314,8 +5393,8 @@
       <w:r>
         <w:t xml:space="preserve">If we have a refutable pattern where an irrefutable pattern is needed, we can fix it by changing the code that uses the pattern: </w:t>
       </w:r>
-      <w:commentRangeStart w:id="275"/>
-      <w:commentRangeStart w:id="276"/>
+      <w:commentRangeStart w:id="284"/>
+      <w:commentRangeStart w:id="285"/>
       <w:r>
         <w:t xml:space="preserve">instead of using </w:t>
       </w:r>
@@ -5328,7 +5407,7 @@
       <w:r>
         <w:t xml:space="preserve">, we can use </w:t>
       </w:r>
-      <w:del w:id="277" w:author="Carol Nichols" w:date="2025-07-15T18:12:00Z" w16du:dateUtc="2025-07-15T22:12:00Z">
+      <w:del w:id="286" w:author="Carol Nichols" w:date="2025-07-15T18:12:00Z" w16du:dateUtc="2025-07-15T22:12:00Z">
         <w:r>
           <w:rPr>
             <w:rStyle w:val="Literal"/>
@@ -5342,7 +5421,7 @@
         </w:rPr>
         <w:t>let</w:t>
       </w:r>
-      <w:ins w:id="278" w:author="Carol Nichols" w:date="2025-07-15T18:12:00Z" w16du:dateUtc="2025-07-15T22:12:00Z">
+      <w:ins w:id="287" w:author="Carol Nichols" w:date="2025-07-15T18:12:00Z" w16du:dateUtc="2025-07-15T22:12:00Z">
         <w:r>
           <w:rPr>
             <w:rStyle w:val="Literal"/>
@@ -5353,11 +5432,11 @@
       <w:r>
         <w:t xml:space="preserve">. </w:t>
       </w:r>
-      <w:commentRangeEnd w:id="275"/>
-      <w:r>
-        <w:commentReference w:id="275"/>
-      </w:r>
-      <w:commentRangeEnd w:id="276"/>
+      <w:commentRangeEnd w:id="284"/>
+      <w:r>
+        <w:commentReference w:id="284"/>
+      </w:r>
+      <w:commentRangeEnd w:id="285"/>
       <w:r>
         <w:rPr>
           <w:rStyle w:val="CommentReference"/>
@@ -5365,17 +5444,17 @@
           <w:color w:val="auto"/>
           <w:lang w:val="en-CA"/>
         </w:rPr>
-        <w:commentReference w:id="276"/>
+        <w:commentReference w:id="285"/>
       </w:r>
       <w:r>
         <w:t>Then, if the pattern doesn’t match, the code will just skip the code in the curly brackets, giving it a way to continue validly. Listing </w:t>
       </w:r>
-      <w:del w:id="279" w:author="Chris Krycho" w:date="2025-03-07T15:14:00Z">
+      <w:del w:id="288" w:author="Chris Krycho" w:date="2025-03-07T15:14:00Z">
         <w:r>
           <w:delText>18</w:delText>
         </w:r>
       </w:del>
-      <w:ins w:id="280" w:author="Chris Krycho" w:date="2025-03-07T15:14:00Z">
+      <w:ins w:id="289" w:author="Chris Krycho" w:date="2025-03-07T15:14:00Z">
         <w:r>
           <w:t>19</w:t>
         </w:r>
@@ -5383,12 +5462,12 @@
       <w:r>
         <w:t>-9 shows how to fix the code in Listing </w:t>
       </w:r>
-      <w:del w:id="281" w:author="Chris Krycho" w:date="2025-03-07T15:14:00Z">
+      <w:del w:id="290" w:author="Chris Krycho" w:date="2025-03-07T15:14:00Z">
         <w:r>
           <w:delText>18</w:delText>
         </w:r>
       </w:del>
-      <w:ins w:id="282" w:author="Chris Krycho" w:date="2025-03-07T15:14:00Z">
+      <w:ins w:id="291" w:author="Chris Krycho" w:date="2025-03-07T15:14:00Z">
         <w:r>
           <w:t>19</w:t>
         </w:r>
@@ -5401,12 +5480,12 @@
       <w:pPr>
         <w:pStyle w:val="Code"/>
         <w:rPr>
-          <w:ins w:id="283" w:author="Chris Krycho" w:date="2025-03-07T09:45:00Z"/>
+          <w:ins w:id="292" w:author="Chris Krycho" w:date="2025-03-07T09:45:00Z"/>
           <w:lang w:eastAsia="en-GB"/>
         </w:rPr>
       </w:pPr>
-      <w:commentRangeStart w:id="284"/>
-      <w:ins w:id="285" w:author="Chris Krycho" w:date="2025-03-07T09:45:00Z">
+      <w:commentRangeStart w:id="293"/>
+      <w:ins w:id="294" w:author="Chris Krycho" w:date="2025-03-07T09:45:00Z">
         <w:r>
           <w:rPr>
             <w:lang w:eastAsia="en-GB"/>
@@ -5433,11 +5512,11 @@
       <w:pPr>
         <w:pStyle w:val="Code"/>
         <w:rPr>
-          <w:ins w:id="286" w:author="Chris Krycho" w:date="2025-03-07T09:45:00Z"/>
+          <w:ins w:id="295" w:author="Chris Krycho" w:date="2025-03-07T09:45:00Z"/>
           <w:lang w:eastAsia="en-GB"/>
         </w:rPr>
       </w:pPr>
-      <w:ins w:id="287" w:author="Chris Krycho" w:date="2025-03-07T09:45:00Z">
+      <w:ins w:id="296" w:author="Chris Krycho" w:date="2025-03-07T09:45:00Z">
         <w:r>
           <w:rPr>
             <w:lang w:eastAsia="en-GB"/>
@@ -5450,7 +5529,7 @@
       <w:pPr>
         <w:pStyle w:val="Code"/>
       </w:pPr>
-      <w:ins w:id="288" w:author="Chris Krycho" w:date="2025-03-07T09:45:00Z">
+      <w:ins w:id="297" w:author="Chris Krycho" w:date="2025-03-07T09:45:00Z">
         <w:r>
           <w:rPr>
             <w:lang w:eastAsia="en-GB"/>
@@ -5458,10 +5537,10 @@
           <w:t>}</w:t>
         </w:r>
       </w:ins>
-      <w:commentRangeEnd w:id="284"/>
-      <w:del w:id="289" w:author="Chris Krycho" w:date="2025-03-07T09:45:00Z">
-        <w:r>
-          <w:commentReference w:id="284"/>
+      <w:commentRangeEnd w:id="293"/>
+      <w:del w:id="298" w:author="Chris Krycho" w:date="2025-03-07T09:45:00Z">
+        <w:r>
+          <w:commentReference w:id="293"/>
         </w:r>
         <w:r>
           <w:rPr>
@@ -5475,10 +5554,10 @@
       <w:pPr>
         <w:pStyle w:val="Code"/>
         <w:rPr>
-          <w:del w:id="290" w:author="Chris Krycho" w:date="2025-03-07T09:45:00Z"/>
-        </w:rPr>
-      </w:pPr>
-      <w:del w:id="291" w:author="Chris Krycho" w:date="2025-03-07T09:45:00Z">
+          <w:del w:id="299" w:author="Chris Krycho" w:date="2025-03-07T09:45:00Z"/>
+        </w:rPr>
+      </w:pPr>
+      <w:del w:id="300" w:author="Chris Krycho" w:date="2025-03-07T09:45:00Z">
         <w:r>
           <w:delText xml:space="preserve">    println!("{x}");</w:delText>
         </w:r>
@@ -5488,7 +5567,7 @@
       <w:pPr>
         <w:pStyle w:val="Code"/>
       </w:pPr>
-      <w:del w:id="292" w:author="Chris Krycho" w:date="2025-03-07T09:45:00Z">
+      <w:del w:id="301" w:author="Chris Krycho" w:date="2025-03-07T09:45:00Z">
         <w:r>
           <w:delText>}</w:delText>
         </w:r>
@@ -5501,7 +5580,7 @@
       <w:r>
         <w:t xml:space="preserve">Using </w:t>
       </w:r>
-      <w:del w:id="293" w:author="Chris Krycho" w:date="2025-03-07T09:45:00Z">
+      <w:del w:id="302" w:author="Chris Krycho" w:date="2025-03-07T09:45:00Z">
         <w:r>
           <w:rPr>
             <w:rStyle w:val="Literal"/>
@@ -5515,7 +5594,7 @@
         </w:rPr>
         <w:t>let</w:t>
       </w:r>
-      <w:ins w:id="294" w:author="Chris Krycho" w:date="2025-03-07T09:48:00Z">
+      <w:ins w:id="303" w:author="Chris Krycho" w:date="2025-03-07T09:48:00Z">
         <w:r>
           <w:rPr>
             <w:rStyle w:val="Literal"/>
@@ -5523,7 +5602,7 @@
           <w:t>...</w:t>
         </w:r>
       </w:ins>
-      <w:ins w:id="295" w:author="Chris Krycho" w:date="2025-03-07T09:45:00Z">
+      <w:ins w:id="304" w:author="Chris Krycho" w:date="2025-03-07T09:45:00Z">
         <w:r>
           <w:rPr>
             <w:rStyle w:val="Literal"/>
@@ -5547,9 +5626,22 @@
       </w:pPr>
       <w:r>
         <w:lastRenderedPageBreak/>
-        <w:t xml:space="preserve">We’ve given the code an out! This code is perfectly valid, although it means we cannot use an irrefutable pattern without receiving an error. If we give </w:t>
-      </w:r>
-      <w:del w:id="296" w:author="Chris Krycho" w:date="2025-03-07T09:45:00Z">
+        <w:t>We’ve given the code an out! This code is perfectly valid, although it means we cannot use an irrefutable pattern without receiving a</w:t>
+      </w:r>
+      <w:ins w:id="305" w:author="Carol Nichols" w:date="2025-07-16T17:00:00Z" w16du:dateUtc="2025-07-16T21:00:00Z">
+        <w:r>
+          <w:t xml:space="preserve"> warning</w:t>
+        </w:r>
+      </w:ins>
+      <w:del w:id="306" w:author="Carol Nichols" w:date="2025-07-16T17:00:00Z" w16du:dateUtc="2025-07-16T21:00:00Z">
+        <w:r>
+          <w:delText>n error</w:delText>
+        </w:r>
+      </w:del>
+      <w:r>
+        <w:t xml:space="preserve">. If we give </w:t>
+      </w:r>
+      <w:del w:id="307" w:author="Chris Krycho" w:date="2025-03-07T09:45:00Z">
         <w:r>
           <w:rPr>
             <w:rStyle w:val="Literal"/>
@@ -5563,7 +5655,7 @@
         </w:rPr>
         <w:t>let</w:t>
       </w:r>
-      <w:ins w:id="297" w:author="Chris Krycho" w:date="2025-03-07T09:49:00Z">
+      <w:ins w:id="308" w:author="Chris Krycho" w:date="2025-03-07T09:49:00Z">
         <w:r>
           <w:rPr>
             <w:rStyle w:val="Literal"/>
@@ -5571,7 +5663,7 @@
           <w:t>...</w:t>
         </w:r>
       </w:ins>
-      <w:ins w:id="298" w:author="Chris Krycho" w:date="2025-03-07T09:45:00Z">
+      <w:ins w:id="309" w:author="Chris Krycho" w:date="2025-03-07T09:45:00Z">
         <w:r>
           <w:rPr>
             <w:rStyle w:val="Literal"/>
@@ -5591,12 +5683,12 @@
       <w:r>
         <w:t>, as shown in Listing </w:t>
       </w:r>
-      <w:del w:id="299" w:author="Chris Krycho" w:date="2025-03-07T15:14:00Z">
+      <w:del w:id="310" w:author="Chris Krycho" w:date="2025-03-07T15:14:00Z">
         <w:r>
           <w:delText>18</w:delText>
         </w:r>
       </w:del>
-      <w:ins w:id="300" w:author="Chris Krycho" w:date="2025-03-07T15:14:00Z">
+      <w:ins w:id="311" w:author="Chris Krycho" w:date="2025-03-07T15:14:00Z">
         <w:r>
           <w:t>19</w:t>
         </w:r>
@@ -5609,7 +5701,7 @@
       <w:pPr>
         <w:pStyle w:val="Code"/>
       </w:pPr>
-      <w:del w:id="301" w:author="Chris Krycho" w:date="2025-03-07T09:45:00Z">
+      <w:del w:id="312" w:author="Chris Krycho" w:date="2025-03-07T09:45:00Z">
         <w:r>
           <w:delText xml:space="preserve">if </w:delText>
         </w:r>
@@ -5617,7 +5709,7 @@
       <w:r>
         <w:t>let x = 5</w:t>
       </w:r>
-      <w:ins w:id="302" w:author="Chris Krycho" w:date="2025-03-07T09:45:00Z">
+      <w:ins w:id="313" w:author="Chris Krycho" w:date="2025-03-07T09:45:00Z">
         <w:r>
           <w:t xml:space="preserve"> else</w:t>
         </w:r>
@@ -5633,12 +5725,12 @@
       <w:r>
         <w:t xml:space="preserve">    </w:t>
       </w:r>
-      <w:del w:id="303" w:author="Chris Krycho" w:date="2025-03-07T09:45:00Z">
+      <w:del w:id="314" w:author="Chris Krycho" w:date="2025-03-07T09:45:00Z">
         <w:r>
           <w:delText>println!("{x}");</w:delText>
         </w:r>
       </w:del>
-      <w:ins w:id="304" w:author="Chris Krycho" w:date="2025-03-07T09:45:00Z">
+      <w:ins w:id="315" w:author="Chris Krycho" w:date="2025-03-07T09:45:00Z">
         <w:r>
           <w:t>return;</w:t>
         </w:r>
@@ -5659,21 +5751,7 @@
       <w:r>
         <w:t xml:space="preserve">Attempting to use an irrefutable pattern with </w:t>
       </w:r>
-      <w:r>
-        <w:rPr>
-          <w:rStyle w:val="Literal"/>
-        </w:rPr>
-        <w:t>if let</w:t>
-      </w:r>
-    </w:p>
-    <w:p>
-      <w:pPr>
-        <w:pStyle w:val="Body"/>
-      </w:pPr>
-      <w:r>
-        <w:t xml:space="preserve">Rust complains that it doesn’t make sense to use </w:t>
-      </w:r>
-      <w:del w:id="305" w:author="Chris Krycho" w:date="2025-03-07T09:49:00Z">
+      <w:del w:id="316" w:author="Carol Nichols" w:date="2025-07-15T18:31:00Z" w16du:dateUtc="2025-07-15T22:31:00Z">
         <w:r>
           <w:rPr>
             <w:rStyle w:val="Literal"/>
@@ -5687,7 +5765,45 @@
         </w:rPr>
         <w:t>let</w:t>
       </w:r>
-      <w:ins w:id="306" w:author="Chris Krycho" w:date="2025-03-07T09:49:00Z">
+      <w:ins w:id="317" w:author="Carol Nichols" w:date="2025-07-15T18:30:00Z" w16du:dateUtc="2025-07-15T22:30:00Z">
+        <w:r>
+          <w:rPr>
+            <w:rStyle w:val="Literal"/>
+          </w:rPr>
+          <w:t xml:space="preserve"> el</w:t>
+        </w:r>
+      </w:ins>
+      <w:ins w:id="318" w:author="Carol Nichols" w:date="2025-07-15T18:31:00Z" w16du:dateUtc="2025-07-15T22:31:00Z">
+        <w:r>
+          <w:rPr>
+            <w:rStyle w:val="Literal"/>
+          </w:rPr>
+          <w:t>se</w:t>
+        </w:r>
+      </w:ins>
+    </w:p>
+    <w:p>
+      <w:pPr>
+        <w:pStyle w:val="Body"/>
+      </w:pPr>
+      <w:r>
+        <w:t xml:space="preserve">Rust complains that it doesn’t make sense to use </w:t>
+      </w:r>
+      <w:del w:id="319" w:author="Chris Krycho" w:date="2025-03-07T09:49:00Z">
+        <w:r>
+          <w:rPr>
+            <w:rStyle w:val="Literal"/>
+          </w:rPr>
+          <w:delText xml:space="preserve">if </w:delText>
+        </w:r>
+      </w:del>
+      <w:r>
+        <w:rPr>
+          <w:rStyle w:val="Literal"/>
+        </w:rPr>
+        <w:t>let</w:t>
+      </w:r>
+      <w:ins w:id="320" w:author="Chris Krycho" w:date="2025-03-07T09:49:00Z">
         <w:r>
           <w:rPr>
             <w:rStyle w:val="Literal"/>
@@ -5706,12 +5822,12 @@
       <w:r>
         <w:t>warning: irrefutable `</w:t>
       </w:r>
-      <w:del w:id="307" w:author="Chris Krycho" w:date="2025-03-07T09:49:00Z">
+      <w:del w:id="321" w:author="Chris Krycho" w:date="2025-03-07T09:49:00Z">
         <w:r>
           <w:delText>if let</w:delText>
         </w:r>
       </w:del>
-      <w:ins w:id="308" w:author="Chris Krycho" w:date="2025-03-07T09:49:00Z">
+      <w:ins w:id="322" w:author="Chris Krycho" w:date="2025-03-07T09:49:00Z">
         <w:r>
           <w:t>let...else</w:t>
         </w:r>
@@ -5724,7 +5840,7 @@
       <w:pPr>
         <w:pStyle w:val="Code"/>
       </w:pPr>
-      <w:ins w:id="309" w:author="Chris Krycho" w:date="2025-03-07T09:50:00Z">
+      <w:ins w:id="323" w:author="Chris Krycho" w:date="2025-03-07T09:50:00Z">
         <w:r>
           <w:t xml:space="preserve"> --&gt; </w:t>
         </w:r>
@@ -5737,7 +5853,7 @@
           <w:t>/main.rs:3:5</w:t>
         </w:r>
       </w:ins>
-      <w:del w:id="310" w:author="Chris Krycho" w:date="2025-03-07T09:50:00Z">
+      <w:del w:id="324" w:author="Chris Krycho" w:date="2025-03-07T09:50:00Z">
         <w:r>
           <w:delText xml:space="preserve"> --&gt; src/main.rs:2:8</w:delText>
         </w:r>
@@ -5747,7 +5863,7 @@
       <w:pPr>
         <w:pStyle w:val="Code"/>
       </w:pPr>
-      <w:del w:id="311" w:author="Chris Krycho" w:date="2025-03-07T09:50:00Z">
+      <w:del w:id="325" w:author="Chris Krycho" w:date="2025-03-07T09:50:00Z">
         <w:r>
           <w:delText xml:space="preserve"> </w:delText>
         </w:r>
@@ -5755,7 +5871,7 @@
       <w:r>
         <w:t xml:space="preserve"> </w:t>
       </w:r>
-      <w:ins w:id="312" w:author="Chris Krycho" w:date="2025-03-07T09:50:00Z">
+      <w:ins w:id="326" w:author="Chris Krycho" w:date="2025-03-07T09:50:00Z">
         <w:r>
           <w:t xml:space="preserve"> </w:t>
         </w:r>
@@ -5768,17 +5884,17 @@
       <w:pPr>
         <w:pStyle w:val="Code"/>
       </w:pPr>
-      <w:del w:id="313" w:author="Chris Krycho" w:date="2025-03-07T09:50:00Z">
+      <w:del w:id="327" w:author="Chris Krycho" w:date="2025-03-07T09:50:00Z">
         <w:r>
           <w:delText xml:space="preserve">2 </w:delText>
         </w:r>
       </w:del>
-      <w:ins w:id="314" w:author="Chris Krycho" w:date="2025-03-07T09:50:00Z">
+      <w:ins w:id="328" w:author="Chris Krycho" w:date="2025-03-07T09:50:00Z">
         <w:r>
           <w:t>3 |     let x = 5 else {</w:t>
         </w:r>
       </w:ins>
-      <w:del w:id="315" w:author="Chris Krycho" w:date="2025-03-07T09:50:00Z">
+      <w:del w:id="329" w:author="Chris Krycho" w:date="2025-03-07T09:50:00Z">
         <w:r>
           <w:delText>|     if let x = 5 {</w:delText>
         </w:r>
@@ -5788,12 +5904,12 @@
       <w:pPr>
         <w:pStyle w:val="Code"/>
       </w:pPr>
-      <w:ins w:id="316" w:author="Chris Krycho" w:date="2025-03-07T09:50:00Z">
+      <w:ins w:id="330" w:author="Chris Krycho" w:date="2025-03-07T09:50:00Z">
         <w:r>
           <w:t xml:space="preserve">  |     ^^^^^^^^^</w:t>
         </w:r>
       </w:ins>
-      <w:del w:id="317" w:author="Chris Krycho" w:date="2025-03-07T09:50:00Z">
+      <w:del w:id="331" w:author="Chris Krycho" w:date="2025-03-07T09:50:00Z">
         <w:r>
           <w:delText xml:space="preserve">  |        ^^^^^^^^^</w:delText>
         </w:r>
@@ -5803,7 +5919,7 @@
       <w:pPr>
         <w:pStyle w:val="Code"/>
         <w:rPr>
-          <w:del w:id="318" w:author="Chris Krycho" w:date="2025-03-07T09:51:00Z"/>
+          <w:del w:id="332" w:author="Chris Krycho" w:date="2025-03-07T09:51:00Z"/>
         </w:rPr>
       </w:pPr>
       <w:r>
@@ -5814,7 +5930,7 @@
       <w:pPr>
         <w:pStyle w:val="Code"/>
       </w:pPr>
-      <w:del w:id="319" w:author="Chris Krycho" w:date="2025-03-07T09:51:00Z">
+      <w:del w:id="333" w:author="Chris Krycho" w:date="2025-03-07T09:51:00Z">
         <w:r>
           <w:delText xml:space="preserve">  = note: `#[warn(irrefutable_let_patterns)]` on by default</w:delText>
         </w:r>
@@ -5824,15 +5940,15 @@
       <w:pPr>
         <w:pStyle w:val="Code"/>
         <w:rPr>
-          <w:del w:id="320" w:author="Chris Krycho" w:date="2025-03-07T09:50:00Z"/>
-        </w:rPr>
-      </w:pPr>
-      <w:ins w:id="321" w:author="Chris Krycho" w:date="2025-03-07T09:50:00Z">
+          <w:del w:id="334" w:author="Chris Krycho" w:date="2025-03-07T09:50:00Z"/>
+        </w:rPr>
+      </w:pPr>
+      <w:ins w:id="335" w:author="Chris Krycho" w:date="2025-03-07T09:50:00Z">
         <w:r>
           <w:t xml:space="preserve">  = note: this pattern will always match, so the `else` clause is useless</w:t>
         </w:r>
       </w:ins>
-      <w:del w:id="322" w:author="Chris Krycho" w:date="2025-03-07T09:50:00Z">
+      <w:del w:id="336" w:author="Chris Krycho" w:date="2025-03-07T09:50:00Z">
         <w:r>
           <w:delText xml:space="preserve">  = note: this pattern will always match, so the `if let` is</w:delText>
         </w:r>
@@ -5842,10 +5958,10 @@
       <w:pPr>
         <w:pStyle w:val="Code"/>
         <w:rPr>
-          <w:ins w:id="323" w:author="Chris Krycho" w:date="2025-03-07T09:51:00Z"/>
-        </w:rPr>
-      </w:pPr>
-      <w:del w:id="324" w:author="Chris Krycho" w:date="2025-03-07T09:50:00Z">
+          <w:ins w:id="337" w:author="Chris Krycho" w:date="2025-03-07T09:51:00Z"/>
+        </w:rPr>
+      </w:pPr>
+      <w:del w:id="338" w:author="Chris Krycho" w:date="2025-03-07T09:50:00Z">
         <w:r>
           <w:delText>useless</w:delText>
         </w:r>
@@ -5855,10 +5971,10 @@
       <w:pPr>
         <w:pStyle w:val="Code"/>
         <w:rPr>
-          <w:ins w:id="325" w:author="Chris Krycho" w:date="2025-03-07T09:57:00Z"/>
-        </w:rPr>
-      </w:pPr>
-      <w:ins w:id="326" w:author="Chris Krycho" w:date="2025-03-07T09:51:00Z">
+          <w:ins w:id="339" w:author="Chris Krycho" w:date="2025-03-07T09:57:00Z"/>
+        </w:rPr>
+      </w:pPr>
+      <w:ins w:id="340" w:author="Chris Krycho" w:date="2025-03-07T09:51:00Z">
         <w:r>
           <w:t xml:space="preserve">  = help: consider removing the `else` clause</w:t>
         </w:r>
@@ -5868,15 +5984,15 @@
       <w:pPr>
         <w:pStyle w:val="Code"/>
         <w:rPr>
-          <w:del w:id="327" w:author="Chris Krycho" w:date="2025-03-07T09:51:00Z"/>
-        </w:rPr>
-      </w:pPr>
-      <w:ins w:id="328" w:author="Chris Krycho" w:date="2025-03-07T09:57:00Z">
+          <w:del w:id="341" w:author="Chris Krycho" w:date="2025-03-07T09:51:00Z"/>
+        </w:rPr>
+      </w:pPr>
+      <w:ins w:id="342" w:author="Chris Krycho" w:date="2025-03-07T09:57:00Z">
         <w:r>
           <w:t xml:space="preserve">  = note: `#[warn(irrefutable_let_patterns)]` on by default</w:t>
         </w:r>
       </w:ins>
-      <w:del w:id="329" w:author="Chris Krycho" w:date="2025-03-07T09:51:00Z">
+      <w:del w:id="343" w:author="Chris Krycho" w:date="2025-03-07T09:51:00Z">
         <w:r>
           <w:delText xml:space="preserve">  = help: consider replacing the `if let` with a `let`</w:delText>
         </w:r>
@@ -6123,7 +6239,7 @@
         </w:rPr>
         <w:t>match</w:t>
       </w:r>
-      <w:del w:id="330" w:author="Chris Krycho" w:date="2025-03-07T10:03:00Z">
+      <w:del w:id="344" w:author="Chris Krycho" w:date="2025-03-07T10:03:00Z">
         <w:r>
           <w:rPr>
             <w:rStyle w:val="Literal"/>
@@ -6131,7 +6247,7 @@
           <w:delText xml:space="preserve"> </w:delText>
         </w:r>
       </w:del>
-      <w:ins w:id="331" w:author="Chris Krycho" w:date="2025-03-07T10:03:00Z">
+      <w:ins w:id="345" w:author="Chris Krycho" w:date="2025-03-07T10:03:00Z">
         <w:r>
           <w:t xml:space="preserve">, </w:t>
         </w:r>
@@ -6157,12 +6273,12 @@
       <w:r>
         <w:t>expressions. Because</w:t>
       </w:r>
-      <w:ins w:id="332" w:author="Chris Krycho" w:date="2025-03-07T10:04:00Z">
+      <w:ins w:id="346" w:author="Chris Krycho" w:date="2025-03-07T10:04:00Z">
         <w:r>
           <w:t xml:space="preserve"> each of these kinds of expressions</w:t>
         </w:r>
       </w:ins>
-      <w:del w:id="333" w:author="Chris Krycho" w:date="2025-03-07T10:04:00Z">
+      <w:del w:id="347" w:author="Chris Krycho" w:date="2025-03-07T10:04:00Z">
         <w:r>
           <w:delText xml:space="preserve"> </w:delText>
         </w:r>
@@ -6176,12 +6292,12 @@
       <w:r>
         <w:t xml:space="preserve"> starts a new scope, variables declared as part of a pattern inside the</w:t>
       </w:r>
-      <w:ins w:id="334" w:author="Chris Krycho" w:date="2025-03-07T10:04:00Z">
+      <w:ins w:id="348" w:author="Chris Krycho" w:date="2025-03-07T10:04:00Z">
         <w:r>
           <w:t>se</w:t>
         </w:r>
       </w:ins>
-      <w:del w:id="335" w:author="Chris Krycho" w:date="2025-03-07T10:04:00Z">
+      <w:del w:id="349" w:author="Chris Krycho" w:date="2025-03-07T10:04:00Z">
         <w:r>
           <w:delText xml:space="preserve"> </w:delText>
         </w:r>
@@ -6195,7 +6311,7 @@
       <w:r>
         <w:t xml:space="preserve"> expression</w:t>
       </w:r>
-      <w:ins w:id="336" w:author="Chris Krycho" w:date="2025-03-07T10:04:00Z">
+      <w:ins w:id="350" w:author="Chris Krycho" w:date="2025-03-07T10:04:00Z">
         <w:r>
           <w:t>s</w:t>
         </w:r>
@@ -6203,7 +6319,7 @@
       <w:r>
         <w:t xml:space="preserve"> will shadow those with the same name outside the </w:t>
       </w:r>
-      <w:del w:id="337" w:author="Chris Krycho" w:date="2025-03-07T10:04:00Z">
+      <w:del w:id="351" w:author="Chris Krycho" w:date="2025-03-07T10:04:00Z">
         <w:r>
           <w:rPr>
             <w:rStyle w:val="Literal"/>
@@ -6217,7 +6333,7 @@
       <w:r>
         <w:t>construct</w:t>
       </w:r>
-      <w:ins w:id="338" w:author="Chris Krycho" w:date="2025-03-07T10:04:00Z">
+      <w:ins w:id="352" w:author="Chris Krycho" w:date="2025-03-07T10:04:00Z">
         <w:r>
           <w:t>s</w:t>
         </w:r>
@@ -6225,12 +6341,12 @@
       <w:r>
         <w:t>, as is the case with all variables. In Listing </w:t>
       </w:r>
-      <w:del w:id="339" w:author="Chris Krycho" w:date="2025-03-07T15:14:00Z">
+      <w:del w:id="353" w:author="Chris Krycho" w:date="2025-03-07T15:14:00Z">
         <w:r>
           <w:delText>18</w:delText>
         </w:r>
       </w:del>
-      <w:ins w:id="340" w:author="Chris Krycho" w:date="2025-03-07T15:14:00Z">
+      <w:ins w:id="354" w:author="Chris Krycho" w:date="2025-03-07T15:14:00Z">
         <w:r>
           <w:t>19</w:t>
         </w:r>
@@ -6452,7 +6568,7 @@
       <w:r>
         <w:t>!("Default case, x = {</w:t>
       </w:r>
-      <w:ins w:id="341" w:author="Chris Krycho" w:date="2025-03-07T10:05:00Z">
+      <w:ins w:id="355" w:author="Chris Krycho" w:date="2025-03-07T10:05:00Z">
         <w:r>
           <w:t>x</w:t>
         </w:r>
@@ -6460,7 +6576,7 @@
       <w:r>
         <w:t>:?}"</w:t>
       </w:r>
-      <w:del w:id="342" w:author="Chris Krycho" w:date="2025-03-07T10:05:00Z">
+      <w:del w:id="356" w:author="Chris Krycho" w:date="2025-03-07T10:05:00Z">
         <w:r>
           <w:delText>, x</w:delText>
         </w:r>
@@ -6506,7 +6622,7 @@
       <w:r>
         <w:t>!("at the end: x = {</w:t>
       </w:r>
-      <w:ins w:id="343" w:author="Chris Krycho" w:date="2025-03-07T10:05:00Z">
+      <w:ins w:id="357" w:author="Chris Krycho" w:date="2025-03-07T10:05:00Z">
         <w:r>
           <w:t>x</w:t>
         </w:r>
@@ -6514,7 +6630,7 @@
       <w:r>
         <w:t>:?}, y = {y}"</w:t>
       </w:r>
-      <w:del w:id="344" w:author="Chris Krycho" w:date="2025-03-07T10:05:00Z">
+      <w:del w:id="358" w:author="Chris Krycho" w:date="2025-03-07T10:05:00Z">
         <w:r>
           <w:delText>, x</w:delText>
         </w:r>
@@ -6545,7 +6661,33 @@
         <w:t>match</w:t>
       </w:r>
       <w:r>
-        <w:t xml:space="preserve"> expression with an arm that introduces a shadowed variable </w:t>
+        <w:t xml:space="preserve"> expression with an arm that introduces a</w:t>
+      </w:r>
+      <w:ins w:id="359" w:author="Carol Nichols" w:date="2025-07-16T17:04:00Z" w16du:dateUtc="2025-07-16T21:04:00Z">
+        <w:r>
+          <w:t xml:space="preserve"> new variable which</w:t>
+        </w:r>
+      </w:ins>
+      <w:r>
+        <w:t xml:space="preserve"> shadow</w:t>
+      </w:r>
+      <w:ins w:id="360" w:author="Carol Nichols" w:date="2025-07-16T17:04:00Z" w16du:dateUtc="2025-07-16T21:04:00Z">
+        <w:r>
+          <w:t>s</w:t>
+        </w:r>
+      </w:ins>
+      <w:ins w:id="361" w:author="Carol Nichols" w:date="2025-07-16T17:05:00Z" w16du:dateUtc="2025-07-16T21:05:00Z">
+        <w:r>
+          <w:t xml:space="preserve"> an existing</w:t>
+        </w:r>
+      </w:ins>
+      <w:del w:id="362" w:author="Carol Nichols" w:date="2025-07-16T17:04:00Z" w16du:dateUtc="2025-07-16T21:04:00Z">
+        <w:r>
+          <w:delText>ed</w:delText>
+        </w:r>
+      </w:del>
+      <w:r>
+        <w:t xml:space="preserve"> variable </w:t>
       </w:r>
       <w:r>
         <w:rPr>
@@ -6648,7 +6790,11 @@
         <w:t>y</w:t>
       </w:r>
       <w:r>
-        <w:t xml:space="preserve"> variable, not the </w:t>
+        <w:t xml:space="preserve"> </w:t>
+      </w:r>
+      <w:r>
+        <w:lastRenderedPageBreak/>
+        <w:t xml:space="preserve">variable, not the </w:t>
       </w:r>
       <w:r>
         <w:rPr>
@@ -6675,11 +6821,7 @@
         <w:t>2</w:t>
       </w:r>
       <w:r>
-        <w:t xml:space="preserve">. </w:t>
-      </w:r>
-      <w:r>
-        <w:lastRenderedPageBreak/>
-        <w:t xml:space="preserve">This new </w:t>
+        <w:t xml:space="preserve">. This new </w:t>
       </w:r>
       <w:r>
         <w:rPr>
@@ -6938,12 +7080,12 @@
       <w:r>
         <w:t xml:space="preserve">, rather than introducing a </w:t>
       </w:r>
-      <w:del w:id="345" w:author="Chris Krycho" w:date="2025-03-07T10:21:00Z">
+      <w:del w:id="363" w:author="Chris Krycho" w:date="2025-03-07T10:21:00Z">
         <w:r>
           <w:delText xml:space="preserve">shadowed </w:delText>
         </w:r>
       </w:del>
-      <w:ins w:id="346" w:author="Chris Krycho" w:date="2025-03-07T10:21:00Z">
+      <w:ins w:id="364" w:author="Chris Krycho" w:date="2025-03-07T10:21:00Z">
         <w:r>
           <w:t xml:space="preserve">new </w:t>
         </w:r>
@@ -6951,7 +7093,7 @@
       <w:r>
         <w:t>variable</w:t>
       </w:r>
-      <w:ins w:id="347" w:author="Chris Krycho" w:date="2025-03-07T10:21:00Z">
+      <w:ins w:id="365" w:author="Chris Krycho" w:date="2025-03-07T10:21:00Z">
         <w:r>
           <w:t xml:space="preserve"> that shadows the existing </w:t>
         </w:r>
@@ -7194,13 +7336,13 @@
       <w:r>
         <w:t>Matching Ranges of Values with ..=</w:t>
       </w:r>
-      <w:commentRangeStart w:id="348"/>
-      <w:commentRangeStart w:id="349"/>
-      <w:commentRangeEnd w:id="348"/>
-      <w:r>
-        <w:commentReference w:id="348"/>
-      </w:r>
-      <w:commentRangeEnd w:id="349"/>
+      <w:commentRangeStart w:id="366"/>
+      <w:commentRangeStart w:id="367"/>
+      <w:commentRangeEnd w:id="366"/>
+      <w:r>
+        <w:commentReference w:id="366"/>
+      </w:r>
+      <w:commentRangeEnd w:id="367"/>
       <w:r>
         <w:rPr>
           <w:rStyle w:val="CommentReference"/>
@@ -7212,7 +7354,7 @@
           <w:color w:val="auto"/>
           <w:lang w:val="en-CA"/>
         </w:rPr>
-        <w:commentReference w:id="349"/>
+        <w:commentReference w:id="367"/>
       </w:r>
     </w:p>
     <w:p>
@@ -7639,12 +7781,12 @@
       <w:r>
         <w:t>Listing </w:t>
       </w:r>
-      <w:del w:id="350" w:author="Chris Krycho" w:date="2025-03-07T15:14:00Z">
+      <w:del w:id="368" w:author="Chris Krycho" w:date="2025-03-07T15:14:00Z">
         <w:r>
           <w:delText>18</w:delText>
         </w:r>
       </w:del>
-      <w:ins w:id="351" w:author="Chris Krycho" w:date="2025-03-07T15:14:00Z">
+      <w:ins w:id="369" w:author="Chris Krycho" w:date="2025-03-07T15:14:00Z">
         <w:r>
           <w:t>19</w:t>
         </w:r>
@@ -7887,7 +8029,7 @@
         </w:rPr>
         <w:t xml:space="preserve">let Point { x: x, </w:t>
       </w:r>
-      <w:del w:id="352" w:author="Chris Krycho" w:date="2025-03-07T13:20:00Z">
+      <w:del w:id="370" w:author="Chris Krycho" w:date="2025-03-07T13:20:00Z">
         <w:r>
           <w:rPr>
             <w:rStyle w:val="Literal"/>
@@ -7904,12 +8046,12 @@
       <w:r>
         <w:t xml:space="preserve"> contains a lot of duplication, Rust has a shorthand for patterns that match struct fields: you only need to list the name of the struct field, and the variables created from the pattern will have the same names. Listing </w:t>
       </w:r>
-      <w:del w:id="353" w:author="Chris Krycho" w:date="2025-03-07T15:14:00Z">
+      <w:del w:id="371" w:author="Chris Krycho" w:date="2025-03-07T15:14:00Z">
         <w:r>
           <w:delText>18</w:delText>
         </w:r>
       </w:del>
-      <w:ins w:id="354" w:author="Chris Krycho" w:date="2025-03-07T15:14:00Z">
+      <w:ins w:id="372" w:author="Chris Krycho" w:date="2025-03-07T15:14:00Z">
         <w:r>
           <w:t>19</w:t>
         </w:r>
@@ -7917,12 +8059,12 @@
       <w:r>
         <w:t>-13 behaves in the same way as the code in Listing </w:t>
       </w:r>
-      <w:del w:id="355" w:author="Chris Krycho" w:date="2025-03-07T15:14:00Z">
+      <w:del w:id="373" w:author="Chris Krycho" w:date="2025-03-07T15:14:00Z">
         <w:r>
           <w:delText>18</w:delText>
         </w:r>
       </w:del>
-      <w:ins w:id="356" w:author="Chris Krycho" w:date="2025-03-07T15:14:00Z">
+      <w:ins w:id="374" w:author="Chris Krycho" w:date="2025-03-07T15:14:00Z">
         <w:r>
           <w:t>19</w:t>
         </w:r>
@@ -8244,12 +8386,12 @@
       <w:r>
         <w:t>In Listing </w:t>
       </w:r>
-      <w:del w:id="357" w:author="Chris Krycho" w:date="2025-03-07T15:14:00Z">
+      <w:del w:id="375" w:author="Chris Krycho" w:date="2025-03-07T15:14:00Z">
         <w:r>
           <w:delText>18</w:delText>
         </w:r>
       </w:del>
-      <w:ins w:id="358" w:author="Chris Krycho" w:date="2025-03-07T15:14:00Z">
+      <w:ins w:id="376" w:author="Chris Krycho" w:date="2025-03-07T15:14:00Z">
         <w:r>
           <w:t>19</w:t>
         </w:r>
@@ -8753,12 +8895,12 @@
       <w:r>
         <w:t xml:space="preserve"> is defined. As an example, in Listing </w:t>
       </w:r>
-      <w:del w:id="359" w:author="Chris Krycho" w:date="2025-03-07T15:14:00Z">
+      <w:del w:id="377" w:author="Chris Krycho" w:date="2025-03-07T15:14:00Z">
         <w:r>
           <w:delText>18</w:delText>
         </w:r>
       </w:del>
-      <w:ins w:id="360" w:author="Chris Krycho" w:date="2025-03-07T15:14:00Z">
+      <w:ins w:id="378" w:author="Chris Krycho" w:date="2025-03-07T15:14:00Z">
         <w:r>
           <w:t>19</w:t>
         </w:r>
@@ -9143,7 +9285,20 @@
         <w:pStyle w:val="Code"/>
       </w:pPr>
       <w:r>
-        <w:t xml:space="preserve">            "Change color to red {r}, green {g}, and blue {b}"</w:t>
+        <w:t xml:space="preserve">            "Change</w:t>
+      </w:r>
+      <w:del w:id="379" w:author="Carol Nichols" w:date="2025-07-15T18:39:00Z" w16du:dateUtc="2025-07-15T22:39:00Z">
+        <w:r>
+          <w:delText xml:space="preserve"> </w:delText>
+        </w:r>
+      </w:del>
+      <w:ins w:id="380" w:author="Carol Nichols" w:date="2025-07-15T18:35:00Z" w16du:dateUtc="2025-07-15T22:35:00Z">
+        <w:r>
+          <w:t xml:space="preserve"> </w:t>
+        </w:r>
+      </w:ins>
+      <w:r>
+        <w:t>color to red {r}, green {g}, and blue {b}"</w:t>
       </w:r>
     </w:p>
     <w:p>
@@ -9311,12 +9466,12 @@
       <w:r>
         <w:t>, we can use a pattern similar to the pattern we specify to match structs. After the variant name, we place curly brackets and then list the fields with variables so we break apart the pieces to use in the code for this arm. Here we use the shorthand form as we did in Listing </w:t>
       </w:r>
-      <w:del w:id="361" w:author="Chris Krycho" w:date="2025-03-07T15:14:00Z">
+      <w:del w:id="381" w:author="Chris Krycho" w:date="2025-03-07T15:14:00Z">
         <w:r>
           <w:delText>18</w:delText>
         </w:r>
       </w:del>
-      <w:ins w:id="362" w:author="Chris Krycho" w:date="2025-03-07T15:14:00Z">
+      <w:ins w:id="382" w:author="Chris Krycho" w:date="2025-03-07T15:14:00Z">
         <w:r>
           <w:t>19</w:t>
         </w:r>
@@ -9431,12 +9586,12 @@
       <w:r>
         <w:t xml:space="preserve"> one level deep, but matching can work on nested items too! For example, we can refactor the code in Listing </w:t>
       </w:r>
-      <w:del w:id="363" w:author="Chris Krycho" w:date="2025-03-07T15:14:00Z">
+      <w:del w:id="383" w:author="Chris Krycho" w:date="2025-03-07T15:14:00Z">
         <w:r>
           <w:delText>18</w:delText>
         </w:r>
       </w:del>
-      <w:ins w:id="364" w:author="Chris Krycho" w:date="2025-03-07T15:14:00Z">
+      <w:ins w:id="384" w:author="Chris Krycho" w:date="2025-03-07T15:14:00Z">
         <w:r>
           <w:t>19</w:t>
         </w:r>
@@ -9455,12 +9610,12 @@
       <w:r>
         <w:t xml:space="preserve"> message, as shown in Listing </w:t>
       </w:r>
-      <w:del w:id="365" w:author="Chris Krycho" w:date="2025-03-07T15:14:00Z">
+      <w:del w:id="385" w:author="Chris Krycho" w:date="2025-03-07T15:14:00Z">
         <w:r>
           <w:delText>18</w:delText>
         </w:r>
       </w:del>
-      <w:ins w:id="366" w:author="Chris Krycho" w:date="2025-03-07T15:14:00Z">
+      <w:ins w:id="386" w:author="Chris Krycho" w:date="2025-03-07T15:14:00Z">
         <w:r>
           <w:t>19</w:t>
         </w:r>
@@ -10127,12 +10282,12 @@
       <w:r>
         <w:t xml:space="preserve"> expression, but we can also use it in any pattern, including function parameters, as shown in Listing </w:t>
       </w:r>
-      <w:del w:id="367" w:author="Chris Krycho" w:date="2025-03-07T15:14:00Z">
+      <w:del w:id="387" w:author="Chris Krycho" w:date="2025-03-07T15:14:00Z">
         <w:r>
           <w:delText>18</w:delText>
         </w:r>
       </w:del>
-      <w:ins w:id="368" w:author="Chris Krycho" w:date="2025-03-07T15:14:00Z">
+      <w:ins w:id="388" w:author="Chris Krycho" w:date="2025-03-07T15:14:00Z">
         <w:r>
           <w:t>19</w:t>
         </w:r>
@@ -10295,12 +10450,12 @@
       <w:r>
         <w:t xml:space="preserve"> inside another pattern to ignore just part of a value, for example, when we want to test for only part of a value but have no use for the other parts in the corresponding code we want to run. Listing </w:t>
       </w:r>
-      <w:del w:id="369" w:author="Chris Krycho" w:date="2025-03-07T15:14:00Z">
+      <w:del w:id="389" w:author="Chris Krycho" w:date="2025-03-07T15:14:00Z">
         <w:r>
           <w:delText>18</w:delText>
         </w:r>
       </w:del>
-      <w:ins w:id="370" w:author="Chris Krycho" w:date="2025-03-07T15:14:00Z">
+      <w:ins w:id="390" w:author="Chris Krycho" w:date="2025-03-07T15:14:00Z">
         <w:r>
           <w:t>19</w:t>
         </w:r>
@@ -10473,15 +10628,285 @@
       </w:r>
       <w:proofErr w:type="spellEnd"/>
       <w:r>
-        <w:t xml:space="preserve">!("setting is {:?}", </w:t>
+        <w:t>!("setting is {</w:t>
       </w:r>
       <w:proofErr w:type="spellStart"/>
-      <w:r>
+      <w:ins w:id="391" w:author="Carol Nichols" w:date="2025-07-15T18:40:00Z" w16du:dateUtc="2025-07-15T22:40:00Z">
+        <w:r>
+          <w:t>setting_value</w:t>
+        </w:r>
+      </w:ins>
+      <w:proofErr w:type="spellEnd"/>
+      <w:r>
+        <w:t>:?}"</w:t>
+      </w:r>
+      <w:del w:id="392" w:author="Carol Nichols" w:date="2025-07-15T18:40:00Z" w16du:dateUtc="2025-07-15T22:40:00Z">
+        <w:r>
+          <w:delText>, setting_value</w:delText>
+        </w:r>
+      </w:del>
+      <w:r>
+        <w:t>);</w:t>
+      </w:r>
+    </w:p>
+    <w:p>
+      <w:pPr>
+        <w:pStyle w:val="CodeListingCaption"/>
+      </w:pPr>
+      <w:r>
+        <w:t xml:space="preserve">Using an underscore within patterns that match </w:t>
+      </w:r>
+      <w:r>
+        <w:rPr>
+          <w:rStyle w:val="Literal"/>
+        </w:rPr>
+        <w:t>Some</w:t>
+      </w:r>
+      <w:r>
+        <w:t xml:space="preserve"> variants when we don’t need to use the value inside the </w:t>
+      </w:r>
+      <w:r>
+        <w:rPr>
+          <w:rStyle w:val="Literal"/>
+        </w:rPr>
+        <w:t>Some</w:t>
+      </w:r>
+    </w:p>
+    <w:p>
+      <w:pPr>
+        <w:pStyle w:val="Body"/>
+      </w:pPr>
+      <w:r>
+        <w:t xml:space="preserve">This code will print </w:t>
+      </w:r>
+      <w:r>
+        <w:rPr>
+          <w:rStyle w:val="Literal"/>
+        </w:rPr>
+        <w:t>Can't overwrite an existing customized value</w:t>
+      </w:r>
+      <w:r>
+        <w:t xml:space="preserve"> and then </w:t>
+      </w:r>
+      <w:r>
+        <w:rPr>
+          <w:rStyle w:val="Literal"/>
+        </w:rPr>
+        <w:t>setting is Some(5)</w:t>
+      </w:r>
+      <w:r>
+        <w:t xml:space="preserve">. In the first match arm, we don’t need to match on or use the values inside either </w:t>
+      </w:r>
+      <w:r>
+        <w:rPr>
+          <w:rStyle w:val="Literal"/>
+        </w:rPr>
+        <w:t>Some</w:t>
+      </w:r>
+      <w:r>
+        <w:t xml:space="preserve"> variant, but we do need to test for the case when </w:t>
+      </w:r>
+      <w:proofErr w:type="spellStart"/>
+      <w:r>
+        <w:rPr>
+          <w:rStyle w:val="Literal"/>
+        </w:rPr>
         <w:t>setting_value</w:t>
       </w:r>
       <w:proofErr w:type="spellEnd"/>
       <w:r>
-        <w:t>);</w:t>
+        <w:t xml:space="preserve"> and </w:t>
+      </w:r>
+      <w:proofErr w:type="spellStart"/>
+      <w:r>
+        <w:rPr>
+          <w:rStyle w:val="Literal"/>
+        </w:rPr>
+        <w:t>new_setting_value</w:t>
+      </w:r>
+      <w:proofErr w:type="spellEnd"/>
+      <w:r>
+        <w:t xml:space="preserve"> are the </w:t>
+      </w:r>
+      <w:r>
+        <w:rPr>
+          <w:rStyle w:val="Literal"/>
+        </w:rPr>
+        <w:t>Some</w:t>
+      </w:r>
+      <w:r>
+        <w:t xml:space="preserve"> variant. In that case, we print the reason for not changing </w:t>
+      </w:r>
+      <w:proofErr w:type="spellStart"/>
+      <w:r>
+        <w:rPr>
+          <w:rStyle w:val="Literal"/>
+        </w:rPr>
+        <w:t>setting_value</w:t>
+      </w:r>
+      <w:proofErr w:type="spellEnd"/>
+      <w:r>
+        <w:t>, and it doesn’t get changed.</w:t>
+      </w:r>
+    </w:p>
+    <w:p>
+      <w:pPr>
+        <w:pStyle w:val="Body"/>
+      </w:pPr>
+      <w:r>
+        <w:t xml:space="preserve">In all other cases (if either </w:t>
+      </w:r>
+      <w:proofErr w:type="spellStart"/>
+      <w:r>
+        <w:rPr>
+          <w:rStyle w:val="Literal"/>
+        </w:rPr>
+        <w:t>setting_value</w:t>
+      </w:r>
+      <w:proofErr w:type="spellEnd"/>
+      <w:r>
+        <w:t xml:space="preserve"> or </w:t>
+      </w:r>
+      <w:proofErr w:type="spellStart"/>
+      <w:r>
+        <w:rPr>
+          <w:rStyle w:val="Literal"/>
+        </w:rPr>
+        <w:t>new_setting_value</w:t>
+      </w:r>
+      <w:proofErr w:type="spellEnd"/>
+      <w:r>
+        <w:t xml:space="preserve"> is </w:t>
+      </w:r>
+      <w:r>
+        <w:rPr>
+          <w:rStyle w:val="Literal"/>
+        </w:rPr>
+        <w:t>None</w:t>
+      </w:r>
+      <w:r>
+        <w:t xml:space="preserve">) expressed by the </w:t>
+      </w:r>
+      <w:r>
+        <w:rPr>
+          <w:rStyle w:val="Literal"/>
+        </w:rPr>
+        <w:t>_</w:t>
+      </w:r>
+      <w:r>
+        <w:t xml:space="preserve"> pattern in the second arm, we want to allow </w:t>
+      </w:r>
+      <w:proofErr w:type="spellStart"/>
+      <w:r>
+        <w:rPr>
+          <w:rStyle w:val="Literal"/>
+        </w:rPr>
+        <w:t>new_setting_value</w:t>
+      </w:r>
+      <w:proofErr w:type="spellEnd"/>
+      <w:r>
+        <w:t xml:space="preserve"> to become </w:t>
+      </w:r>
+      <w:proofErr w:type="spellStart"/>
+      <w:r>
+        <w:rPr>
+          <w:rStyle w:val="Literal"/>
+        </w:rPr>
+        <w:t>setting_value</w:t>
+      </w:r>
+      <w:proofErr w:type="spellEnd"/>
+      <w:r>
+        <w:t>.</w:t>
+      </w:r>
+    </w:p>
+    <w:p>
+      <w:pPr>
+        <w:pStyle w:val="Body"/>
+      </w:pPr>
+      <w:r>
+        <w:t>We can also use underscores in multiple places within one pattern to ignore particular values. Listing </w:t>
+      </w:r>
+      <w:del w:id="393" w:author="Chris Krycho" w:date="2025-03-07T15:14:00Z">
+        <w:r>
+          <w:delText>18</w:delText>
+        </w:r>
+      </w:del>
+      <w:ins w:id="394" w:author="Chris Krycho" w:date="2025-03-07T15:14:00Z">
+        <w:r>
+          <w:t>19</w:t>
+        </w:r>
+      </w:ins>
+      <w:r>
+        <w:t>-19 shows an example of ignoring the second and fourth values in a tuple of five items.</w:t>
+      </w:r>
+    </w:p>
+    <w:p>
+      <w:pPr>
+        <w:pStyle w:val="CodeLabel"/>
+      </w:pPr>
+      <w:r>
+        <w:t>src/main.rs</w:t>
+      </w:r>
+    </w:p>
+    <w:p>
+      <w:pPr>
+        <w:pStyle w:val="Code"/>
+      </w:pPr>
+      <w:r>
+        <w:t>let numbers = (2, 4, 8, 16, 32);</w:t>
+      </w:r>
+    </w:p>
+    <w:p>
+      <w:pPr>
+        <w:pStyle w:val="Code"/>
+      </w:pPr>
+    </w:p>
+    <w:p>
+      <w:pPr>
+        <w:pStyle w:val="Code"/>
+      </w:pPr>
+      <w:r>
+        <w:t>match numbers {</w:t>
+      </w:r>
+    </w:p>
+    <w:p>
+      <w:pPr>
+        <w:pStyle w:val="Code"/>
+      </w:pPr>
+      <w:r>
+        <w:t xml:space="preserve">    (first, _, third, _, fifth) =&gt; {</w:t>
+      </w:r>
+    </w:p>
+    <w:p>
+      <w:pPr>
+        <w:pStyle w:val="Code"/>
+      </w:pPr>
+      <w:r>
+        <w:t xml:space="preserve">        </w:t>
+      </w:r>
+      <w:proofErr w:type="spellStart"/>
+      <w:r>
+        <w:t>println</w:t>
+      </w:r>
+      <w:proofErr w:type="spellEnd"/>
+      <w:r>
+        <w:t>!("Some numbers: {first}, {third}, {fifth}");</w:t>
+      </w:r>
+    </w:p>
+    <w:p>
+      <w:pPr>
+        <w:pStyle w:val="Code"/>
+      </w:pPr>
+      <w:r>
+        <w:t xml:space="preserve">    }</w:t>
+      </w:r>
+    </w:p>
+    <w:p>
+      <w:pPr>
+        <w:pStyle w:val="Code"/>
+      </w:pPr>
+      <w:r>
+        <w:t>}</w:t>
       </w:r>
     </w:p>
     <w:p>
@@ -10489,22 +10914,7 @@
         <w:pStyle w:val="CodeListingCaption"/>
       </w:pPr>
       <w:r>
-        <w:t xml:space="preserve">Using an underscore within patterns that match </w:t>
-      </w:r>
-      <w:r>
-        <w:rPr>
-          <w:rStyle w:val="Literal"/>
-        </w:rPr>
-        <w:t>Some</w:t>
-      </w:r>
-      <w:r>
-        <w:t xml:space="preserve"> variants when we don’t need to use the value inside the </w:t>
-      </w:r>
-      <w:r>
-        <w:rPr>
-          <w:rStyle w:val="Literal"/>
-        </w:rPr>
-        <w:t>Some</w:t>
+        <w:t>Ignoring multiple parts of a tuple</w:t>
       </w:r>
     </w:p>
     <w:p>
@@ -10518,70 +10928,36 @@
         <w:rPr>
           <w:rStyle w:val="Literal"/>
         </w:rPr>
-        <w:t>Can't overwrite an existing customized value</w:t>
-      </w:r>
-      <w:r>
-        <w:t xml:space="preserve"> and then </w:t>
-      </w:r>
-      <w:r>
-        <w:rPr>
-          <w:rStyle w:val="Literal"/>
-        </w:rPr>
-        <w:t>setting is Some(5)</w:t>
-      </w:r>
-      <w:r>
-        <w:t xml:space="preserve">. In the first match arm, we don’t need to match on or use the values inside either </w:t>
-      </w:r>
-      <w:r>
-        <w:rPr>
-          <w:rStyle w:val="Literal"/>
-        </w:rPr>
-        <w:t>Some</w:t>
-      </w:r>
-      <w:r>
-        <w:t xml:space="preserve"> variant, but we do need to test for the case when </w:t>
-      </w:r>
-      <w:proofErr w:type="spellStart"/>
-      <w:r>
-        <w:rPr>
-          <w:rStyle w:val="Literal"/>
-        </w:rPr>
-        <w:t>setting_value</w:t>
-      </w:r>
-      <w:proofErr w:type="spellEnd"/>
+        <w:t>Some numbers: 2, 8, 32</w:t>
+      </w:r>
+      <w:r>
+        <w:t xml:space="preserve">, and the values </w:t>
+      </w:r>
+      <w:r>
+        <w:rPr>
+          <w:rStyle w:val="Literal"/>
+        </w:rPr>
+        <w:t>4</w:t>
+      </w:r>
       <w:r>
         <w:t xml:space="preserve"> and </w:t>
       </w:r>
-      <w:proofErr w:type="spellStart"/>
-      <w:r>
-        <w:rPr>
-          <w:rStyle w:val="Literal"/>
-        </w:rPr>
-        <w:t>new_setting_value</w:t>
-      </w:r>
-      <w:proofErr w:type="spellEnd"/>
-      <w:r>
-        <w:t xml:space="preserve"> are the </w:t>
-      </w:r>
-      <w:r>
-        <w:rPr>
-          <w:rStyle w:val="Literal"/>
-        </w:rPr>
-        <w:t>Some</w:t>
-      </w:r>
-      <w:r>
-        <w:t xml:space="preserve"> variant. In that case, we print the reason for not changing </w:t>
-      </w:r>
-      <w:proofErr w:type="spellStart"/>
-      <w:r>
-        <w:rPr>
-          <w:rStyle w:val="Literal"/>
-        </w:rPr>
-        <w:t>setting_value</w:t>
-      </w:r>
-      <w:proofErr w:type="spellEnd"/>
-      <w:r>
-        <w:t>, and it doesn’t get changed.</w:t>
+      <w:r>
+        <w:rPr>
+          <w:rStyle w:val="Literal"/>
+        </w:rPr>
+        <w:t>16</w:t>
+      </w:r>
+      <w:r>
+        <w:t xml:space="preserve"> will be ignored.</w:t>
+      </w:r>
+    </w:p>
+    <w:p>
+      <w:pPr>
+        <w:pStyle w:val="HeadC"/>
+      </w:pPr>
+      <w:r>
+        <w:t>An Unused Variable by Starting Its Name with _</w:t>
       </w:r>
     </w:p>
     <w:p>
@@ -10589,225 +10965,14 @@
         <w:pStyle w:val="Body"/>
       </w:pPr>
       <w:r>
-        <w:t xml:space="preserve">In all other cases (if either </w:t>
-      </w:r>
-      <w:proofErr w:type="spellStart"/>
-      <w:r>
-        <w:rPr>
-          <w:rStyle w:val="Literal"/>
-        </w:rPr>
-        <w:t>setting_value</w:t>
-      </w:r>
-      <w:proofErr w:type="spellEnd"/>
-      <w:r>
-        <w:t xml:space="preserve"> or </w:t>
-      </w:r>
-      <w:proofErr w:type="spellStart"/>
-      <w:r>
-        <w:rPr>
-          <w:rStyle w:val="Literal"/>
-        </w:rPr>
-        <w:t>new_setting_value</w:t>
-      </w:r>
-      <w:proofErr w:type="spellEnd"/>
-      <w:r>
-        <w:t xml:space="preserve"> is </w:t>
-      </w:r>
-      <w:r>
-        <w:rPr>
-          <w:rStyle w:val="Literal"/>
-        </w:rPr>
-        <w:t>None</w:t>
-      </w:r>
-      <w:r>
-        <w:t xml:space="preserve">) expressed by the </w:t>
-      </w:r>
-      <w:r>
-        <w:rPr>
-          <w:rStyle w:val="Literal"/>
-        </w:rPr>
-        <w:t>_</w:t>
-      </w:r>
-      <w:r>
-        <w:t xml:space="preserve"> pattern in the second arm, we want to allow </w:t>
-      </w:r>
-      <w:proofErr w:type="spellStart"/>
-      <w:r>
-        <w:rPr>
-          <w:rStyle w:val="Literal"/>
-        </w:rPr>
-        <w:t>new_setting_value</w:t>
-      </w:r>
-      <w:proofErr w:type="spellEnd"/>
-      <w:r>
-        <w:t xml:space="preserve"> to become </w:t>
-      </w:r>
-      <w:proofErr w:type="spellStart"/>
-      <w:r>
-        <w:rPr>
-          <w:rStyle w:val="Literal"/>
-        </w:rPr>
-        <w:t>setting_value</w:t>
-      </w:r>
-      <w:proofErr w:type="spellEnd"/>
-      <w:r>
-        <w:t>.</w:t>
-      </w:r>
-    </w:p>
-    <w:p>
-      <w:pPr>
-        <w:pStyle w:val="Body"/>
-      </w:pPr>
-      <w:r>
-        <w:t>We can also use underscores in multiple places within one pattern to ignore particular values. Listing </w:t>
-      </w:r>
-      <w:del w:id="371" w:author="Chris Krycho" w:date="2025-03-07T15:14:00Z">
+        <w:t>If you create a variable but don’t use it anywhere, Rust will usually issue a warning because an unused variable could be a bug. However, sometimes it’s useful to be able to create a variable you won’t use yet, such as when you’re prototyping or just starting a project. In this situation, you can tell Rust not to warn you about the unused variable by starting the name of the variable with an underscore. In Listing </w:t>
+      </w:r>
+      <w:del w:id="395" w:author="Chris Krycho" w:date="2025-03-07T15:14:00Z">
         <w:r>
           <w:delText>18</w:delText>
         </w:r>
       </w:del>
-      <w:ins w:id="372" w:author="Chris Krycho" w:date="2025-03-07T15:14:00Z">
-        <w:r>
-          <w:t>19</w:t>
-        </w:r>
-      </w:ins>
-      <w:r>
-        <w:t>-19 shows an example of ignoring the second and fourth values in a tuple of five items.</w:t>
-      </w:r>
-    </w:p>
-    <w:p>
-      <w:pPr>
-        <w:pStyle w:val="CodeLabel"/>
-      </w:pPr>
-      <w:r>
-        <w:t>src/main.rs</w:t>
-      </w:r>
-    </w:p>
-    <w:p>
-      <w:pPr>
-        <w:pStyle w:val="Code"/>
-      </w:pPr>
-      <w:r>
-        <w:t>let numbers = (2, 4, 8, 16, 32);</w:t>
-      </w:r>
-    </w:p>
-    <w:p>
-      <w:pPr>
-        <w:pStyle w:val="Code"/>
-      </w:pPr>
-    </w:p>
-    <w:p>
-      <w:pPr>
-        <w:pStyle w:val="Code"/>
-      </w:pPr>
-      <w:r>
-        <w:t>match numbers {</w:t>
-      </w:r>
-    </w:p>
-    <w:p>
-      <w:pPr>
-        <w:pStyle w:val="Code"/>
-      </w:pPr>
-      <w:r>
-        <w:t xml:space="preserve">    (first, _, third, _, fifth) =&gt; {</w:t>
-      </w:r>
-    </w:p>
-    <w:p>
-      <w:pPr>
-        <w:pStyle w:val="Code"/>
-      </w:pPr>
-      <w:r>
-        <w:t xml:space="preserve">        </w:t>
-      </w:r>
-      <w:proofErr w:type="spellStart"/>
-      <w:r>
-        <w:t>println</w:t>
-      </w:r>
-      <w:proofErr w:type="spellEnd"/>
-      <w:r>
-        <w:t>!("Some numbers: {first}, {third}, {fifth}");</w:t>
-      </w:r>
-    </w:p>
-    <w:p>
-      <w:pPr>
-        <w:pStyle w:val="Code"/>
-      </w:pPr>
-      <w:r>
-        <w:t xml:space="preserve">    }</w:t>
-      </w:r>
-    </w:p>
-    <w:p>
-      <w:pPr>
-        <w:pStyle w:val="Code"/>
-      </w:pPr>
-      <w:r>
-        <w:t>}</w:t>
-      </w:r>
-    </w:p>
-    <w:p>
-      <w:pPr>
-        <w:pStyle w:val="CodeListingCaption"/>
-      </w:pPr>
-      <w:r>
-        <w:t>Ignoring multiple parts of a tuple</w:t>
-      </w:r>
-    </w:p>
-    <w:p>
-      <w:pPr>
-        <w:pStyle w:val="Body"/>
-      </w:pPr>
-      <w:r>
-        <w:t xml:space="preserve">This code will print </w:t>
-      </w:r>
-      <w:r>
-        <w:rPr>
-          <w:rStyle w:val="Literal"/>
-        </w:rPr>
-        <w:t>Some numbers: 2, 8, 32</w:t>
-      </w:r>
-      <w:r>
-        <w:t xml:space="preserve">, and the values </w:t>
-      </w:r>
-      <w:r>
-        <w:rPr>
-          <w:rStyle w:val="Literal"/>
-        </w:rPr>
-        <w:t>4</w:t>
-      </w:r>
-      <w:r>
-        <w:t xml:space="preserve"> and </w:t>
-      </w:r>
-      <w:r>
-        <w:rPr>
-          <w:rStyle w:val="Literal"/>
-        </w:rPr>
-        <w:t>16</w:t>
-      </w:r>
-      <w:r>
-        <w:t xml:space="preserve"> will be ignored.</w:t>
-      </w:r>
-    </w:p>
-    <w:p>
-      <w:pPr>
-        <w:pStyle w:val="HeadC"/>
-      </w:pPr>
-      <w:r>
-        <w:t>An Unused Variable by Starting Its Name with _</w:t>
-      </w:r>
-    </w:p>
-    <w:p>
-      <w:pPr>
-        <w:pStyle w:val="Body"/>
-      </w:pPr>
-      <w:r>
-        <w:t>If you create a variable but don’t use it anywhere, Rust will usually issue a warning because an unused variable could be a bug. However, sometimes it’s useful to be able to create a variable you won’t use yet, such as when you’re prototyping or just starting a project. In this situation, you can tell Rust not to warn you about the unused variable by starting the name of the variable with an underscore. In Listing </w:t>
-      </w:r>
-      <w:del w:id="373" w:author="Chris Krycho" w:date="2025-03-07T15:14:00Z">
-        <w:r>
-          <w:delText>18</w:delText>
-        </w:r>
-      </w:del>
-      <w:ins w:id="374" w:author="Chris Krycho" w:date="2025-03-07T15:14:00Z">
+      <w:ins w:id="396" w:author="Chris Krycho" w:date="2025-03-07T15:14:00Z">
         <w:r>
           <w:t>19</w:t>
         </w:r>
@@ -10933,12 +11098,12 @@
       <w:r>
         <w:t xml:space="preserve"> doesn’t bind at all. To show a case where this distinction matters, Listing </w:t>
       </w:r>
-      <w:del w:id="375" w:author="Chris Krycho" w:date="2025-03-07T15:15:00Z">
+      <w:del w:id="397" w:author="Chris Krycho" w:date="2025-03-07T15:15:00Z">
         <w:r>
           <w:delText>18</w:delText>
         </w:r>
       </w:del>
-      <w:ins w:id="376" w:author="Chris Krycho" w:date="2025-03-07T15:15:00Z">
+      <w:ins w:id="398" w:author="Chris Krycho" w:date="2025-03-07T15:15:00Z">
         <w:r>
           <w:t>19</w:t>
         </w:r>
@@ -11015,7 +11180,23 @@
       </w:r>
       <w:proofErr w:type="spellEnd"/>
       <w:r>
-        <w:t>!("{:?}", s);</w:t>
+        <w:t>!("{</w:t>
+      </w:r>
+      <w:ins w:id="399" w:author="Carol Nichols" w:date="2025-07-15T18:42:00Z" w16du:dateUtc="2025-07-15T22:42:00Z">
+        <w:r>
+          <w:t>s</w:t>
+        </w:r>
+      </w:ins>
+      <w:r>
+        <w:t>:?}"</w:t>
+      </w:r>
+      <w:del w:id="400" w:author="Carol Nichols" w:date="2025-07-15T18:42:00Z" w16du:dateUtc="2025-07-15T22:42:00Z">
+        <w:r>
+          <w:delText>, s</w:delText>
+        </w:r>
+      </w:del>
+      <w:r>
+        <w:t>);</w:t>
       </w:r>
     </w:p>
     <w:p>
@@ -11060,12 +11241,12 @@
       <w:r>
         <w:t xml:space="preserve"> again. However, using the underscore by itself doesn’t ever bind to the value. Listing </w:t>
       </w:r>
-      <w:del w:id="377" w:author="Chris Krycho" w:date="2025-03-07T15:15:00Z">
+      <w:del w:id="401" w:author="Chris Krycho" w:date="2025-03-07T15:15:00Z">
         <w:r>
           <w:delText>18</w:delText>
         </w:r>
       </w:del>
-      <w:ins w:id="378" w:author="Chris Krycho" w:date="2025-03-07T15:15:00Z">
+      <w:ins w:id="402" w:author="Chris Krycho" w:date="2025-03-07T15:15:00Z">
         <w:r>
           <w:t>19</w:t>
         </w:r>
@@ -11160,7 +11341,23 @@
       </w:r>
       <w:proofErr w:type="spellEnd"/>
       <w:r>
-        <w:t>!("{:?}", s);</w:t>
+        <w:t>!("{</w:t>
+      </w:r>
+      <w:ins w:id="403" w:author="Carol Nichols" w:date="2025-07-15T18:42:00Z" w16du:dateUtc="2025-07-15T22:42:00Z">
+        <w:r>
+          <w:t>s</w:t>
+        </w:r>
+      </w:ins>
+      <w:r>
+        <w:t>:?}"</w:t>
+      </w:r>
+      <w:del w:id="404" w:author="Carol Nichols" w:date="2025-07-15T18:42:00Z" w16du:dateUtc="2025-07-15T22:42:00Z">
+        <w:r>
+          <w:delText>, s</w:delText>
+        </w:r>
+      </w:del>
+      <w:r>
+        <w:t>);</w:t>
       </w:r>
     </w:p>
     <w:p>
@@ -11222,12 +11419,12 @@
       <w:r>
         <w:t xml:space="preserve"> pattern ignores any parts of a value that we haven’t explicitly matched in the rest of the pattern. In Listing </w:t>
       </w:r>
-      <w:del w:id="379" w:author="Chris Krycho" w:date="2025-03-07T15:15:00Z">
+      <w:del w:id="405" w:author="Chris Krycho" w:date="2025-03-07T15:15:00Z">
         <w:r>
           <w:delText>18</w:delText>
         </w:r>
       </w:del>
-      <w:ins w:id="380" w:author="Chris Krycho" w:date="2025-03-07T15:15:00Z">
+      <w:ins w:id="406" w:author="Chris Krycho" w:date="2025-03-07T15:15:00Z">
         <w:r>
           <w:t>19</w:t>
         </w:r>
@@ -11471,12 +11668,12 @@
       <w:r>
         <w:t xml:space="preserve"> will expand to as many values as it needs to be. Listing </w:t>
       </w:r>
-      <w:del w:id="381" w:author="Chris Krycho" w:date="2025-03-07T15:15:00Z">
+      <w:del w:id="407" w:author="Chris Krycho" w:date="2025-03-07T15:15:00Z">
         <w:r>
           <w:delText>18</w:delText>
         </w:r>
       </w:del>
-      <w:ins w:id="382" w:author="Chris Krycho" w:date="2025-03-07T15:15:00Z">
+      <w:ins w:id="408" w:author="Chris Krycho" w:date="2025-03-07T15:15:00Z">
         <w:r>
           <w:t>19</w:t>
         </w:r>
@@ -11644,12 +11841,12 @@
       <w:r>
         <w:t xml:space="preserve"> must be unambiguous. If it is unclear which values are intended for matching and which should be ignored, Rust will give us an error. Listing </w:t>
       </w:r>
-      <w:del w:id="383" w:author="Chris Krycho" w:date="2025-03-07T15:15:00Z">
+      <w:del w:id="409" w:author="Chris Krycho" w:date="2025-03-07T15:15:00Z">
         <w:r>
           <w:delText>18</w:delText>
         </w:r>
       </w:del>
-      <w:ins w:id="384" w:author="Chris Krycho" w:date="2025-03-07T15:15:00Z">
+      <w:ins w:id="410" w:author="Chris Krycho" w:date="2025-03-07T15:15:00Z">
         <w:r>
           <w:t>19</w:t>
         </w:r>
@@ -12040,7 +12237,7 @@
       <w:r>
         <w:t xml:space="preserve"> arm, that must also match for that arm to be chosen. Match guards are useful for expressing more complex ideas than a pattern alone allows.</w:t>
       </w:r>
-      <w:ins w:id="385" w:author="Chris Krycho" w:date="2025-03-07T15:02:00Z">
+      <w:ins w:id="411" w:author="Chris Krycho" w:date="2025-03-07T15:02:00Z">
         <w:r>
           <w:t xml:space="preserve"> Note, however, that they are only </w:t>
         </w:r>
@@ -12084,12 +12281,12 @@
       <w:r>
         <w:t>The condition can use variables created in the pattern. Listing </w:t>
       </w:r>
-      <w:del w:id="386" w:author="Chris Krycho" w:date="2025-03-07T15:15:00Z">
+      <w:del w:id="412" w:author="Chris Krycho" w:date="2025-03-07T15:15:00Z">
         <w:r>
           <w:delText>18</w:delText>
         </w:r>
       </w:del>
-      <w:ins w:id="387" w:author="Chris Krycho" w:date="2025-03-07T15:15:00Z">
+      <w:ins w:id="413" w:author="Chris Krycho" w:date="2025-03-07T15:15:00Z">
         <w:r>
           <w:t>19</w:t>
         </w:r>
@@ -12340,12 +12537,12 @@
       <w:r>
         <w:t>In Listing </w:t>
       </w:r>
-      <w:del w:id="388" w:author="Chris Krycho" w:date="2025-03-07T15:15:00Z">
+      <w:del w:id="414" w:author="Chris Krycho" w:date="2025-03-07T15:15:00Z">
         <w:r>
           <w:delText>18</w:delText>
         </w:r>
       </w:del>
-      <w:ins w:id="389" w:author="Chris Krycho" w:date="2025-03-07T15:15:00Z">
+      <w:ins w:id="415" w:author="Chris Krycho" w:date="2025-03-07T15:15:00Z">
         <w:r>
           <w:t>19</w:t>
         </w:r>
@@ -12371,12 +12568,12 @@
       <w:r>
         <w:t>. That new variable meant we couldn’t test against the value of the outer variable. Listing </w:t>
       </w:r>
-      <w:del w:id="390" w:author="Chris Krycho" w:date="2025-03-07T15:15:00Z">
+      <w:del w:id="416" w:author="Chris Krycho" w:date="2025-03-07T15:15:00Z">
         <w:r>
           <w:delText>18</w:delText>
         </w:r>
       </w:del>
-      <w:ins w:id="391" w:author="Chris Krycho" w:date="2025-03-07T15:15:00Z">
+      <w:ins w:id="417" w:author="Chris Krycho" w:date="2025-03-07T15:15:00Z">
         <w:r>
           <w:t>19</w:t>
         </w:r>
@@ -12482,7 +12679,7 @@
       <w:r>
         <w:t>!("Default case, x = {</w:t>
       </w:r>
-      <w:ins w:id="392" w:author="Chris Krycho" w:date="2025-03-07T15:04:00Z">
+      <w:ins w:id="418" w:author="Chris Krycho" w:date="2025-03-07T15:04:00Z">
         <w:r>
           <w:t>x</w:t>
         </w:r>
@@ -12490,7 +12687,7 @@
       <w:r>
         <w:t>:?}"</w:t>
       </w:r>
-      <w:del w:id="393" w:author="Chris Krycho" w:date="2025-03-07T15:04:00Z">
+      <w:del w:id="419" w:author="Chris Krycho" w:date="2025-03-07T15:04:00Z">
         <w:r>
           <w:delText>, x</w:delText>
         </w:r>
@@ -12527,7 +12724,7 @@
       <w:r>
         <w:t>!("at the end: x = {</w:t>
       </w:r>
-      <w:ins w:id="394" w:author="Chris Krycho" w:date="2025-03-07T15:04:00Z">
+      <w:ins w:id="420" w:author="Chris Krycho" w:date="2025-03-07T15:04:00Z">
         <w:r>
           <w:t>x</w:t>
         </w:r>
@@ -12535,7 +12732,7 @@
       <w:r>
         <w:t>:?}, y = {y}"</w:t>
       </w:r>
-      <w:del w:id="395" w:author="Chris Krycho" w:date="2025-03-07T15:04:00Z">
+      <w:del w:id="421" w:author="Chris Krycho" w:date="2025-03-07T15:04:00Z">
         <w:r>
           <w:delText>, x</w:delText>
         </w:r>
@@ -12701,7 +12898,7 @@
       <w:r>
         <w:t xml:space="preserve"> rather than a new</w:t>
       </w:r>
-      <w:del w:id="396" w:author="Chris Krycho" w:date="2025-03-07T15:05:00Z">
+      <w:del w:id="422" w:author="Chris Krycho" w:date="2025-03-07T15:05:00Z">
         <w:r>
           <w:delText xml:space="preserve"> shadowed</w:delText>
         </w:r>
@@ -12715,7 +12912,7 @@
         </w:rPr>
         <w:t>y</w:t>
       </w:r>
-      <w:ins w:id="397" w:author="Chris Krycho" w:date="2025-03-07T15:05:00Z">
+      <w:ins w:id="423" w:author="Chris Krycho" w:date="2025-03-07T15:05:00Z">
         <w:r>
           <w:t xml:space="preserve"> shadowing it</w:t>
         </w:r>
@@ -12776,12 +12973,12 @@
       <w:r>
         <w:t xml:space="preserve"> in a match guard to specify multiple patterns; the match guard condition will apply to all the patterns. Listing </w:t>
       </w:r>
-      <w:del w:id="398" w:author="Chris Krycho" w:date="2025-03-07T15:15:00Z">
+      <w:del w:id="424" w:author="Chris Krycho" w:date="2025-03-07T15:15:00Z">
         <w:r>
           <w:delText>18</w:delText>
         </w:r>
       </w:del>
-      <w:ins w:id="399" w:author="Chris Krycho" w:date="2025-03-07T15:15:00Z">
+      <w:ins w:id="425" w:author="Chris Krycho" w:date="2025-03-07T15:15:00Z">
         <w:r>
           <w:t>19</w:t>
         </w:r>
@@ -12874,7 +13071,7 @@
       <w:pPr>
         <w:pStyle w:val="Code"/>
       </w:pPr>
-      <w:bookmarkStart w:id="400" w:name="_Hlk203495999"/>
+      <w:bookmarkStart w:id="426" w:name="_Hlk203495999"/>
       <w:r>
         <w:t>let x = 4;</w:t>
       </w:r>
@@ -12940,7 +13137,7 @@
         <w:t>}</w:t>
       </w:r>
     </w:p>
-    <w:bookmarkEnd w:id="400"/>
+    <w:bookmarkEnd w:id="426"/>
     <w:p>
       <w:pPr>
         <w:pStyle w:val="CodeListingCaption"/>
@@ -13116,16 +13313,16 @@
       <w:pPr>
         <w:pStyle w:val="Code"/>
       </w:pPr>
-      <w:commentRangeStart w:id="401"/>
-      <w:commentRangeStart w:id="402"/>
+      <w:commentRangeStart w:id="427"/>
+      <w:commentRangeStart w:id="428"/>
       <w:r>
         <w:t>4 | 5 | (6 if y) =&gt; ...</w:t>
       </w:r>
-      <w:commentRangeEnd w:id="401"/>
-      <w:r>
-        <w:commentReference w:id="401"/>
-      </w:r>
-      <w:commentRangeEnd w:id="402"/>
+      <w:commentRangeEnd w:id="427"/>
+      <w:r>
+        <w:commentReference w:id="427"/>
+      </w:r>
+      <w:commentRangeEnd w:id="428"/>
       <w:r>
         <w:rPr>
           <w:rStyle w:val="CommentReference"/>
@@ -13133,7 +13330,7 @@
           <w:color w:val="auto"/>
           <w:lang w:val="en-CA"/>
         </w:rPr>
-        <w:commentReference w:id="402"/>
+        <w:commentReference w:id="428"/>
       </w:r>
     </w:p>
     <w:p>
@@ -13213,12 +13410,12 @@
       <w:r>
         <w:t xml:space="preserve"> lets us create a variable that holds a value at the same time we’re testing that value for a pattern match. In Listing </w:t>
       </w:r>
-      <w:del w:id="403" w:author="Chris Krycho" w:date="2025-03-07T15:15:00Z">
+      <w:del w:id="429" w:author="Chris Krycho" w:date="2025-03-07T15:15:00Z">
         <w:r>
           <w:delText>18</w:delText>
         </w:r>
       </w:del>
-      <w:ins w:id="404" w:author="Chris Krycho" w:date="2025-03-07T15:15:00Z">
+      <w:ins w:id="430" w:author="Chris Krycho" w:date="2025-03-07T15:15:00Z">
         <w:r>
           <w:t>19</w:t>
         </w:r>
@@ -13259,7 +13456,7 @@
         </w:rPr>
         <w:t>id</w:t>
       </w:r>
-      <w:del w:id="405" w:author="Carol Nichols" w:date="2025-07-15T18:23:00Z" w16du:dateUtc="2025-07-15T22:23:00Z">
+      <w:del w:id="431" w:author="Carol Nichols" w:date="2025-07-15T18:23:00Z" w16du:dateUtc="2025-07-15T22:23:00Z">
         <w:r>
           <w:rPr>
             <w:rStyle w:val="Literal"/>
@@ -13270,7 +13467,7 @@
       <w:r>
         <w:t xml:space="preserve"> so we can use it in the code associated with the arm.</w:t>
       </w:r>
-      <w:del w:id="406" w:author="Carol Nichols" w:date="2025-07-15T18:24:00Z" w16du:dateUtc="2025-07-15T22:24:00Z">
+      <w:del w:id="432" w:author="Carol Nichols" w:date="2025-07-15T18:24:00Z" w16du:dateUtc="2025-07-15T22:24:00Z">
         <w:r>
           <w:delText xml:space="preserve"> We could name this variable </w:delText>
         </w:r>
@@ -13344,8 +13541,8 @@
       <w:pPr>
         <w:pStyle w:val="Code"/>
       </w:pPr>
-      <w:commentRangeStart w:id="407"/>
-      <w:commentRangeStart w:id="408"/>
+      <w:commentRangeStart w:id="433"/>
+      <w:commentRangeStart w:id="434"/>
       <w:r>
         <w:t>match msg {</w:t>
       </w:r>
@@ -13365,7 +13562,7 @@
       <w:r>
         <w:t xml:space="preserve">        id: id</w:t>
       </w:r>
-      <w:del w:id="409" w:author="Carol Nichols" w:date="2025-07-15T18:22:00Z" w16du:dateUtc="2025-07-15T22:22:00Z">
+      <w:del w:id="435" w:author="Carol Nichols" w:date="2025-07-15T18:22:00Z" w16du:dateUtc="2025-07-15T22:22:00Z">
         <w:r>
           <w:delText>_variable</w:delText>
         </w:r>
@@ -13389,7 +13586,7 @@
       <w:r>
         <w:t>!("Found an id in range: {id</w:t>
       </w:r>
-      <w:del w:id="410" w:author="Carol Nichols" w:date="2025-07-15T18:23:00Z" w16du:dateUtc="2025-07-15T22:23:00Z">
+      <w:del w:id="436" w:author="Carol Nichols" w:date="2025-07-15T18:23:00Z" w16du:dateUtc="2025-07-15T22:23:00Z">
         <w:r>
           <w:delText>_variable</w:delText>
         </w:r>
@@ -13453,11 +13650,11 @@
       <w:r>
         <w:t>}</w:t>
       </w:r>
-      <w:commentRangeEnd w:id="407"/>
-      <w:r>
-        <w:commentReference w:id="407"/>
-      </w:r>
-      <w:commentRangeEnd w:id="408"/>
+      <w:commentRangeEnd w:id="433"/>
+      <w:r>
+        <w:commentReference w:id="433"/>
+      </w:r>
+      <w:commentRangeEnd w:id="434"/>
       <w:r>
         <w:rPr>
           <w:rStyle w:val="CommentReference"/>
@@ -13465,7 +13662,7 @@
           <w:color w:val="auto"/>
           <w:lang w:val="en-CA"/>
         </w:rPr>
-        <w:commentReference w:id="408"/>
+        <w:commentReference w:id="434"/>
       </w:r>
     </w:p>
     <w:p>
@@ -13501,15 +13698,15 @@
       <w:r>
         <w:t xml:space="preserve">. By specifying </w:t>
       </w:r>
-      <w:bookmarkStart w:id="411" w:name="_Hlk203496219"/>
+      <w:bookmarkStart w:id="437" w:name="_Hlk203496219"/>
       <w:r>
         <w:rPr>
           <w:rStyle w:val="Literal"/>
         </w:rPr>
         <w:t>id</w:t>
       </w:r>
-      <w:bookmarkEnd w:id="411"/>
-      <w:del w:id="412" w:author="Carol Nichols" w:date="2025-07-15T18:23:00Z" w16du:dateUtc="2025-07-15T22:23:00Z">
+      <w:bookmarkEnd w:id="437"/>
+      <w:del w:id="438" w:author="Carol Nichols" w:date="2025-07-15T18:23:00Z" w16du:dateUtc="2025-07-15T22:23:00Z">
         <w:r>
           <w:rPr>
             <w:rStyle w:val="Literal"/>
@@ -13535,7 +13732,7 @@
       <w:r>
         <w:t xml:space="preserve">, we’re capturing whatever value matched the range </w:t>
       </w:r>
-      <w:ins w:id="413" w:author="Carol Nichols" w:date="2025-07-15T18:23:00Z" w16du:dateUtc="2025-07-15T22:23:00Z">
+      <w:ins w:id="439" w:author="Carol Nichols" w:date="2025-07-15T18:23:00Z" w16du:dateUtc="2025-07-15T22:23:00Z">
         <w:r>
           <w:t xml:space="preserve">in a variable named </w:t>
         </w:r>
@@ -13738,7 +13935,7 @@
           <w:sz w:val="20"/>
           <w:szCs w:val="20"/>
         </w:rPr>
-        <w:t>I think that nuance and its implications are too complex to get into this chapter on patterns.</w:t>
+        <w:t>We discuss this in the “Matching Named Variables” section.</w:t>
       </w:r>
     </w:p>
   </w:comment>
@@ -13830,7 +14027,7 @@
       </w:r>
     </w:p>
   </w:comment>
-  <w:comment w:id="149" w:author="Sophia Turner" w:date="2025-03-28T16:36:00Z" w:initials="S">
+  <w:comment w:id="154" w:author="Sophia Turner" w:date="2025-03-28T16:36:00Z" w:initials="S">
     <w:p>
       <w:pPr>
         <w:overflowPunct w:val="0"/>
@@ -13847,7 +14044,7 @@
       </w:r>
     </w:p>
   </w:comment>
-  <w:comment w:id="150" w:author="Carol Nichols" w:date="2025-07-15T18:11:00Z" w:initials="CN">
+  <w:comment w:id="155" w:author="Carol Nichols" w:date="2025-07-15T18:11:00Z" w:initials="CN">
     <w:p>
       <w:r>
         <w:rPr>
@@ -13865,7 +14062,7 @@
       </w:r>
     </w:p>
   </w:comment>
-  <w:comment w:id="275" w:author="Sophia Turner" w:date="2025-03-29T10:13:00Z" w:initials="S">
+  <w:comment w:id="284" w:author="Sophia Turner" w:date="2025-03-29T10:13:00Z" w:initials="S">
     <w:p>
       <w:pPr>
         <w:overflowPunct w:val="0"/>
@@ -13882,7 +14079,7 @@
       </w:r>
     </w:p>
   </w:comment>
-  <w:comment w:id="276" w:author="Carol Nichols" w:date="2025-07-15T18:12:00Z" w:initials="CN">
+  <w:comment w:id="285" w:author="Carol Nichols" w:date="2025-07-15T18:12:00Z" w:initials="CN">
     <w:p>
       <w:r>
         <w:rPr>
@@ -13900,7 +14097,7 @@
       </w:r>
     </w:p>
   </w:comment>
-  <w:comment w:id="284" w:author="Carol Nichols" w:date="2022-08-29T15:12:00Z" w:initials="CN">
+  <w:comment w:id="293" w:author="Carol Nichols" w:date="2022-08-29T15:12:00Z" w:initials="CN">
     <w:p>
       <w:pPr>
         <w:overflowPunct w:val="0"/>
@@ -13917,7 +14114,7 @@
       </w:r>
     </w:p>
   </w:comment>
-  <w:comment w:id="348" w:author="Sophia Turner" w:date="2025-03-29T13:37:00Z" w:initials="S">
+  <w:comment w:id="366" w:author="Sophia Turner" w:date="2025-03-29T13:37:00Z" w:initials="S">
     <w:p>
       <w:pPr>
         <w:overflowPunct w:val="0"/>
@@ -13934,7 +14131,7 @@
       </w:r>
     </w:p>
   </w:comment>
-  <w:comment w:id="349" w:author="Carol Nichols" w:date="2025-07-15T18:15:00Z" w:initials="CN">
+  <w:comment w:id="367" w:author="Carol Nichols" w:date="2025-07-15T18:15:00Z" w:initials="CN">
     <w:p>
       <w:r>
         <w:rPr>
@@ -13952,7 +14149,7 @@
       </w:r>
     </w:p>
   </w:comment>
-  <w:comment w:id="401" w:author="Sophia Turner" w:date="2025-03-29T15:30:00Z" w:initials="S">
+  <w:comment w:id="427" w:author="Sophia Turner" w:date="2025-03-29T15:30:00Z" w:initials="S">
     <w:p>
       <w:pPr>
         <w:overflowPunct w:val="0"/>
@@ -13969,7 +14166,7 @@
       </w:r>
     </w:p>
   </w:comment>
-  <w:comment w:id="402" w:author="Carol Nichols" w:date="2025-07-15T18:19:00Z" w:initials="CN">
+  <w:comment w:id="428" w:author="Carol Nichols" w:date="2025-07-15T18:19:00Z" w:initials="CN">
     <w:p>
       <w:r>
         <w:rPr>
@@ -13986,7 +14183,7 @@
       </w:r>
     </w:p>
   </w:comment>
-  <w:comment w:id="407" w:author="Sophia Turner" w:date="2025-03-29T15:31:00Z" w:initials="S">
+  <w:comment w:id="433" w:author="Sophia Turner" w:date="2025-03-29T15:31:00Z" w:initials="S">
     <w:p>
       <w:pPr>
         <w:overflowPunct w:val="0"/>
@@ -14003,7 +14200,7 @@
       </w:r>
     </w:p>
   </w:comment>
-  <w:comment w:id="408" w:author="Carol Nichols" w:date="2025-07-15T18:23:00Z" w:initials="CN">
+  <w:comment w:id="434" w:author="Carol Nichols" w:date="2025-07-15T18:23:00Z" w:initials="CN">
     <w:p>
       <w:r>
         <w:rPr>

</xml_diff>

<commit_message>
Backport copyedit changes to ch19
</commit_message>
<xml_diff>
--- a/nostarch/docx/chapter19.docx
+++ b/nostarch/docx/chapter19.docx
@@ -1474,7 +1474,23 @@
         <w:t>2</w:t>
       </w:r>
       <w:r>
-        <w:t xml:space="preserve"> println!( "Using your favorite, {color}, as the background");</w:t>
+        <w:t xml:space="preserve"> </w:t>
+      </w:r>
+      <w:proofErr w:type="spellStart"/>
+      <w:r>
+        <w:t>println</w:t>
+      </w:r>
+      <w:proofErr w:type="spellEnd"/>
+      <w:r>
+        <w:t>!(</w:t>
+      </w:r>
+      <w:del w:id="19" w:author="Carol Nichols" w:date="2025-10-07T12:36:00Z" w16du:dateUtc="2025-10-07T16:36:00Z">
+        <w:r>
+          <w:delText xml:space="preserve"> </w:delText>
+        </w:r>
+      </w:del>
+      <w:r>
+        <w:t>"Using your favorite, {color}, as the background");</w:t>
       </w:r>
     </w:p>
     <w:p>
@@ -1619,7 +1635,7 @@
       <w:r>
         <w:t xml:space="preserve">      </w:t>
       </w:r>
-      <w:ins w:id="19" w:author="Carol Nichols" w:date="2025-10-07T12:30:00Z" w16du:dateUtc="2025-10-07T16:30:00Z">
+      <w:ins w:id="20" w:author="Carol Nichols" w:date="2025-10-07T12:30:00Z" w16du:dateUtc="2025-10-07T16:30:00Z">
         <w:r>
           <w:rPr>
             <w:rStyle w:val="CodeAnnotation"/>
@@ -1627,9 +1643,9 @@
           <w:t>0</w:t>
         </w:r>
       </w:ins>
-      <w:commentRangeStart w:id="20"/>
       <w:commentRangeStart w:id="21"/>
-      <w:del w:id="22" w:author="Carol Nichols" w:date="2025-10-07T12:30:00Z" w16du:dateUtc="2025-10-07T16:30:00Z">
+      <w:commentRangeStart w:id="22"/>
+      <w:del w:id="23" w:author="Carol Nichols" w:date="2025-10-07T12:30:00Z" w16du:dateUtc="2025-10-07T16:30:00Z">
         <w:r>
           <w:rPr>
             <w:rStyle w:val="CodeAnnotation"/>
@@ -1644,7 +1660,7 @@
       <w:r>
         <w:t>println</w:t>
       </w:r>
-      <w:commentRangeEnd w:id="20"/>
+      <w:commentRangeEnd w:id="21"/>
       <w:proofErr w:type="spellEnd"/>
       <w:r>
         <w:rPr>
@@ -1653,9 +1669,9 @@
           <w:color w:val="auto"/>
           <w:lang w:val="en-CA"/>
         </w:rPr>
-        <w:commentReference w:id="20"/>
-      </w:r>
-      <w:commentRangeEnd w:id="21"/>
+        <w:commentReference w:id="21"/>
+      </w:r>
+      <w:commentRangeEnd w:id="22"/>
       <w:r>
         <w:rPr>
           <w:rStyle w:val="CommentReference"/>
@@ -1663,7 +1679,7 @@
           <w:color w:val="auto"/>
           <w:lang w:val="en-CA"/>
         </w:rPr>
-        <w:commentReference w:id="21"/>
+        <w:commentReference w:id="22"/>
       </w:r>
       <w:r>
         <w:t>!("Using blue as the background color");</w:t>
@@ -1814,7 +1830,7 @@
       <w:r>
         <w:t>, the background color is blue </w:t>
       </w:r>
-      <w:ins w:id="23" w:author="Carol Nichols" w:date="2025-10-07T12:30:00Z" w16du:dateUtc="2025-10-07T16:30:00Z">
+      <w:ins w:id="24" w:author="Carol Nichols" w:date="2025-10-07T12:30:00Z" w16du:dateUtc="2025-10-07T16:30:00Z">
         <w:r>
           <w:rPr>
             <w:rStyle w:val="CodeAnnotation"/>
@@ -1822,7 +1838,7 @@
           <w:t>0</w:t>
         </w:r>
       </w:ins>
-      <w:del w:id="24" w:author="Carol Nichols" w:date="2025-10-07T12:30:00Z" w16du:dateUtc="2025-10-07T16:30:00Z">
+      <w:del w:id="25" w:author="Carol Nichols" w:date="2025-10-07T12:30:00Z" w16du:dateUtc="2025-10-07T16:30:00Z">
         <w:r>
           <w:rPr>
             <w:rStyle w:val="CodeAnnotation"/>
@@ -1876,12 +1892,12 @@
       <w:r>
         <w:t xml:space="preserve"> arms can: </w:t>
       </w:r>
-      <w:del w:id="25" w:author="Audrey Doyle" w:date="2025-09-17T13:41:00Z" w16du:dateUtc="2025-09-17T17:41:00Z">
+      <w:del w:id="26" w:author="Audrey Doyle" w:date="2025-09-17T13:41:00Z" w16du:dateUtc="2025-09-17T17:41:00Z">
         <w:r>
           <w:delText xml:space="preserve">the </w:delText>
         </w:r>
       </w:del>
-      <w:ins w:id="26" w:author="Audrey Doyle" w:date="2025-09-17T13:41:00Z" w16du:dateUtc="2025-09-17T17:41:00Z">
+      <w:ins w:id="27" w:author="Audrey Doyle" w:date="2025-09-17T13:41:00Z" w16du:dateUtc="2025-09-17T17:41:00Z">
         <w:r>
           <w:t xml:space="preserve">The </w:t>
         </w:r>
@@ -1959,12 +1975,12 @@
       <w:r>
         <w:t xml:space="preserve"> within that block: </w:t>
       </w:r>
-      <w:del w:id="27" w:author="Audrey Doyle" w:date="2025-09-17T13:42:00Z" w16du:dateUtc="2025-09-17T17:42:00Z">
+      <w:del w:id="28" w:author="Audrey Doyle" w:date="2025-09-17T13:42:00Z" w16du:dateUtc="2025-09-17T17:42:00Z">
         <w:r>
           <w:delText xml:space="preserve">we </w:delText>
         </w:r>
       </w:del>
-      <w:ins w:id="28" w:author="Audrey Doyle" w:date="2025-09-17T13:42:00Z" w16du:dateUtc="2025-09-17T17:42:00Z">
+      <w:ins w:id="29" w:author="Audrey Doyle" w:date="2025-09-17T13:42:00Z" w16du:dateUtc="2025-09-17T17:42:00Z">
         <w:r>
           <w:t xml:space="preserve">We </w:t>
         </w:r>
@@ -2057,11 +2073,11 @@
       <w:r>
         <w:fldChar w:fldCharType="end"/>
       </w:r>
-      <w:bookmarkStart w:id="29" w:name="_Toc206172457"/>
+      <w:bookmarkStart w:id="30" w:name="_Toc206172457"/>
       <w:r>
         <w:t>while let Conditional Loops</w:t>
       </w:r>
-      <w:bookmarkEnd w:id="29"/>
+      <w:bookmarkEnd w:id="30"/>
     </w:p>
     <w:p>
       <w:pPr>
@@ -2097,12 +2113,12 @@
       <w:r>
         <w:t xml:space="preserve"> loop to run for as long as a pattern continues to match. In Listing</w:t>
       </w:r>
-      <w:ins w:id="30" w:author="Audrey Doyle" w:date="2025-09-17T13:42:00Z" w16du:dateUtc="2025-09-17T17:42:00Z">
+      <w:ins w:id="31" w:author="Audrey Doyle" w:date="2025-09-17T13:42:00Z" w16du:dateUtc="2025-09-17T17:42:00Z">
         <w:r>
           <w:t> </w:t>
         </w:r>
       </w:ins>
-      <w:del w:id="31" w:author="Audrey Doyle" w:date="2025-09-17T13:42:00Z" w16du:dateUtc="2025-09-17T17:42:00Z">
+      <w:del w:id="32" w:author="Audrey Doyle" w:date="2025-09-17T13:42:00Z" w16du:dateUtc="2025-09-17T17:42:00Z">
         <w:r>
           <w:delText xml:space="preserve"> </w:delText>
         </w:r>
@@ -2113,7 +2129,7 @@
       <w:r>
         <w:t>4</w:t>
       </w:r>
-      <w:ins w:id="32" w:author="Audrey Doyle" w:date="2025-09-17T13:42:00Z" w16du:dateUtc="2025-09-17T17:42:00Z">
+      <w:ins w:id="33" w:author="Audrey Doyle" w:date="2025-09-17T13:42:00Z" w16du:dateUtc="2025-09-17T17:42:00Z">
         <w:r>
           <w:t>,</w:t>
         </w:r>
@@ -2353,7 +2369,7 @@
       <w:r>
         <w:t xml:space="preserve">, we unwrapped the error directly, or </w:t>
       </w:r>
-      <w:ins w:id="33" w:author="Audrey Doyle" w:date="2025-09-17T13:43:00Z" w16du:dateUtc="2025-09-17T17:43:00Z">
+      <w:ins w:id="34" w:author="Audrey Doyle" w:date="2025-09-17T13:43:00Z" w16du:dateUtc="2025-09-17T17:43:00Z">
         <w:r>
           <w:t xml:space="preserve">we </w:t>
         </w:r>
@@ -2370,12 +2386,12 @@
       <w:r>
         <w:t> loop. As Listing</w:t>
       </w:r>
-      <w:ins w:id="34" w:author="Audrey Doyle" w:date="2025-09-17T13:43:00Z" w16du:dateUtc="2025-09-17T17:43:00Z">
+      <w:ins w:id="35" w:author="Audrey Doyle" w:date="2025-09-17T13:43:00Z" w16du:dateUtc="2025-09-17T17:43:00Z">
         <w:r>
           <w:t> </w:t>
         </w:r>
       </w:ins>
-      <w:del w:id="35" w:author="Audrey Doyle" w:date="2025-09-17T13:43:00Z" w16du:dateUtc="2025-09-17T17:43:00Z">
+      <w:del w:id="36" w:author="Audrey Doyle" w:date="2025-09-17T13:43:00Z" w16du:dateUtc="2025-09-17T17:43:00Z">
         <w:r>
           <w:delText xml:space="preserve"> </w:delText>
         </w:r>
@@ -2392,7 +2408,7 @@
       <w:r>
         <w:rPr>
           <w:rStyle w:val="Literal"/>
-          <w:rPrChange w:id="36" w:author="Audrey Doyle" w:date="2025-09-17T13:43:00Z" w16du:dateUtc="2025-09-17T17:43:00Z">
+          <w:rPrChange w:id="37" w:author="Audrey Doyle" w:date="2025-09-17T13:43:00Z" w16du:dateUtc="2025-09-17T17:43:00Z">
             <w:rPr/>
           </w:rPrChange>
         </w:rPr>
@@ -2427,7 +2443,7 @@
       </w:r>
       <w:r>
         <w:rPr>
-          <w:rPrChange w:id="37" w:author="Audrey Doyle" w:date="2025-09-17T13:43:00Z" w16du:dateUtc="2025-09-17T17:43:00Z">
+          <w:rPrChange w:id="38" w:author="Audrey Doyle" w:date="2025-09-17T13:43:00Z" w16du:dateUtc="2025-09-17T17:43:00Z">
             <w:rPr>
               <w:rStyle w:val="Literal"/>
             </w:rPr>
@@ -2465,11 +2481,11 @@
       <w:r>
         <w:fldChar w:fldCharType="end"/>
       </w:r>
-      <w:bookmarkStart w:id="38" w:name="_Toc206172458"/>
+      <w:bookmarkStart w:id="39" w:name="_Toc206172458"/>
       <w:r>
         <w:t>for Loops</w:t>
       </w:r>
-      <w:bookmarkEnd w:id="38"/>
+      <w:bookmarkEnd w:id="39"/>
     </w:p>
     <w:p>
       <w:pPr>
@@ -2531,7 +2547,7 @@
       </w:r>
       <w:r>
         <w:rPr>
-          <w:rPrChange w:id="39" w:author="Audrey Doyle" w:date="2025-09-17T13:44:00Z" w16du:dateUtc="2025-09-17T17:44:00Z">
+          <w:rPrChange w:id="40" w:author="Audrey Doyle" w:date="2025-09-17T13:44:00Z" w16du:dateUtc="2025-09-17T17:44:00Z">
             <w:rPr>
               <w:rStyle w:val="Italic"/>
             </w:rPr>
@@ -2680,7 +2696,7 @@
       <w:r>
         <w:t xml:space="preserve"> method so </w:t>
       </w:r>
-      <w:ins w:id="40" w:author="Audrey Doyle" w:date="2025-09-17T13:44:00Z" w16du:dateUtc="2025-09-17T17:44:00Z">
+      <w:ins w:id="41" w:author="Audrey Doyle" w:date="2025-09-17T13:44:00Z" w16du:dateUtc="2025-09-17T17:44:00Z">
         <w:r>
           <w:t xml:space="preserve">that </w:t>
         </w:r>
@@ -2798,11 +2814,11 @@
       <w:r>
         <w:fldChar w:fldCharType="end"/>
       </w:r>
-      <w:bookmarkStart w:id="41" w:name="_Toc206172459"/>
+      <w:bookmarkStart w:id="42" w:name="_Toc206172459"/>
       <w:r>
         <w:t>Function Parameters</w:t>
       </w:r>
-      <w:bookmarkEnd w:id="41"/>
+      <w:bookmarkEnd w:id="42"/>
     </w:p>
     <w:p>
       <w:pPr>
@@ -3102,11 +3118,11 @@
       <w:r>
         <w:fldChar w:fldCharType="end"/>
       </w:r>
-      <w:bookmarkStart w:id="42" w:name="_Toc206172460"/>
+      <w:bookmarkStart w:id="43" w:name="_Toc206172460"/>
       <w:r>
         <w:t>Refutability: Whether a Pattern Might Fail to Match</w:t>
       </w:r>
-      <w:bookmarkEnd w:id="42"/>
+      <w:bookmarkEnd w:id="43"/>
     </w:p>
     <w:p>
       <w:pPr>
@@ -3115,14 +3131,14 @@
       <w:r>
         <w:t xml:space="preserve">Patterns come in two forms: refutable and irrefutable. Patterns that will match for any possible value passed are </w:t>
       </w:r>
-      <w:bookmarkStart w:id="43" w:name="_Hlk209009189"/>
+      <w:bookmarkStart w:id="44" w:name="_Hlk209009189"/>
       <w:r>
         <w:rPr>
           <w:rStyle w:val="Italic"/>
         </w:rPr>
         <w:t>irrefutable</w:t>
       </w:r>
-      <w:bookmarkEnd w:id="43"/>
+      <w:bookmarkEnd w:id="44"/>
       <w:r>
         <w:t xml:space="preserve">. An example would be </w:t>
       </w:r>
@@ -3278,12 +3294,12 @@
       <w:r>
         <w:t xml:space="preserve"> statement accept refutable and irrefutable patterns, but the compiler warns against irrefutable patterns because, by definition, they’re intended to handle possible failure: </w:t>
       </w:r>
-      <w:del w:id="44" w:author="Audrey Doyle" w:date="2025-09-17T13:47:00Z" w16du:dateUtc="2025-09-17T17:47:00Z">
+      <w:del w:id="45" w:author="Audrey Doyle" w:date="2025-09-17T13:47:00Z" w16du:dateUtc="2025-09-17T17:47:00Z">
         <w:r>
           <w:delText xml:space="preserve">the </w:delText>
         </w:r>
       </w:del>
-      <w:ins w:id="45" w:author="Audrey Doyle" w:date="2025-09-17T13:47:00Z" w16du:dateUtc="2025-09-17T17:47:00Z">
+      <w:ins w:id="46" w:author="Audrey Doyle" w:date="2025-09-17T13:47:00Z" w16du:dateUtc="2025-09-17T17:47:00Z">
         <w:r>
           <w:t xml:space="preserve">The </w:t>
         </w:r>
@@ -3299,7 +3315,7 @@
       <w:r>
         <w:t xml:space="preserve">In general, you shouldn’t have to worry about the distinction between refutable and irrefutable patterns; however, you do need to be familiar with the concept of refutability so </w:t>
       </w:r>
-      <w:ins w:id="46" w:author="Audrey Doyle" w:date="2025-09-17T13:47:00Z" w16du:dateUtc="2025-09-17T17:47:00Z">
+      <w:ins w:id="47" w:author="Audrey Doyle" w:date="2025-09-17T13:47:00Z" w16du:dateUtc="2025-09-17T17:47:00Z">
         <w:r>
           <w:t xml:space="preserve">that </w:t>
         </w:r>
@@ -3501,12 +3517,12 @@
       <w:pPr>
         <w:pStyle w:val="CodeWide"/>
         <w:rPr>
-          <w:ins w:id="47" w:author="Allison Felus" w:date="2025-09-04T17:11:00Z" w16du:dateUtc="2025-09-04T22:11:00Z"/>
+          <w:ins w:id="48" w:author="Allison Felus" w:date="2025-09-04T17:11:00Z" w16du:dateUtc="2025-09-04T22:11:00Z"/>
           <w:lang w:eastAsia="en-GB"/>
         </w:rPr>
       </w:pPr>
-      <w:commentRangeStart w:id="48"/>
       <w:commentRangeStart w:id="49"/>
+      <w:commentRangeStart w:id="50"/>
       <w:r>
         <w:rPr>
           <w:lang w:eastAsia="en-GB"/>
@@ -3533,7 +3549,7 @@
         </w:rPr>
         <w:t>an `enum` with only one variant</w:t>
       </w:r>
-      <w:commentRangeEnd w:id="48"/>
+      <w:commentRangeEnd w:id="49"/>
       <w:r>
         <w:rPr>
           <w:rStyle w:val="CommentReference"/>
@@ -3542,9 +3558,9 @@
           <w:w w:val="100"/>
           <w:lang w:val="en-CA"/>
         </w:rPr>
-        <w:commentReference w:id="48"/>
-      </w:r>
-      <w:commentRangeEnd w:id="49"/>
+        <w:commentReference w:id="49"/>
+      </w:r>
+      <w:commentRangeEnd w:id="50"/>
       <w:r>
         <w:rPr>
           <w:rStyle w:val="CommentReference"/>
@@ -3553,7 +3569,7 @@
           <w:w w:val="100"/>
           <w:lang w:val="en-CA"/>
         </w:rPr>
-        <w:commentReference w:id="49"/>
+        <w:commentReference w:id="50"/>
       </w:r>
     </w:p>
     <w:p>
@@ -3676,12 +3692,12 @@
       <w:r>
         <w:t xml:space="preserve">If we have a refutable pattern where an irrefutable pattern is needed, we can fix it by changing the code that uses the pattern: </w:t>
       </w:r>
-      <w:del w:id="50" w:author="Audrey Doyle" w:date="2025-09-17T13:48:00Z" w16du:dateUtc="2025-09-17T17:48:00Z">
+      <w:del w:id="51" w:author="Audrey Doyle" w:date="2025-09-17T13:48:00Z" w16du:dateUtc="2025-09-17T17:48:00Z">
         <w:r>
           <w:delText xml:space="preserve">instead </w:delText>
         </w:r>
       </w:del>
-      <w:ins w:id="51" w:author="Audrey Doyle" w:date="2025-09-17T13:48:00Z" w16du:dateUtc="2025-09-17T17:48:00Z">
+      <w:ins w:id="52" w:author="Audrey Doyle" w:date="2025-09-17T13:48:00Z" w16du:dateUtc="2025-09-17T17:48:00Z">
         <w:r>
           <w:t xml:space="preserve">Instead </w:t>
         </w:r>
@@ -3757,7 +3773,7 @@
       <w:pPr>
         <w:pStyle w:val="Code"/>
         <w:rPr>
-          <w:del w:id="52" w:author="Audrey Doyle" w:date="2025-09-17T13:48:00Z" w16du:dateUtc="2025-09-17T17:48:00Z"/>
+          <w:del w:id="53" w:author="Audrey Doyle" w:date="2025-09-17T13:48:00Z" w16du:dateUtc="2025-09-17T17:48:00Z"/>
         </w:rPr>
       </w:pPr>
     </w:p>
@@ -3912,8 +3928,19 @@
       <w:pPr>
         <w:pStyle w:val="Code"/>
       </w:pPr>
+      <w:commentRangeStart w:id="54"/>
       <w:r>
         <w:t>warning: irrefutable `let...else` pattern</w:t>
+      </w:r>
+      <w:commentRangeEnd w:id="54"/>
+      <w:r>
+        <w:rPr>
+          <w:rStyle w:val="CommentReference"/>
+          <w:rFonts w:ascii="Times New Roman" w:hAnsi="Times New Roman" w:cs="Times New Roman"/>
+          <w:color w:val="auto"/>
+          <w:lang w:val="en-CA"/>
+        </w:rPr>
+        <w:commentReference w:id="54"/>
       </w:r>
     </w:p>
     <w:p>
@@ -4019,11 +4046,11 @@
         <w:pStyle w:val="HeadA"/>
         <w:spacing w:before="320"/>
       </w:pPr>
-      <w:bookmarkStart w:id="53" w:name="_Toc206172461"/>
+      <w:bookmarkStart w:id="55" w:name="_Toc206172461"/>
       <w:r>
         <w:t>Pattern Syntax</w:t>
       </w:r>
-      <w:bookmarkEnd w:id="53"/>
+      <w:bookmarkEnd w:id="55"/>
     </w:p>
     <w:p>
       <w:pPr>
@@ -4038,11 +4065,11 @@
         <w:pStyle w:val="HeadB"/>
         <w:spacing w:before="180"/>
       </w:pPr>
-      <w:bookmarkStart w:id="54" w:name="_Toc206172462"/>
+      <w:bookmarkStart w:id="56" w:name="_Toc206172462"/>
       <w:r>
         <w:t>Matching Literals</w:t>
       </w:r>
-      <w:bookmarkEnd w:id="54"/>
+      <w:bookmarkEnd w:id="56"/>
     </w:p>
     <w:p>
       <w:pPr>
@@ -4171,11 +4198,11 @@
         <w:pStyle w:val="HeadB"/>
         <w:spacing w:before="180"/>
       </w:pPr>
-      <w:bookmarkStart w:id="55" w:name="_Toc206172463"/>
+      <w:bookmarkStart w:id="57" w:name="_Toc206172463"/>
       <w:r>
         <w:t>Matching Named Variables</w:t>
       </w:r>
-      <w:bookmarkEnd w:id="55"/>
+      <w:bookmarkEnd w:id="57"/>
     </w:p>
     <w:p>
       <w:pPr>
@@ -4856,7 +4883,7 @@
       <w:r>
         <w:rPr>
           <w:rStyle w:val="Xref"/>
-          <w:rPrChange w:id="56" w:author="Audrey Doyle" w:date="2025-09-17T13:51:00Z" w16du:dateUtc="2025-09-17T17:51:00Z">
+          <w:rPrChange w:id="58" w:author="Audrey Doyle" w:date="2025-09-17T13:51:00Z" w16du:dateUtc="2025-09-17T17:51:00Z">
             <w:rPr/>
           </w:rPrChange>
         </w:rPr>
@@ -4877,7 +4904,7 @@
       <w:r>
         <w:rPr>
           <w:rStyle w:val="Xref"/>
-          <w:rPrChange w:id="57" w:author="Audrey Doyle" w:date="2025-09-17T13:51:00Z" w16du:dateUtc="2025-09-17T17:51:00Z">
+          <w:rPrChange w:id="59" w:author="Audrey Doyle" w:date="2025-09-17T13:51:00Z" w16du:dateUtc="2025-09-17T17:51:00Z">
             <w:rPr/>
           </w:rPrChange>
         </w:rPr>
@@ -4909,7 +4936,7 @@
       <w:pPr>
         <w:pStyle w:val="HeadB"/>
       </w:pPr>
-      <w:bookmarkStart w:id="58" w:name="_Toc206172464"/>
+      <w:bookmarkStart w:id="60" w:name="_Toc206172464"/>
       <w:r>
         <w:t xml:space="preserve">Matching </w:t>
       </w:r>
@@ -4934,7 +4961,7 @@
       <w:r>
         <w:t>Multiple Patterns</w:t>
       </w:r>
-      <w:bookmarkEnd w:id="58"/>
+      <w:bookmarkEnd w:id="60"/>
     </w:p>
     <w:p>
       <w:pPr>
@@ -4970,7 +4997,7 @@
       <w:r>
         <w:t xml:space="preserve"> operator. For example, in the following code</w:t>
       </w:r>
-      <w:ins w:id="59" w:author="Audrey Doyle" w:date="2025-09-17T13:51:00Z" w16du:dateUtc="2025-09-17T17:51:00Z">
+      <w:ins w:id="61" w:author="Audrey Doyle" w:date="2025-09-17T13:51:00Z" w16du:dateUtc="2025-09-17T17:51:00Z">
         <w:r>
           <w:t>,</w:t>
         </w:r>
@@ -5097,11 +5124,11 @@
       <w:r>
         <w:fldChar w:fldCharType="end"/>
       </w:r>
-      <w:bookmarkStart w:id="60" w:name="_Toc206172465"/>
+      <w:bookmarkStart w:id="62" w:name="_Toc206172465"/>
       <w:r>
         <w:t>Matching Ranges of Values with ..=</w:t>
       </w:r>
-      <w:bookmarkEnd w:id="60"/>
+      <w:bookmarkEnd w:id="62"/>
     </w:p>
     <w:p>
       <w:pPr>
@@ -5416,11 +5443,11 @@
       <w:r>
         <w:fldChar w:fldCharType="end"/>
       </w:r>
-      <w:bookmarkStart w:id="61" w:name="_Toc206172466"/>
+      <w:bookmarkStart w:id="63" w:name="_Toc206172466"/>
       <w:r>
         <w:t>Destructuring to Break Apart Values</w:t>
       </w:r>
-      <w:bookmarkEnd w:id="61"/>
+      <w:bookmarkEnd w:id="63"/>
     </w:p>
     <w:p>
       <w:pPr>
@@ -5452,11 +5479,11 @@
       <w:r>
         <w:fldChar w:fldCharType="end"/>
       </w:r>
-      <w:bookmarkStart w:id="62" w:name="_Toc206172467"/>
+      <w:bookmarkStart w:id="64" w:name="_Toc206172467"/>
       <w:r>
         <w:t>Structs</w:t>
       </w:r>
-      <w:bookmarkEnd w:id="62"/>
+      <w:bookmarkEnd w:id="64"/>
     </w:p>
     <w:p>
       <w:pPr>
@@ -5670,12 +5697,12 @@
       <w:r>
         <w:t xml:space="preserve"> contains a lot of duplication, Rust has a shorthand for patterns that match struct fields: </w:t>
       </w:r>
-      <w:del w:id="63" w:author="Audrey Doyle" w:date="2025-09-17T13:53:00Z" w16du:dateUtc="2025-09-17T17:53:00Z">
+      <w:del w:id="65" w:author="Audrey Doyle" w:date="2025-09-17T13:53:00Z" w16du:dateUtc="2025-09-17T17:53:00Z">
         <w:r>
           <w:delText xml:space="preserve">you </w:delText>
         </w:r>
       </w:del>
-      <w:ins w:id="64" w:author="Audrey Doyle" w:date="2025-09-17T13:53:00Z" w16du:dateUtc="2025-09-17T17:53:00Z">
+      <w:ins w:id="66" w:author="Audrey Doyle" w:date="2025-09-17T13:53:00Z" w16du:dateUtc="2025-09-17T17:53:00Z">
         <w:r>
           <w:t xml:space="preserve">You </w:t>
         </w:r>
@@ -6351,11 +6378,11 @@
       <w:r>
         <w:fldChar w:fldCharType="end"/>
       </w:r>
-      <w:bookmarkStart w:id="65" w:name="_Toc206172468"/>
+      <w:bookmarkStart w:id="67" w:name="_Toc206172468"/>
       <w:r>
         <w:t>Enums</w:t>
       </w:r>
-      <w:bookmarkEnd w:id="65"/>
+      <w:bookmarkEnd w:id="67"/>
     </w:p>
     <w:p>
       <w:pPr>
@@ -6364,7 +6391,7 @@
       <w:r>
         <w:t>We’ve destructured enums in this book (for example, Listing 6-5), but we haven’t yet explicitly discussed that the pattern to destructure an enum corresponds to the way the data stored within the enum is defined. As an example, in Listing 19-15</w:t>
       </w:r>
-      <w:ins w:id="66" w:author="Audrey Doyle" w:date="2025-09-17T13:54:00Z" w16du:dateUtc="2025-09-17T17:54:00Z">
+      <w:ins w:id="68" w:author="Audrey Doyle" w:date="2025-09-17T13:54:00Z" w16du:dateUtc="2025-09-17T17:54:00Z">
         <w:r>
           <w:t>,</w:t>
         </w:r>
@@ -6780,7 +6807,7 @@
       <w:r>
         <w:t xml:space="preserve">, we can use a pattern similar to the pattern we specify to match structs. After the variant name, we place curly brackets and then list the fields with variables so </w:t>
       </w:r>
-      <w:ins w:id="67" w:author="Audrey Doyle" w:date="2025-09-17T13:55:00Z" w16du:dateUtc="2025-09-17T17:55:00Z">
+      <w:ins w:id="69" w:author="Audrey Doyle" w:date="2025-09-17T13:55:00Z" w16du:dateUtc="2025-09-17T17:55:00Z">
         <w:r>
           <w:t xml:space="preserve">that </w:t>
         </w:r>
@@ -6859,11 +6886,11 @@
       <w:r>
         <w:fldChar w:fldCharType="end"/>
       </w:r>
-      <w:bookmarkStart w:id="68" w:name="_Toc206172469"/>
+      <w:bookmarkStart w:id="70" w:name="_Toc206172469"/>
       <w:r>
         <w:t>Nested Structs and Enums</w:t>
       </w:r>
-      <w:bookmarkEnd w:id="68"/>
+      <w:bookmarkEnd w:id="70"/>
     </w:p>
     <w:p>
       <w:pPr>
@@ -7123,7 +7150,7 @@
       <w:r>
         <w:t xml:space="preserve"> variant; then</w:t>
       </w:r>
-      <w:ins w:id="69" w:author="Audrey Doyle" w:date="2025-09-17T13:56:00Z" w16du:dateUtc="2025-09-17T17:56:00Z">
+      <w:ins w:id="71" w:author="Audrey Doyle" w:date="2025-09-17T13:56:00Z" w16du:dateUtc="2025-09-17T17:56:00Z">
         <w:r>
           <w:t>,</w:t>
         </w:r>
@@ -7191,11 +7218,11 @@
       <w:r>
         <w:fldChar w:fldCharType="end"/>
       </w:r>
-      <w:bookmarkStart w:id="70" w:name="_Toc206172470"/>
+      <w:bookmarkStart w:id="72" w:name="_Toc206172470"/>
       <w:r>
         <w:t>Structs and Tuples</w:t>
       </w:r>
-      <w:bookmarkEnd w:id="70"/>
+      <w:bookmarkEnd w:id="72"/>
     </w:p>
     <w:p>
       <w:pPr>
@@ -7228,7 +7255,7 @@
       <w:r>
         <w:t xml:space="preserve">This code lets us break complex types into their component parts so </w:t>
       </w:r>
-      <w:ins w:id="71" w:author="Audrey Doyle" w:date="2025-09-17T13:56:00Z" w16du:dateUtc="2025-09-17T17:56:00Z">
+      <w:ins w:id="73" w:author="Audrey Doyle" w:date="2025-09-17T13:56:00Z" w16du:dateUtc="2025-09-17T17:56:00Z">
         <w:r>
           <w:t xml:space="preserve">that </w:t>
         </w:r>
@@ -7258,11 +7285,11 @@
       <w:r>
         <w:fldChar w:fldCharType="end"/>
       </w:r>
-      <w:bookmarkStart w:id="72" w:name="_Toc206172471"/>
+      <w:bookmarkStart w:id="74" w:name="_Toc206172471"/>
       <w:r>
         <w:t>Ignoring Values in a Pattern</w:t>
       </w:r>
-      <w:bookmarkEnd w:id="72"/>
+      <w:bookmarkEnd w:id="74"/>
     </w:p>
     <w:p>
       <w:pPr>
@@ -7330,11 +7357,11 @@
       <w:pPr>
         <w:pStyle w:val="HeadC"/>
       </w:pPr>
-      <w:bookmarkStart w:id="73" w:name="_Toc206172472"/>
+      <w:bookmarkStart w:id="75" w:name="_Toc206172472"/>
       <w:r>
         <w:t>An Entire Value with _</w:t>
       </w:r>
-      <w:bookmarkEnd w:id="73"/>
+      <w:bookmarkEnd w:id="75"/>
     </w:p>
     <w:p>
       <w:pPr>
@@ -7465,7 +7492,7 @@
       <w:r>
         <w:t xml:space="preserve">In most cases when you no longer need a particular function parameter, you would change the signature so </w:t>
       </w:r>
-      <w:ins w:id="74" w:author="Audrey Doyle" w:date="2025-09-17T13:57:00Z" w16du:dateUtc="2025-09-17T17:57:00Z">
+      <w:ins w:id="76" w:author="Audrey Doyle" w:date="2025-09-17T13:57:00Z" w16du:dateUtc="2025-09-17T17:57:00Z">
         <w:r>
           <w:t xml:space="preserve">that </w:t>
         </w:r>
@@ -7478,11 +7505,11 @@
       <w:pPr>
         <w:pStyle w:val="HeadC"/>
       </w:pPr>
-      <w:bookmarkStart w:id="75" w:name="_Toc206172473"/>
+      <w:bookmarkStart w:id="77" w:name="_Toc206172473"/>
       <w:r>
         <w:t>Parts of a Value with a Nested _</w:t>
       </w:r>
-      <w:bookmarkEnd w:id="75"/>
+      <w:bookmarkEnd w:id="77"/>
     </w:p>
     <w:p>
       <w:pPr>
@@ -7886,11 +7913,11 @@
       <w:pPr>
         <w:pStyle w:val="HeadC"/>
       </w:pPr>
-      <w:bookmarkStart w:id="76" w:name="_Toc206172474"/>
+      <w:bookmarkStart w:id="78" w:name="_Toc206172474"/>
       <w:r>
         <w:t>An Unused Variable by Starting Its Name with _</w:t>
       </w:r>
-      <w:bookmarkEnd w:id="76"/>
+      <w:bookmarkEnd w:id="78"/>
     </w:p>
     <w:p>
       <w:pPr>
@@ -8231,11 +8258,11 @@
       <w:pPr>
         <w:pStyle w:val="HeadC"/>
       </w:pPr>
-      <w:bookmarkStart w:id="77" w:name="_Toc206172475"/>
+      <w:bookmarkStart w:id="79" w:name="_Toc206172475"/>
       <w:r>
         <w:t>Remaining Parts of a Value with ..</w:t>
       </w:r>
-      <w:bookmarkEnd w:id="77"/>
+      <w:bookmarkEnd w:id="79"/>
     </w:p>
     <w:p>
       <w:pPr>
@@ -8748,32 +8775,6 @@
       <w:r>
         <w:lastRenderedPageBreak/>
         <w:t>When we compile this example, we get this error:</w:t>
-      </w:r>
-    </w:p>
-    <w:p>
-      <w:pPr>
-        <w:pStyle w:val="Code"/>
-        <w:pPrChange w:id="78" w:author="Audrey Doyle" w:date="2025-09-17T14:01:00Z" w16du:dateUtc="2025-09-17T18:01:00Z">
-          <w:pPr>
-            <w:pStyle w:val="CodeWide"/>
-          </w:pPr>
-        </w:pPrChange>
-      </w:pPr>
-      <w:r>
-        <w:t>error: `..` can only be used once per tuple pattern</w:t>
-      </w:r>
-    </w:p>
-    <w:p>
-      <w:pPr>
-        <w:pStyle w:val="Code"/>
-        <w:pPrChange w:id="79" w:author="Audrey Doyle" w:date="2025-09-17T14:01:00Z" w16du:dateUtc="2025-09-17T18:01:00Z">
-          <w:pPr>
-            <w:pStyle w:val="CodeWide"/>
-          </w:pPr>
-        </w:pPrChange>
-      </w:pPr>
-      <w:r>
-        <w:t xml:space="preserve"> --&gt; src/main.rs:5:22</w:t>
       </w:r>
     </w:p>
     <w:p>
@@ -8786,7 +8787,7 @@
         </w:pPrChange>
       </w:pPr>
       <w:r>
-        <w:t xml:space="preserve">  |</w:t>
+        <w:t>error: `..` can only be used once per tuple pattern</w:t>
       </w:r>
     </w:p>
     <w:p>
@@ -8799,7 +8800,7 @@
         </w:pPrChange>
       </w:pPr>
       <w:r>
-        <w:t>5 |         (.., second, ..) =&gt; {</w:t>
+        <w:t xml:space="preserve"> --&gt; src/main.rs:5:22</w:t>
       </w:r>
     </w:p>
     <w:p>
@@ -8812,7 +8813,7 @@
         </w:pPrChange>
       </w:pPr>
       <w:r>
-        <w:t xml:space="preserve">  |          --          ^^ can only be used once per tuple pattern</w:t>
+        <w:t xml:space="preserve">  |</w:t>
       </w:r>
     </w:p>
     <w:p>
@@ -8825,7 +8826,7 @@
         </w:pPrChange>
       </w:pPr>
       <w:r>
-        <w:t xml:space="preserve">  |          |</w:t>
+        <w:t>5 |         (.., second, ..) =&gt; {</w:t>
       </w:r>
     </w:p>
     <w:p>
@@ -8838,6 +8839,32 @@
         </w:pPrChange>
       </w:pPr>
       <w:r>
+        <w:t xml:space="preserve">  |          --          ^^ can only be used once per tuple pattern</w:t>
+      </w:r>
+    </w:p>
+    <w:p>
+      <w:pPr>
+        <w:pStyle w:val="Code"/>
+        <w:pPrChange w:id="85" w:author="Audrey Doyle" w:date="2025-09-17T14:01:00Z" w16du:dateUtc="2025-09-17T18:01:00Z">
+          <w:pPr>
+            <w:pStyle w:val="CodeWide"/>
+          </w:pPr>
+        </w:pPrChange>
+      </w:pPr>
+      <w:r>
+        <w:t xml:space="preserve">  |          |</w:t>
+      </w:r>
+    </w:p>
+    <w:p>
+      <w:pPr>
+        <w:pStyle w:val="Code"/>
+        <w:pPrChange w:id="86" w:author="Audrey Doyle" w:date="2025-09-17T14:01:00Z" w16du:dateUtc="2025-09-17T18:01:00Z">
+          <w:pPr>
+            <w:pStyle w:val="CodeWide"/>
+          </w:pPr>
+        </w:pPrChange>
+      </w:pPr>
+      <w:r>
         <w:t xml:space="preserve">  |          previously used here</w:t>
       </w:r>
     </w:p>
@@ -8997,14 +9024,14 @@
       <w:r>
         <w:fldChar w:fldCharType="end"/>
       </w:r>
-      <w:bookmarkStart w:id="85" w:name="_Toc206172476"/>
+      <w:bookmarkStart w:id="87" w:name="_Toc206172476"/>
       <w:r>
         <w:t>Adding</w:t>
       </w:r>
       <w:r>
         <w:t xml:space="preserve"> Conditionals with Match Guards</w:t>
       </w:r>
-      <w:bookmarkEnd w:id="85"/>
+      <w:bookmarkEnd w:id="87"/>
     </w:p>
     <w:p>
       <w:pPr>
@@ -9013,7 +9040,7 @@
       <w:r>
         <w:t xml:space="preserve">A </w:t>
       </w:r>
-      <w:bookmarkStart w:id="86" w:name="_Hlk209010140"/>
+      <w:bookmarkStart w:id="88" w:name="_Hlk209010140"/>
       <w:r>
         <w:rPr>
           <w:rStyle w:val="Italic"/>
@@ -9023,7 +9050,7 @@
       <w:r>
         <w:t xml:space="preserve"> </w:t>
       </w:r>
-      <w:bookmarkEnd w:id="86"/>
+      <w:bookmarkEnd w:id="88"/>
       <w:r>
         <w:t xml:space="preserve">is an additional </w:t>
       </w:r>
@@ -9054,15 +9081,23 @@
       <w:r>
         <w:t xml:space="preserve"> expressions, not </w:t>
       </w:r>
+      <w:commentRangeStart w:id="89"/>
       <w:r>
         <w:rPr>
           <w:rStyle w:val="Literal"/>
         </w:rPr>
         <w:t>if</w:t>
       </w:r>
-      <w:r>
-        <w:t>-</w:t>
-      </w:r>
+      <w:ins w:id="90" w:author="Carol Nichols" w:date="2025-10-07T13:38:00Z" w16du:dateUtc="2025-10-07T17:38:00Z">
+        <w:r>
+          <w:t xml:space="preserve"> </w:t>
+        </w:r>
+      </w:ins>
+      <w:del w:id="91" w:author="Carol Nichols" w:date="2025-10-07T13:38:00Z" w16du:dateUtc="2025-10-07T17:38:00Z">
+        <w:r>
+          <w:delText>-</w:delText>
+        </w:r>
+      </w:del>
       <w:r>
         <w:rPr>
           <w:rStyle w:val="Literal"/>
@@ -9078,15 +9113,32 @@
         </w:rPr>
         <w:t>while</w:t>
       </w:r>
-      <w:r>
-        <w:t>-</w:t>
-      </w:r>
+      <w:ins w:id="92" w:author="Carol Nichols" w:date="2025-10-07T13:38:00Z" w16du:dateUtc="2025-10-07T17:38:00Z">
+        <w:r>
+          <w:t xml:space="preserve"> </w:t>
+        </w:r>
+      </w:ins>
+      <w:del w:id="93" w:author="Carol Nichols" w:date="2025-10-07T13:38:00Z" w16du:dateUtc="2025-10-07T17:38:00Z">
+        <w:r>
+          <w:delText>-</w:delText>
+        </w:r>
+      </w:del>
       <w:r>
         <w:rPr>
           <w:rStyle w:val="Literal"/>
         </w:rPr>
         <w:t>let</w:t>
       </w:r>
+      <w:commentRangeEnd w:id="89"/>
+      <w:r>
+        <w:rPr>
+          <w:rStyle w:val="CommentReference"/>
+          <w:rFonts w:ascii="Times New Roman" w:hAnsi="Times New Roman" w:cs="Times New Roman"/>
+          <w:color w:val="auto"/>
+          <w:lang w:val="en-CA"/>
+        </w:rPr>
+        <w:commentReference w:id="89"/>
+      </w:r>
       <w:r>
         <w:t xml:space="preserve"> expressions.</w:t>
       </w:r>
@@ -9247,7 +9299,7 @@
       <w:r>
         <w:t>. Then</w:t>
       </w:r>
-      <w:ins w:id="87" w:author="Audrey Doyle" w:date="2025-09-17T14:02:00Z" w16du:dateUtc="2025-09-17T18:02:00Z">
+      <w:ins w:id="94" w:author="Audrey Doyle" w:date="2025-09-17T14:02:00Z" w16du:dateUtc="2025-09-17T18:02:00Z">
         <w:r>
           <w:t>,</w:t>
         </w:r>
@@ -9331,12 +9383,12 @@
       <w:pPr>
         <w:pStyle w:val="Body"/>
       </w:pPr>
-      <w:del w:id="88" w:author="Audrey Doyle" w:date="2025-09-17T14:03:00Z" w16du:dateUtc="2025-09-17T18:03:00Z">
+      <w:del w:id="95" w:author="Audrey Doyle" w:date="2025-09-17T14:03:00Z" w16du:dateUtc="2025-09-17T18:03:00Z">
         <w:r>
           <w:delText xml:space="preserve">In </w:delText>
         </w:r>
       </w:del>
-      <w:ins w:id="89" w:author="Audrey Doyle" w:date="2025-09-17T14:03:00Z" w16du:dateUtc="2025-09-17T18:03:00Z">
+      <w:ins w:id="96" w:author="Audrey Doyle" w:date="2025-09-17T14:03:00Z" w16du:dateUtc="2025-09-17T18:03:00Z">
         <w:r>
           <w:t xml:space="preserve">When discussing </w:t>
         </w:r>
@@ -9758,7 +9810,7 @@
       <w:pPr>
         <w:pStyle w:val="Code"/>
       </w:pPr>
-      <w:bookmarkStart w:id="90" w:name="_Hlk203495999"/>
+      <w:bookmarkStart w:id="97" w:name="_Hlk203495999"/>
       <w:r>
         <w:t>let x = 4;</w:t>
       </w:r>
@@ -9808,7 +9860,7 @@
         <w:t>}</w:t>
       </w:r>
     </w:p>
-    <w:bookmarkEnd w:id="90"/>
+    <w:bookmarkEnd w:id="97"/>
     <w:p>
       <w:pPr>
         <w:pStyle w:val="CodeListingCaption"/>
@@ -9991,12 +10043,12 @@
       <w:r>
         <w:t xml:space="preserve">After running the code, the precedence behavior is evident: </w:t>
       </w:r>
-      <w:del w:id="91" w:author="Audrey Doyle" w:date="2025-09-17T14:04:00Z" w16du:dateUtc="2025-09-17T18:04:00Z">
+      <w:del w:id="98" w:author="Audrey Doyle" w:date="2025-09-17T14:04:00Z" w16du:dateUtc="2025-09-17T18:04:00Z">
         <w:r>
           <w:delText xml:space="preserve">if </w:delText>
         </w:r>
       </w:del>
-      <w:ins w:id="92" w:author="Audrey Doyle" w:date="2025-09-17T14:04:00Z" w16du:dateUtc="2025-09-17T18:04:00Z">
+      <w:ins w:id="99" w:author="Audrey Doyle" w:date="2025-09-17T14:04:00Z" w16du:dateUtc="2025-09-17T18:04:00Z">
         <w:r>
           <w:t xml:space="preserve">If </w:t>
         </w:r>
@@ -10013,7 +10065,7 @@
       <w:r>
         <w:t xml:space="preserve"> operator, the arm would have matched</w:t>
       </w:r>
-      <w:ins w:id="93" w:author="Audrey Doyle" w:date="2025-09-17T14:17:00Z" w16du:dateUtc="2025-09-17T18:17:00Z">
+      <w:ins w:id="100" w:author="Audrey Doyle" w:date="2025-09-17T14:17:00Z" w16du:dateUtc="2025-09-17T18:17:00Z">
         <w:r>
           <w:t>,</w:t>
         </w:r>
@@ -10035,7 +10087,7 @@
       <w:pPr>
         <w:pStyle w:val="HeadB"/>
       </w:pPr>
-      <w:bookmarkStart w:id="94" w:name="_Toc206172477"/>
+      <w:bookmarkStart w:id="101" w:name="_Toc206172477"/>
       <w:r>
         <w:t xml:space="preserve">Using </w:t>
       </w:r>
@@ -10060,7 +10112,7 @@
       <w:r>
         <w:t>@ Bindings</w:t>
       </w:r>
-      <w:bookmarkEnd w:id="94"/>
+      <w:bookmarkEnd w:id="101"/>
     </w:p>
     <w:p>
       <w:pPr>
@@ -10123,7 +10175,7 @@
       <w:r>
         <w:t xml:space="preserve"> so </w:t>
       </w:r>
-      <w:ins w:id="95" w:author="Audrey Doyle" w:date="2025-09-17T14:05:00Z" w16du:dateUtc="2025-09-17T18:05:00Z">
+      <w:ins w:id="102" w:author="Audrey Doyle" w:date="2025-09-17T14:05:00Z" w16du:dateUtc="2025-09-17T18:05:00Z">
         <w:r>
           <w:t xml:space="preserve">that </w:t>
         </w:r>
@@ -10288,14 +10340,14 @@
       <w:r>
         <w:t xml:space="preserve">. By specifying </w:t>
       </w:r>
-      <w:bookmarkStart w:id="96" w:name="_Hlk203496219"/>
+      <w:bookmarkStart w:id="103" w:name="_Hlk203496219"/>
       <w:r>
         <w:rPr>
           <w:rStyle w:val="Literal"/>
         </w:rPr>
         <w:t>id</w:t>
       </w:r>
-      <w:bookmarkEnd w:id="96"/>
+      <w:bookmarkEnd w:id="103"/>
       <w:r>
         <w:rPr>
           <w:rStyle w:val="Literal"/>
@@ -10399,12 +10451,12 @@
       <w:r>
         <w:t xml:space="preserve"> field in this arm, as we did with the first two arms: </w:t>
       </w:r>
-      <w:del w:id="97" w:author="Audrey Doyle" w:date="2025-09-17T14:05:00Z" w16du:dateUtc="2025-09-17T18:05:00Z">
+      <w:del w:id="104" w:author="Audrey Doyle" w:date="2025-09-17T14:05:00Z" w16du:dateUtc="2025-09-17T18:05:00Z">
         <w:r>
           <w:delText xml:space="preserve">any </w:delText>
         </w:r>
       </w:del>
-      <w:ins w:id="98" w:author="Audrey Doyle" w:date="2025-09-17T14:05:00Z" w16du:dateUtc="2025-09-17T18:05:00Z">
+      <w:ins w:id="105" w:author="Audrey Doyle" w:date="2025-09-17T14:05:00Z" w16du:dateUtc="2025-09-17T18:05:00Z">
         <w:r>
           <w:t xml:space="preserve">Any </w:t>
         </w:r>
@@ -10434,11 +10486,11 @@
       <w:pPr>
         <w:pStyle w:val="HeadA"/>
       </w:pPr>
-      <w:bookmarkStart w:id="99" w:name="_Toc206172478"/>
+      <w:bookmarkStart w:id="106" w:name="_Toc206172478"/>
       <w:r>
         <w:t>Summary</w:t>
       </w:r>
-      <w:bookmarkEnd w:id="99"/>
+      <w:bookmarkEnd w:id="106"/>
     </w:p>
     <w:p>
       <w:pPr>
@@ -10456,7 +10508,7 @@
       <w:r>
         <w:t xml:space="preserve"> expressions, Rust ensures </w:t>
       </w:r>
-      <w:ins w:id="100" w:author="Audrey Doyle" w:date="2025-09-17T14:06:00Z" w16du:dateUtc="2025-09-17T18:06:00Z">
+      <w:ins w:id="107" w:author="Audrey Doyle" w:date="2025-09-17T14:06:00Z" w16du:dateUtc="2025-09-17T18:06:00Z">
         <w:r>
           <w:t xml:space="preserve">that </w:t>
         </w:r>
@@ -10512,7 +10564,7 @@
       </w:r>
     </w:p>
   </w:comment>
-  <w:comment w:id="20" w:author="Audrey Doyle" w:date="2025-09-17T13:40:00Z" w:initials="AD">
+  <w:comment w:id="21" w:author="Audrey Doyle" w:date="2025-09-17T13:40:00Z" w:initials="AD">
     <w:p>
       <w:pPr>
         <w:pStyle w:val="CommentText"/>
@@ -10528,7 +10580,7 @@
       </w:r>
     </w:p>
   </w:comment>
-  <w:comment w:id="21" w:author="Carol Nichols" w:date="2025-10-07T12:31:00Z" w:initials="CN">
+  <w:comment w:id="22" w:author="Carol Nichols" w:date="2025-10-07T12:31:00Z" w:initials="CN">
     <w:p>
       <w:r>
         <w:rPr>
@@ -10545,7 +10597,7 @@
       </w:r>
     </w:p>
   </w:comment>
-  <w:comment w:id="48" w:author="Eva Morrow" w:date="2025-07-18T16:04:00Z" w:initials="EM">
+  <w:comment w:id="49" w:author="Eva Morrow" w:date="2025-07-18T16:04:00Z" w:initials="EM">
     <w:p>
       <w:r>
         <w:rPr>
@@ -10563,7 +10615,7 @@
       </w:r>
     </w:p>
   </w:comment>
-  <w:comment w:id="49" w:author="Allison Felus" w:date="2025-09-04T17:11:00Z" w:initials="AF">
+  <w:comment w:id="50" w:author="Allison Felus" w:date="2025-09-04T17:11:00Z" w:initials="AF">
     <w:p>
       <w:r>
         <w:rPr>
@@ -10577,6 +10629,57 @@
           <w:szCs w:val="20"/>
         </w:rPr>
         <w:t>Added a line break to match how it appears in the 2nd ed (p. 403).</w:t>
+      </w:r>
+    </w:p>
+  </w:comment>
+  <w:comment w:id="54" w:author="Carol Nichols" w:date="2025-10-07T13:09:00Z" w:initials="CN">
+    <w:p>
+      <w:r>
+        <w:rPr>
+          <w:rStyle w:val="CommentReference"/>
+        </w:rPr>
+        <w:annotationRef/>
+      </w:r>
+      <w:r>
+        <w:rPr>
+          <w:sz w:val="20"/>
+          <w:szCs w:val="20"/>
+        </w:rPr>
+        <w:t xml:space="preserve">I see that this chapter is using `let`-`else` rather than `let...else`. The community has used both of these interchangeably (ex </w:t>
+      </w:r>
+      <w:hyperlink r:id="rId1" w:history="1">
+        <w:r>
+          <w:rPr>
+            <w:rStyle w:val="Hyperlink"/>
+            <w:sz w:val="20"/>
+            <w:szCs w:val="20"/>
+          </w:rPr>
+          <w:t>https://github.com/rust-lang/rust/issues/87335</w:t>
+        </w:r>
+      </w:hyperlink>
+      <w:r>
+        <w:rPr>
+          <w:sz w:val="20"/>
+          <w:szCs w:val="20"/>
+        </w:rPr>
+        <w:t>), but I think the book should pick one. I would lean towards `let...else` because that's how the compiler refers to it in this warning. But if NoStarch feels strongly the book should use `let`-`else` that's fine, but the frontmatter, chapter 6, and this chapter should all use the same way of referring to this concept and they currently do not. Let me know if I should do anything or if someone on the NoStarch side will take care of this.</w:t>
+      </w:r>
+    </w:p>
+  </w:comment>
+  <w:comment w:id="89" w:author="Carol Nichols" w:date="2025-10-07T13:40:00Z" w:initials="CN">
+    <w:p>
+      <w:r>
+        <w:rPr>
+          <w:rStyle w:val="CommentReference"/>
+        </w:rPr>
+        <w:annotationRef/>
+      </w:r>
+      <w:r>
+        <w:rPr>
+          <w:sz w:val="20"/>
+          <w:szCs w:val="20"/>
+        </w:rPr>
+        <w:t>`if let` and `while let` should not have a hyphen or `...` in them, because there is no code that goes between them when they're used. These are consistently referred to as `if let` and `while let`. In `let...else` expressions, however we decide to refer to them, the programmer must put code between `let` and `else`.</w:t>
       </w:r>
     </w:p>
   </w:comment>
@@ -10590,6 +10693,8 @@
   <w15:commentEx w15:paraId="387321F0" w15:paraIdParent="02CDFE22" w15:done="0"/>
   <w15:commentEx w15:paraId="696674C3" w15:done="0"/>
   <w15:commentEx w15:paraId="6C90CE9F" w15:paraIdParent="696674C3" w15:done="0"/>
+  <w15:commentEx w15:paraId="35687A91" w15:done="0"/>
+  <w15:commentEx w15:paraId="62ACED93" w15:done="0"/>
 </w15:commentsEx>
 </file>
 
@@ -10612,6 +10717,8 @@
       </w16:ext>
     </w16cex:extLst>
   </w16cex:commentExtensible>
+  <w16cex:commentExtensible w16cex:durableId="51DBCCD9" w16cex:dateUtc="2025-10-07T17:09:00Z"/>
+  <w16cex:commentExtensible w16cex:durableId="68F4D6B9" w16cex:dateUtc="2025-10-07T17:40:00Z"/>
 </w16cex:commentsExtensible>
 </file>
 
@@ -10622,6 +10729,8 @@
   <w16cid:commentId w16cid:paraId="387321F0" w16cid:durableId="6B0A9300"/>
   <w16cid:commentId w16cid:paraId="696674C3" w16cid:durableId="1438A448"/>
   <w16cid:commentId w16cid:paraId="6C90CE9F" w16cid:durableId="5F8C07CA"/>
+  <w16cid:commentId w16cid:paraId="35687A91" w16cid:durableId="51DBCCD9"/>
+  <w16cid:commentId w16cid:paraId="62ACED93" w16cid:durableId="68F4D6B9"/>
 </w16cid:commentsIds>
 </file>
 

</xml_diff>